<commit_message>
add how to create database in WorkWithDatabase.docx
</commit_message>
<xml_diff>
--- a/docs/TechNodes/WorkWithDatabase.docx
+++ b/docs/TechNodes/WorkWithDatabase.docx
@@ -160,6 +160,371 @@
     <w:p>
       <w:pPr>
         <w:numPr>
+          <w:ilvl w:val="0"/>
+          <w:numId w:val="0"/>
+        </w:numPr>
+      </w:pPr>
+    </w:p>
+    <w:p>
+      <w:pPr>
+        <w:numPr>
+          <w:ilvl w:val="0"/>
+          <w:numId w:val="1"/>
+        </w:numPr>
+      </w:pPr>
+      <w:r>
+        <w:t>How to</w:t>
+      </w:r>
+      <w:r>
+        <w:t xml:space="preserve"> </w:t>
+      </w:r>
+      <w:r>
+        <w:t>create the</w:t>
+      </w:r>
+      <w:r>
+        <w:t xml:space="preserve"> database:</w:t>
+      </w:r>
+    </w:p>
+    <w:p>
+      <w:pPr>
+        <w:numPr>
+          <w:ilvl w:val="0"/>
+          <w:numId w:val="2"/>
+        </w:numPr>
+      </w:pPr>
+      <w:r>
+        <w:rPr>
+          <w:rFonts w:hint="default"/>
+        </w:rPr>
+        <w:t>Sign in page:</w:t>
+      </w:r>
+    </w:p>
+    <w:p>
+      <w:pPr>
+        <w:numPr>
+          <w:numId w:val="0"/>
+        </w:numPr>
+        <w:ind w:firstLine="420" w:firstLineChars="0"/>
+      </w:pPr>
+      <w:r>
+        <w:rPr>
+          <w:rFonts w:hint="default"/>
+        </w:rPr>
+        <w:t>https://account.mongodb.com/account/login?nds=true&amp;_ga=2.148904374.1076191997.1673157179-341948187.1667526511</w:t>
+      </w:r>
+    </w:p>
+    <w:p>
+      <w:pPr>
+        <w:numPr>
+          <w:ilvl w:val="0"/>
+          <w:numId w:val="2"/>
+        </w:numPr>
+      </w:pPr>
+      <w:r>
+        <w:t>Click create to create a cluster</w:t>
+      </w:r>
+    </w:p>
+    <w:p>
+      <w:pPr>
+        <w:numPr>
+          <w:numId w:val="0"/>
+        </w:numPr>
+      </w:pPr>
+      <w:r>
+        <w:drawing>
+          <wp:inline distT="0" distB="0" distL="114300" distR="114300">
+            <wp:extent cx="5270500" cy="2553335"/>
+            <wp:effectExtent l="0" t="0" r="12700" b="12065"/>
+            <wp:docPr id="10" name="Picture 10" descr="Screenshot 2023-01-09 at 9.44.05 AM"/>
+            <wp:cNvGraphicFramePr>
+              <a:graphicFrameLocks xmlns:a="http://schemas.openxmlformats.org/drawingml/2006/main" noChangeAspect="1"/>
+            </wp:cNvGraphicFramePr>
+            <a:graphic xmlns:a="http://schemas.openxmlformats.org/drawingml/2006/main">
+              <a:graphicData uri="http://schemas.openxmlformats.org/drawingml/2006/picture">
+                <pic:pic xmlns:pic="http://schemas.openxmlformats.org/drawingml/2006/picture">
+                  <pic:nvPicPr>
+                    <pic:cNvPr id="10" name="Picture 10" descr="Screenshot 2023-01-09 at 9.44.05 AM"/>
+                    <pic:cNvPicPr>
+                      <a:picLocks noChangeAspect="1"/>
+                    </pic:cNvPicPr>
+                  </pic:nvPicPr>
+                  <pic:blipFill>
+                    <a:blip r:embed="rId4"/>
+                    <a:stretch>
+                      <a:fillRect/>
+                    </a:stretch>
+                  </pic:blipFill>
+                  <pic:spPr>
+                    <a:xfrm>
+                      <a:off x="0" y="0"/>
+                      <a:ext cx="5270500" cy="2553335"/>
+                    </a:xfrm>
+                    <a:prstGeom prst="rect">
+                      <a:avLst/>
+                    </a:prstGeom>
+                  </pic:spPr>
+                </pic:pic>
+              </a:graphicData>
+            </a:graphic>
+          </wp:inline>
+        </w:drawing>
+      </w:r>
+    </w:p>
+    <w:p>
+      <w:pPr>
+        <w:numPr>
+          <w:numId w:val="0"/>
+        </w:numPr>
+      </w:pPr>
+    </w:p>
+    <w:p>
+      <w:pPr>
+        <w:numPr>
+          <w:numId w:val="0"/>
+        </w:numPr>
+      </w:pPr>
+      <w:r>
+        <w:t>c. Choose the settings. Only shared is free. I just use the default settings and click create cluster.</w:t>
+      </w:r>
+    </w:p>
+    <w:p>
+      <w:pPr>
+        <w:numPr>
+          <w:numId w:val="0"/>
+        </w:numPr>
+      </w:pPr>
+      <w:r>
+        <w:drawing>
+          <wp:inline distT="0" distB="0" distL="114300" distR="114300">
+            <wp:extent cx="5262245" cy="2964815"/>
+            <wp:effectExtent l="0" t="0" r="20955" b="6985"/>
+            <wp:docPr id="9" name="Picture 9" descr="Screenshot 2023-01-09 at 9.44.32 AM"/>
+            <wp:cNvGraphicFramePr>
+              <a:graphicFrameLocks xmlns:a="http://schemas.openxmlformats.org/drawingml/2006/main" noChangeAspect="1"/>
+            </wp:cNvGraphicFramePr>
+            <a:graphic xmlns:a="http://schemas.openxmlformats.org/drawingml/2006/main">
+              <a:graphicData uri="http://schemas.openxmlformats.org/drawingml/2006/picture">
+                <pic:pic xmlns:pic="http://schemas.openxmlformats.org/drawingml/2006/picture">
+                  <pic:nvPicPr>
+                    <pic:cNvPr id="9" name="Picture 9" descr="Screenshot 2023-01-09 at 9.44.32 AM"/>
+                    <pic:cNvPicPr>
+                      <a:picLocks noChangeAspect="1"/>
+                    </pic:cNvPicPr>
+                  </pic:nvPicPr>
+                  <pic:blipFill>
+                    <a:blip r:embed="rId5"/>
+                    <a:stretch>
+                      <a:fillRect/>
+                    </a:stretch>
+                  </pic:blipFill>
+                  <pic:spPr>
+                    <a:xfrm>
+                      <a:off x="0" y="0"/>
+                      <a:ext cx="5262245" cy="2964815"/>
+                    </a:xfrm>
+                    <a:prstGeom prst="rect">
+                      <a:avLst/>
+                    </a:prstGeom>
+                  </pic:spPr>
+                </pic:pic>
+              </a:graphicData>
+            </a:graphic>
+          </wp:inline>
+        </w:drawing>
+      </w:r>
+    </w:p>
+    <w:p>
+      <w:pPr>
+        <w:numPr>
+          <w:numId w:val="0"/>
+        </w:numPr>
+      </w:pPr>
+      <w:r>
+        <w:t>d. After creating the cluster, go into it and click collections</w:t>
+      </w:r>
+    </w:p>
+    <w:p>
+      <w:pPr>
+        <w:numPr>
+          <w:numId w:val="0"/>
+        </w:numPr>
+      </w:pPr>
+      <w:r>
+        <w:t xml:space="preserve">Create database and collections like this by click </w:t>
+      </w:r>
+      <w:r>
+        <w:rPr>
+          <w:rFonts w:hint="default"/>
+        </w:rPr>
+        <w:t>‘create database’</w:t>
+      </w:r>
+    </w:p>
+    <w:p>
+      <w:pPr>
+        <w:numPr>
+          <w:numId w:val="0"/>
+        </w:numPr>
+      </w:pPr>
+    </w:p>
+    <w:p>
+      <w:pPr>
+        <w:numPr>
+          <w:numId w:val="0"/>
+        </w:numPr>
+      </w:pPr>
+      <w:r>
+        <w:drawing>
+          <wp:inline distT="0" distB="0" distL="114300" distR="114300">
+            <wp:extent cx="5264150" cy="2497455"/>
+            <wp:effectExtent l="0" t="0" r="19050" b="17145"/>
+            <wp:docPr id="11" name="Picture 11" descr="Screenshot 2023-01-09 at 9.54.26 AM"/>
+            <wp:cNvGraphicFramePr>
+              <a:graphicFrameLocks xmlns:a="http://schemas.openxmlformats.org/drawingml/2006/main" noChangeAspect="1"/>
+            </wp:cNvGraphicFramePr>
+            <a:graphic xmlns:a="http://schemas.openxmlformats.org/drawingml/2006/main">
+              <a:graphicData uri="http://schemas.openxmlformats.org/drawingml/2006/picture">
+                <pic:pic xmlns:pic="http://schemas.openxmlformats.org/drawingml/2006/picture">
+                  <pic:nvPicPr>
+                    <pic:cNvPr id="11" name="Picture 11" descr="Screenshot 2023-01-09 at 9.54.26 AM"/>
+                    <pic:cNvPicPr>
+                      <a:picLocks noChangeAspect="1"/>
+                    </pic:cNvPicPr>
+                  </pic:nvPicPr>
+                  <pic:blipFill>
+                    <a:blip r:embed="rId6"/>
+                    <a:stretch>
+                      <a:fillRect/>
+                    </a:stretch>
+                  </pic:blipFill>
+                  <pic:spPr>
+                    <a:xfrm>
+                      <a:off x="0" y="0"/>
+                      <a:ext cx="5264150" cy="2497455"/>
+                    </a:xfrm>
+                    <a:prstGeom prst="rect">
+                      <a:avLst/>
+                    </a:prstGeom>
+                  </pic:spPr>
+                </pic:pic>
+              </a:graphicData>
+            </a:graphic>
+          </wp:inline>
+        </w:drawing>
+      </w:r>
+      <w:r>
+        <w:drawing>
+          <wp:inline distT="0" distB="0" distL="114300" distR="114300">
+            <wp:extent cx="5273675" cy="2639695"/>
+            <wp:effectExtent l="0" t="0" r="9525" b="1905"/>
+            <wp:docPr id="8" name="Picture 8" descr="Screenshot 2023-01-09 at 9.45.24 AM"/>
+            <wp:cNvGraphicFramePr>
+              <a:graphicFrameLocks xmlns:a="http://schemas.openxmlformats.org/drawingml/2006/main" noChangeAspect="1"/>
+            </wp:cNvGraphicFramePr>
+            <a:graphic xmlns:a="http://schemas.openxmlformats.org/drawingml/2006/main">
+              <a:graphicData uri="http://schemas.openxmlformats.org/drawingml/2006/picture">
+                <pic:pic xmlns:pic="http://schemas.openxmlformats.org/drawingml/2006/picture">
+                  <pic:nvPicPr>
+                    <pic:cNvPr id="8" name="Picture 8" descr="Screenshot 2023-01-09 at 9.45.24 AM"/>
+                    <pic:cNvPicPr>
+                      <a:picLocks noChangeAspect="1"/>
+                    </pic:cNvPicPr>
+                  </pic:nvPicPr>
+                  <pic:blipFill>
+                    <a:blip r:embed="rId7"/>
+                    <a:stretch>
+                      <a:fillRect/>
+                    </a:stretch>
+                  </pic:blipFill>
+                  <pic:spPr>
+                    <a:xfrm>
+                      <a:off x="0" y="0"/>
+                      <a:ext cx="5273675" cy="2639695"/>
+                    </a:xfrm>
+                    <a:prstGeom prst="rect">
+                      <a:avLst/>
+                    </a:prstGeom>
+                  </pic:spPr>
+                </pic:pic>
+              </a:graphicData>
+            </a:graphic>
+          </wp:inline>
+        </w:drawing>
+      </w:r>
+    </w:p>
+    <w:p>
+      <w:pPr>
+        <w:numPr>
+          <w:numId w:val="0"/>
+        </w:numPr>
+      </w:pPr>
+      <w:r>
+        <w:t xml:space="preserve">d. Create more collections by clicking </w:t>
+      </w:r>
+      <w:r>
+        <w:rPr>
+          <w:rFonts w:hint="default"/>
+        </w:rPr>
+        <w:t>‘+’.</w:t>
+      </w:r>
+      <w:bookmarkStart w:id="0" w:name="_GoBack"/>
+      <w:bookmarkEnd w:id="0"/>
+    </w:p>
+    <w:p>
+      <w:pPr>
+        <w:numPr>
+          <w:numId w:val="0"/>
+        </w:numPr>
+      </w:pPr>
+      <w:r>
+        <w:drawing>
+          <wp:inline distT="0" distB="0" distL="114300" distR="114300">
+            <wp:extent cx="3822700" cy="4013200"/>
+            <wp:effectExtent l="0" t="0" r="12700" b="0"/>
+            <wp:docPr id="12" name="Picture 12" descr="Screenshot 2023-01-09 at 9.55.45 AM"/>
+            <wp:cNvGraphicFramePr>
+              <a:graphicFrameLocks xmlns:a="http://schemas.openxmlformats.org/drawingml/2006/main" noChangeAspect="1"/>
+            </wp:cNvGraphicFramePr>
+            <a:graphic xmlns:a="http://schemas.openxmlformats.org/drawingml/2006/main">
+              <a:graphicData uri="http://schemas.openxmlformats.org/drawingml/2006/picture">
+                <pic:pic xmlns:pic="http://schemas.openxmlformats.org/drawingml/2006/picture">
+                  <pic:nvPicPr>
+                    <pic:cNvPr id="12" name="Picture 12" descr="Screenshot 2023-01-09 at 9.55.45 AM"/>
+                    <pic:cNvPicPr>
+                      <a:picLocks noChangeAspect="1"/>
+                    </pic:cNvPicPr>
+                  </pic:nvPicPr>
+                  <pic:blipFill>
+                    <a:blip r:embed="rId8"/>
+                    <a:stretch>
+                      <a:fillRect/>
+                    </a:stretch>
+                  </pic:blipFill>
+                  <pic:spPr>
+                    <a:xfrm>
+                      <a:off x="0" y="0"/>
+                      <a:ext cx="3822700" cy="4013200"/>
+                    </a:xfrm>
+                    <a:prstGeom prst="rect">
+                      <a:avLst/>
+                    </a:prstGeom>
+                  </pic:spPr>
+                </pic:pic>
+              </a:graphicData>
+            </a:graphic>
+          </wp:inline>
+        </w:drawing>
+      </w:r>
+    </w:p>
+    <w:p>
+      <w:pPr>
+        <w:numPr>
+          <w:numId w:val="0"/>
+        </w:numPr>
+      </w:pPr>
+    </w:p>
+    <w:p>
+      <w:pPr>
+        <w:numPr>
           <w:numId w:val="0"/>
         </w:numPr>
       </w:pPr>
@@ -230,13 +595,15 @@
     <w:p>
       <w:pPr>
         <w:numPr>
-          <w:numId w:val="0"/>
-        </w:numPr>
-      </w:pPr>
-    </w:p>
-    <w:p>
-      <w:pPr>
-        <w:numPr>
+          <w:ilvl w:val="0"/>
+          <w:numId w:val="0"/>
+        </w:numPr>
+      </w:pPr>
+    </w:p>
+    <w:p>
+      <w:pPr>
+        <w:numPr>
+          <w:ilvl w:val="0"/>
           <w:numId w:val="0"/>
         </w:numPr>
       </w:pPr>
@@ -259,7 +626,7 @@
                     </pic:cNvPicPr>
                   </pic:nvPicPr>
                   <pic:blipFill>
-                    <a:blip r:embed="rId4"/>
+                    <a:blip r:embed="rId9"/>
                     <a:stretch>
                       <a:fillRect/>
                     </a:stretch>
@@ -283,6 +650,7 @@
     <w:p>
       <w:pPr>
         <w:numPr>
+          <w:ilvl w:val="0"/>
           <w:numId w:val="0"/>
         </w:numPr>
         <w:rPr>
@@ -302,6 +670,7 @@
     <w:p>
       <w:pPr>
         <w:numPr>
+          <w:ilvl w:val="0"/>
           <w:numId w:val="0"/>
         </w:numPr>
         <w:rPr>
@@ -318,6 +687,7 @@
     <w:p>
       <w:pPr>
         <w:numPr>
+          <w:ilvl w:val="0"/>
           <w:numId w:val="0"/>
         </w:numPr>
         <w:rPr>
@@ -346,7 +716,7 @@
                     </pic:cNvPicPr>
                   </pic:nvPicPr>
                   <pic:blipFill>
-                    <a:blip r:embed="rId5"/>
+                    <a:blip r:embed="rId10"/>
                     <a:stretch>
                       <a:fillRect/>
                     </a:stretch>
@@ -370,6 +740,7 @@
     <w:p>
       <w:pPr>
         <w:numPr>
+          <w:ilvl w:val="0"/>
           <w:numId w:val="0"/>
         </w:numPr>
         <w:rPr>
@@ -398,7 +769,7 @@
                     </pic:cNvPicPr>
                   </pic:nvPicPr>
                   <pic:blipFill>
-                    <a:blip r:embed="rId6"/>
+                    <a:blip r:embed="rId11"/>
                     <a:stretch>
                       <a:fillRect/>
                     </a:stretch>
@@ -422,6 +793,7 @@
     <w:p>
       <w:pPr>
         <w:numPr>
+          <w:ilvl w:val="0"/>
           <w:numId w:val="0"/>
         </w:numPr>
         <w:rPr>
@@ -449,6 +821,7 @@
     <w:p>
       <w:pPr>
         <w:numPr>
+          <w:ilvl w:val="0"/>
           <w:numId w:val="0"/>
         </w:numPr>
         <w:rPr>
@@ -465,6 +838,7 @@
     <w:p>
       <w:pPr>
         <w:numPr>
+          <w:ilvl w:val="0"/>
           <w:numId w:val="0"/>
         </w:numPr>
         <w:rPr>
@@ -493,7 +867,7 @@
                     </pic:cNvPicPr>
                   </pic:nvPicPr>
                   <pic:blipFill>
-                    <a:blip r:embed="rId7"/>
+                    <a:blip r:embed="rId12"/>
                     <a:stretch>
                       <a:fillRect/>
                     </a:stretch>
@@ -523,6 +897,7 @@
     <w:p>
       <w:pPr>
         <w:numPr>
+          <w:ilvl w:val="0"/>
           <w:numId w:val="0"/>
         </w:numPr>
         <w:rPr>
@@ -539,6 +914,7 @@
     <w:p>
       <w:pPr>
         <w:numPr>
+          <w:ilvl w:val="0"/>
           <w:numId w:val="0"/>
         </w:numPr>
         <w:rPr>
@@ -567,7 +943,7 @@
                     </pic:cNvPicPr>
                   </pic:nvPicPr>
                   <pic:blipFill>
-                    <a:blip r:embed="rId8"/>
+                    <a:blip r:embed="rId13"/>
                     <a:stretch>
                       <a:fillRect/>
                     </a:stretch>
@@ -591,6 +967,7 @@
     <w:p>
       <w:pPr>
         <w:numPr>
+          <w:ilvl w:val="0"/>
           <w:numId w:val="0"/>
         </w:numPr>
         <w:rPr>
@@ -607,6 +984,7 @@
     <w:p>
       <w:pPr>
         <w:numPr>
+          <w:ilvl w:val="0"/>
           <w:numId w:val="0"/>
         </w:numPr>
         <w:rPr>
@@ -635,7 +1013,7 @@
                     </pic:cNvPicPr>
                   </pic:nvPicPr>
                   <pic:blipFill>
-                    <a:blip r:embed="rId9"/>
+                    <a:blip r:embed="rId14"/>
                     <a:stretch>
                       <a:fillRect/>
                     </a:stretch>
@@ -659,6 +1037,7 @@
     <w:p>
       <w:pPr>
         <w:numPr>
+          <w:ilvl w:val="0"/>
           <w:numId w:val="0"/>
         </w:numPr>
         <w:rPr>
@@ -675,6 +1054,7 @@
     <w:p>
       <w:pPr>
         <w:numPr>
+          <w:ilvl w:val="0"/>
           <w:numId w:val="0"/>
         </w:numPr>
         <w:rPr>
@@ -703,7 +1083,7 @@
                     </pic:cNvPicPr>
                   </pic:nvPicPr>
                   <pic:blipFill>
-                    <a:blip r:embed="rId10"/>
+                    <a:blip r:embed="rId15"/>
                     <a:stretch>
                       <a:fillRect/>
                     </a:stretch>
@@ -723,8 +1103,6 @@
           </wp:inline>
         </w:drawing>
       </w:r>
-      <w:bookmarkStart w:id="0" w:name="_GoBack"/>
-      <w:bookmarkEnd w:id="0"/>
     </w:p>
     <w:sectPr>
       <w:pgSz w:w="11906" w:h="16838"/>
@@ -750,8 +1128,23 @@
       <w:lvlJc w:val="left"/>
     </w:lvl>
   </w:abstractNum>
+  <w:abstractNum w:abstractNumId="1">
+    <w:nsid w:val="63BC2D37"/>
+    <w:multiLevelType w:val="singleLevel"/>
+    <w:tmpl w:val="63BC2D37"/>
+    <w:lvl w:ilvl="0" w:tentative="0">
+      <w:start w:val="1"/>
+      <w:numFmt w:val="lowerLetter"/>
+      <w:suff w:val="space"/>
+      <w:lvlText w:val="%1."/>
+      <w:lvlJc w:val="left"/>
+    </w:lvl>
+  </w:abstractNum>
   <w:num w:numId="1">
     <w:abstractNumId w:val="0"/>
+  </w:num>
+  <w:num w:numId="2">
+    <w:abstractNumId w:val="1"/>
   </w:num>
 </w:numbering>
 </file>

</xml_diff>

<commit_message>
add how to migrate database
</commit_message>
<xml_diff>
--- a/docs/TechNodes/WorkWithDatabase.docx
+++ b/docs/TechNodes/WorkWithDatabase.docx
@@ -40,15 +40,7 @@
         <w:jc w:val="left"/>
       </w:pPr>
       <w:r>
-        <w:t xml:space="preserve">b. The project data does not have complex relations. It is easier to use the MongoDB because it is like the operation of </w:t>
-      </w:r>
-      <w:proofErr w:type="spellStart"/>
-      <w:r>
-        <w:t>json</w:t>
-      </w:r>
-      <w:proofErr w:type="spellEnd"/>
-      <w:r>
-        <w:t xml:space="preserve"> file</w:t>
+        <w:t>b. The project data does not have complex relations. It is easier to use the MongoDB because it is like the operation of json file</w:t>
       </w:r>
     </w:p>
     <w:p>
@@ -108,15 +100,7 @@
     </w:p>
     <w:p>
       <w:r>
-        <w:t xml:space="preserve">Select MongoDB </w:t>
-      </w:r>
-      <w:proofErr w:type="spellStart"/>
-      <w:r>
-        <w:t>Atlass</w:t>
-      </w:r>
-      <w:proofErr w:type="spellEnd"/>
-      <w:r>
-        <w:t xml:space="preserve"> because it contains more services, and click on next</w:t>
+        <w:t>Select MongoDB Atlass because it contains more services, and click on next</w:t>
       </w:r>
     </w:p>
     <w:p>
@@ -359,13 +343,8 @@
       </w:r>
     </w:p>
     <w:p>
-      <w:proofErr w:type="spellStart"/>
-      <w:r>
-        <w:t>Useed</w:t>
-      </w:r>
-      <w:proofErr w:type="spellEnd"/>
-      <w:r>
-        <w:t xml:space="preserve"> a temp IP to move on to create a database. </w:t>
+      <w:r>
+        <w:t xml:space="preserve">Useed a temp IP to move on to create a database. </w:t>
       </w:r>
     </w:p>
     <w:p>
@@ -630,21 +609,8 @@
         <w:shd w:val="clear" w:color="auto" w:fill="FFFFFF"/>
         <w:jc w:val="left"/>
       </w:pPr>
-      <w:proofErr w:type="spellStart"/>
-      <w:r>
-        <w:t>a.I</w:t>
-      </w:r>
-      <w:proofErr w:type="spellEnd"/>
-      <w:r>
-        <w:t xml:space="preserve"> create the database called </w:t>
-      </w:r>
-      <w:proofErr w:type="spellStart"/>
-      <w:r>
-        <w:t>imedbot</w:t>
-      </w:r>
-      <w:proofErr w:type="spellEnd"/>
-      <w:r>
-        <w:t>. Multiple collections can be created in MongoDB database. “A collection is a grouping of MongoDB documents. Documents within a collection can have different fields. A collection is the equivalent of a table in a relational database system.”</w:t>
+      <w:r>
+        <w:t>a.I create the database called imedbot. Multiple collections can be created in MongoDB database. “A collection is a grouping of MongoDB documents. Documents within a collection can have different fields. A collection is the equivalent of a table in a relational database system.”</w:t>
       </w:r>
     </w:p>
     <w:p/>
@@ -857,15 +823,7 @@
     </w:p>
     <w:p>
       <w:r>
-        <w:t xml:space="preserve">In </w:t>
-      </w:r>
-      <w:proofErr w:type="spellStart"/>
-      <w:r>
-        <w:t>pycharm</w:t>
-      </w:r>
-      <w:proofErr w:type="spellEnd"/>
-      <w:r>
-        <w:t>:</w:t>
+        <w:t>In pycharm:</w:t>
       </w:r>
     </w:p>
     <w:p>
@@ -1015,19 +973,14 @@
     <w:p/>
     <w:p>
       <w:r>
-        <w:t xml:space="preserve">My user name and password </w:t>
-      </w:r>
-      <w:proofErr w:type="spellStart"/>
-      <w:r>
-        <w:t>JiangLab</w:t>
-      </w:r>
-      <w:proofErr w:type="spellEnd"/>
-      <w:r>
-        <w:t xml:space="preserve"> (organization) of MongoDB</w:t>
-      </w:r>
-    </w:p>
-    <w:p>
-      <w:r>
+        <w:t>My user name and password JiangLab (organization) of MongoDB</w:t>
+      </w:r>
+    </w:p>
+    <w:p>
+      <w:r>
+        <w:rPr>
+          <w:noProof/>
+        </w:rPr>
         <w:lastRenderedPageBreak/>
         <w:drawing>
           <wp:inline distT="0" distB="0" distL="0" distR="0" wp14:anchorId="296A89EC" wp14:editId="06755B82">
@@ -1069,6 +1022,169 @@
     <w:p>
       <w:r>
         <w:t>Password: 12345aBc</w:t>
+      </w:r>
+    </w:p>
+    <w:p/>
+    <w:p>
+      <w:r>
+        <w:t>5.database migration</w:t>
+      </w:r>
+    </w:p>
+    <w:p>
+      <w:pPr>
+        <w:pStyle w:val="ListParagraph"/>
+      </w:pPr>
+      <w:r>
+        <w:t>To install the database tools, follow the website:</w:t>
+      </w:r>
+    </w:p>
+    <w:p>
+      <w:pPr>
+        <w:pStyle w:val="ListParagraph"/>
+      </w:pPr>
+      <w:r>
+        <w:t>https://www.mongodb.com/docs/database-tools/installation/installation/</w:t>
+      </w:r>
+    </w:p>
+    <w:p>
+      <w:pPr>
+        <w:pStyle w:val="ListParagraph"/>
+      </w:pPr>
+      <w:r>
+        <w:rPr>
+          <w:noProof/>
+        </w:rPr>
+        <w:drawing>
+          <wp:inline distT="0" distB="0" distL="0" distR="0" wp14:anchorId="5343DB02" wp14:editId="6D35AC92">
+            <wp:extent cx="5274310" cy="2966720"/>
+            <wp:effectExtent l="0" t="0" r="2540" b="5080"/>
+            <wp:docPr id="20" name="Picture 20" descr="Graphical user interface, text, application, email&#10;&#10;Description automatically generated"/>
+            <wp:cNvGraphicFramePr>
+              <a:graphicFrameLocks xmlns:a="http://schemas.openxmlformats.org/drawingml/2006/main" noChangeAspect="1"/>
+            </wp:cNvGraphicFramePr>
+            <a:graphic xmlns:a="http://schemas.openxmlformats.org/drawingml/2006/main">
+              <a:graphicData uri="http://schemas.openxmlformats.org/drawingml/2006/picture">
+                <pic:pic xmlns:pic="http://schemas.openxmlformats.org/drawingml/2006/picture">
+                  <pic:nvPicPr>
+                    <pic:cNvPr id="20" name="Picture 20" descr="Graphical user interface, text, application, email&#10;&#10;Description automatically generated"/>
+                    <pic:cNvPicPr/>
+                  </pic:nvPicPr>
+                  <pic:blipFill>
+                    <a:blip r:embed="rId26"/>
+                    <a:stretch>
+                      <a:fillRect/>
+                    </a:stretch>
+                  </pic:blipFill>
+                  <pic:spPr>
+                    <a:xfrm>
+                      <a:off x="0" y="0"/>
+                      <a:ext cx="5274310" cy="2966720"/>
+                    </a:xfrm>
+                    <a:prstGeom prst="rect">
+                      <a:avLst/>
+                    </a:prstGeom>
+                  </pic:spPr>
+                </pic:pic>
+              </a:graphicData>
+            </a:graphic>
+          </wp:inline>
+        </w:drawing>
+      </w:r>
+    </w:p>
+    <w:p>
+      <w:pPr>
+        <w:pStyle w:val="ListParagraph"/>
+      </w:pPr>
+    </w:p>
+    <w:p>
+      <w:pPr>
+        <w:pStyle w:val="ListParagraph"/>
+      </w:pPr>
+    </w:p>
+    <w:p>
+      <w:pPr>
+        <w:pStyle w:val="ListParagraph"/>
+      </w:pPr>
+    </w:p>
+    <w:p>
+      <w:pPr>
+        <w:pStyle w:val="ListParagraph"/>
+      </w:pPr>
+      <w:r>
+        <w:t>Official guide from website:</w:t>
+      </w:r>
+    </w:p>
+    <w:p>
+      <w:pPr>
+        <w:pStyle w:val="ListParagraph"/>
+      </w:pPr>
+      <w:r>
+        <w:t>You can download and upload the data using command line.</w:t>
+      </w:r>
+    </w:p>
+    <w:p>
+      <w:pPr>
+        <w:pStyle w:val="ListParagraph"/>
+      </w:pPr>
+      <w:r>
+        <w:rPr>
+          <w:noProof/>
+        </w:rPr>
+        <w:lastRenderedPageBreak/>
+        <w:drawing>
+          <wp:inline distT="0" distB="0" distL="0" distR="0" wp14:anchorId="598AD57D" wp14:editId="69057D20">
+            <wp:extent cx="5274310" cy="2966720"/>
+            <wp:effectExtent l="0" t="0" r="2540" b="5080"/>
+            <wp:docPr id="19" name="Picture 19" descr="Graphical user interface, text, application, email&#10;&#10;Description automatically generated"/>
+            <wp:cNvGraphicFramePr>
+              <a:graphicFrameLocks xmlns:a="http://schemas.openxmlformats.org/drawingml/2006/main" noChangeAspect="1"/>
+            </wp:cNvGraphicFramePr>
+            <a:graphic xmlns:a="http://schemas.openxmlformats.org/drawingml/2006/main">
+              <a:graphicData uri="http://schemas.openxmlformats.org/drawingml/2006/picture">
+                <pic:pic xmlns:pic="http://schemas.openxmlformats.org/drawingml/2006/picture">
+                  <pic:nvPicPr>
+                    <pic:cNvPr id="19" name="Picture 19" descr="Graphical user interface, text, application, email&#10;&#10;Description automatically generated"/>
+                    <pic:cNvPicPr/>
+                  </pic:nvPicPr>
+                  <pic:blipFill>
+                    <a:blip r:embed="rId27"/>
+                    <a:stretch>
+                      <a:fillRect/>
+                    </a:stretch>
+                  </pic:blipFill>
+                  <pic:spPr>
+                    <a:xfrm>
+                      <a:off x="0" y="0"/>
+                      <a:ext cx="5274310" cy="2966720"/>
+                    </a:xfrm>
+                    <a:prstGeom prst="rect">
+                      <a:avLst/>
+                    </a:prstGeom>
+                  </pic:spPr>
+                </pic:pic>
+              </a:graphicData>
+            </a:graphic>
+          </wp:inline>
+        </w:drawing>
+      </w:r>
+    </w:p>
+    <w:p>
+      <w:pPr>
+        <w:pStyle w:val="ListParagraph"/>
+      </w:pPr>
+      <w:r>
+        <w:t xml:space="preserve">Here the password is the one that is used for </w:t>
+      </w:r>
+      <w:r>
+        <w:t>database access not that for website account.</w:t>
+      </w:r>
+    </w:p>
+    <w:p>
+      <w:pPr>
+        <w:pStyle w:val="ListParagraph"/>
+      </w:pPr>
+      <w:r>
+        <w:t>The password used for connecting database is: 12345aBc</w:t>
       </w:r>
     </w:p>
     <w:sectPr>
@@ -1542,6 +1658,16 @@
       <w:szCs w:val="24"/>
     </w:rPr>
   </w:style>
+  <w:style w:type="paragraph" w:styleId="ListParagraph">
+    <w:name w:val="List Paragraph"/>
+    <w:basedOn w:val="Normal"/>
+    <w:uiPriority w:val="99"/>
+    <w:rsid w:val="00C83034"/>
+    <w:pPr>
+      <w:ind w:left="720"/>
+      <w:contextualSpacing/>
+    </w:pPr>
+  </w:style>
 </w:styles>
 </file>
 

</xml_diff>

<commit_message>
Updated technote about Mangodb and new work assignment in meetingnote2023.4.17
</commit_message>
<xml_diff>
--- a/docs/TechNodes/WorkWithDatabase.docx
+++ b/docs/TechNodes/WorkWithDatabase.docx
@@ -1,6 +1,6 @@
 
 <file path=word/document.xml><?xml version="1.0" encoding="utf-8"?>
-<w:document xmlns:wpc="http://schemas.microsoft.com/office/word/2010/wordprocessingCanvas" xmlns:cx="http://schemas.microsoft.com/office/drawing/2014/chartex" xmlns:cx1="http://schemas.microsoft.com/office/drawing/2015/9/8/chartex" xmlns:cx2="http://schemas.microsoft.com/office/drawing/2015/10/21/chartex" xmlns:cx3="http://schemas.microsoft.com/office/drawing/2016/5/9/chartex" xmlns:cx4="http://schemas.microsoft.com/office/drawing/2016/5/10/chartex" xmlns:cx5="http://schemas.microsoft.com/office/drawing/2016/5/11/chartex" xmlns:cx6="http://schemas.microsoft.com/office/drawing/2016/5/12/chartex" xmlns:cx7="http://schemas.microsoft.com/office/drawing/2016/5/13/chartex" xmlns:cx8="http://schemas.microsoft.com/office/drawing/2016/5/14/chartex" xmlns:mc="http://schemas.openxmlformats.org/markup-compatibility/2006" xmlns:aink="http://schemas.microsoft.com/office/drawing/2016/ink" xmlns:am3d="http://schemas.microsoft.com/office/drawing/2017/model3d" xmlns:o="urn:schemas-microsoft-com:office:office" xmlns:oel="http://schemas.microsoft.com/office/2019/extlst" xmlns:r="http://schemas.openxmlformats.org/officeDocument/2006/relationships" xmlns:m="http://schemas.openxmlformats.org/officeDocument/2006/math" xmlns:v="urn:schemas-microsoft-com:vml" xmlns:wp14="http://schemas.microsoft.com/office/word/2010/wordprocessingDrawing" xmlns:wp="http://schemas.openxmlformats.org/drawingml/2006/wordprocessingDrawing" xmlns:w10="urn:schemas-microsoft-com:office:word" xmlns:w="http://schemas.openxmlformats.org/wordprocessingml/2006/main" xmlns:w14="http://schemas.microsoft.com/office/word/2010/wordml" xmlns:w15="http://schemas.microsoft.com/office/word/2012/wordml" xmlns:w16cex="http://schemas.microsoft.com/office/word/2018/wordml/cex" xmlns:w16cid="http://schemas.microsoft.com/office/word/2016/wordml/cid" xmlns:w16="http://schemas.microsoft.com/office/word/2018/wordml" xmlns:w16sdtdh="http://schemas.microsoft.com/office/word/2020/wordml/sdtdatahash" xmlns:w16se="http://schemas.microsoft.com/office/word/2015/wordml/symex" xmlns:wpg="http://schemas.microsoft.com/office/word/2010/wordprocessingGroup" xmlns:wpi="http://schemas.microsoft.com/office/word/2010/wordprocessingInk" xmlns:wne="http://schemas.microsoft.com/office/word/2006/wordml" xmlns:wps="http://schemas.microsoft.com/office/word/2010/wordprocessingShape" mc:Ignorable="w14 w15 w16se w16cid w16 w16cex w16sdtdh wp14">
+<w:document xmlns:wpc="http://schemas.microsoft.com/office/word/2010/wordprocessingCanvas" xmlns:cx="http://schemas.microsoft.com/office/drawing/2014/chartex" xmlns:cx1="http://schemas.microsoft.com/office/drawing/2015/9/8/chartex" xmlns:cx2="http://schemas.microsoft.com/office/drawing/2015/10/21/chartex" xmlns:cx3="http://schemas.microsoft.com/office/drawing/2016/5/9/chartex" xmlns:cx4="http://schemas.microsoft.com/office/drawing/2016/5/10/chartex" xmlns:cx5="http://schemas.microsoft.com/office/drawing/2016/5/11/chartex" xmlns:cx6="http://schemas.microsoft.com/office/drawing/2016/5/12/chartex" xmlns:cx7="http://schemas.microsoft.com/office/drawing/2016/5/13/chartex" xmlns:cx8="http://schemas.microsoft.com/office/drawing/2016/5/14/chartex" xmlns:mc="http://schemas.openxmlformats.org/markup-compatibility/2006" xmlns:aink="http://schemas.microsoft.com/office/drawing/2016/ink" xmlns:am3d="http://schemas.microsoft.com/office/drawing/2017/model3d" xmlns:o="urn:schemas-microsoft-com:office:office" xmlns:oel="http://schemas.microsoft.com/office/2019/extlst" xmlns:r="http://schemas.openxmlformats.org/officeDocument/2006/relationships" xmlns:m="http://schemas.openxmlformats.org/officeDocument/2006/math" xmlns:v="urn:schemas-microsoft-com:vml" xmlns:wp14="http://schemas.microsoft.com/office/word/2010/wordprocessingDrawing" xmlns:wp="http://schemas.openxmlformats.org/drawingml/2006/wordprocessingDrawing" xmlns:w10="urn:schemas-microsoft-com:office:word" xmlns:w="http://schemas.openxmlformats.org/wordprocessingml/2006/main" xmlns:w14="http://schemas.microsoft.com/office/word/2010/wordml" xmlns:w15="http://schemas.microsoft.com/office/word/2012/wordml" xmlns:w16cex="http://schemas.microsoft.com/office/word/2018/wordml/cex" xmlns:w16cid="http://schemas.microsoft.com/office/word/2016/wordml/cid" xmlns:w16="http://schemas.microsoft.com/office/word/2018/wordml" xmlns:w16du="http://schemas.microsoft.com/office/word/2023/wordml/word16du" xmlns:w16sdtdh="http://schemas.microsoft.com/office/word/2020/wordml/sdtdatahash" xmlns:w16se="http://schemas.microsoft.com/office/word/2015/wordml/symex" xmlns:wpg="http://schemas.microsoft.com/office/word/2010/wordprocessingGroup" xmlns:wpi="http://schemas.microsoft.com/office/word/2010/wordprocessingInk" xmlns:wne="http://schemas.microsoft.com/office/word/2006/wordml" xmlns:wps="http://schemas.microsoft.com/office/word/2010/wordprocessingShape" mc:Ignorable="w14 w15 w16se w16cid w16 w16cex w16sdtdh wp14">
   <w:body>
     <w:p>
       <w:pPr>
@@ -40,7 +40,15 @@
         <w:jc w:val="left"/>
       </w:pPr>
       <w:r>
-        <w:t>b. The project data does not have complex relations. It is easier to use the MongoDB because it is like the operation of json file</w:t>
+        <w:t xml:space="preserve">b. The project data does not have complex relations. It is easier to use the MongoDB because it is like the operation of </w:t>
+      </w:r>
+      <w:proofErr w:type="spellStart"/>
+      <w:r>
+        <w:t>json</w:t>
+      </w:r>
+      <w:proofErr w:type="spellEnd"/>
+      <w:r>
+        <w:t xml:space="preserve"> file</w:t>
       </w:r>
     </w:p>
     <w:p>
@@ -100,7 +108,15 @@
     </w:p>
     <w:p>
       <w:r>
-        <w:t>Select MongoDB Atlass because it contains more services, and click on next</w:t>
+        <w:t xml:space="preserve">Select MongoDB </w:t>
+      </w:r>
+      <w:proofErr w:type="spellStart"/>
+      <w:r>
+        <w:t>Atlass</w:t>
+      </w:r>
+      <w:proofErr w:type="spellEnd"/>
+      <w:r>
+        <w:t xml:space="preserve"> because it contains more services, and click on next</w:t>
       </w:r>
     </w:p>
     <w:p>
@@ -343,8 +359,13 @@
       </w:r>
     </w:p>
     <w:p>
-      <w:r>
-        <w:t xml:space="preserve">Useed a temp IP to move on to create a database. </w:t>
+      <w:proofErr w:type="spellStart"/>
+      <w:r>
+        <w:t>Useed</w:t>
+      </w:r>
+      <w:proofErr w:type="spellEnd"/>
+      <w:r>
+        <w:t xml:space="preserve"> a temp IP to move on to create a database. </w:t>
       </w:r>
     </w:p>
     <w:p>
@@ -609,8 +630,21 @@
         <w:shd w:val="clear" w:color="auto" w:fill="FFFFFF"/>
         <w:jc w:val="left"/>
       </w:pPr>
-      <w:r>
-        <w:t>a.I create the database called imedbot. Multiple collections can be created in MongoDB database. “A collection is a grouping of MongoDB documents. Documents within a collection can have different fields. A collection is the equivalent of a table in a relational database system.”</w:t>
+      <w:proofErr w:type="spellStart"/>
+      <w:r>
+        <w:t>a.I</w:t>
+      </w:r>
+      <w:proofErr w:type="spellEnd"/>
+      <w:r>
+        <w:t xml:space="preserve"> create the database called </w:t>
+      </w:r>
+      <w:proofErr w:type="spellStart"/>
+      <w:r>
+        <w:t>imedbot</w:t>
+      </w:r>
+      <w:proofErr w:type="spellEnd"/>
+      <w:r>
+        <w:t>. Multiple collections can be created in MongoDB database. “A collection is a grouping of MongoDB documents. Documents within a collection can have different fields. A collection is the equivalent of a table in a relational database system.”</w:t>
       </w:r>
     </w:p>
     <w:p/>
@@ -821,9 +855,33 @@
         <w:t xml:space="preserve"> </w:t>
       </w:r>
     </w:p>
-    <w:p>
-      <w:r>
-        <w:t>In pycharm:</w:t>
+    <w:p/>
+    <w:p/>
+    <w:p>
+      <w:r>
+        <w:lastRenderedPageBreak/>
+        <w:t xml:space="preserve">An entry of a MongoDB database is collected from the frontend of the </w:t>
+      </w:r>
+      <w:proofErr w:type="spellStart"/>
+      <w:r>
+        <w:t>iMedbot</w:t>
+      </w:r>
+      <w:proofErr w:type="spellEnd"/>
+      <w:r>
+        <w:t xml:space="preserve">, and then it will be sent to the backend (application.py), which will place it into the database. The screenshot below is about how the application.py communicate with both the MongoDB and the AWS. </w:t>
+      </w:r>
+    </w:p>
+    <w:p>
+      <w:r>
+        <w:t>“</w:t>
+      </w:r>
+      <w:proofErr w:type="spellStart"/>
+      <w:r>
+        <w:t>imedbot</w:t>
+      </w:r>
+      <w:proofErr w:type="spellEnd"/>
+      <w:r>
+        <w:t>” is the name of our current database, which contains three collections: “survey”, “user”, and “verification”</w:t>
       </w:r>
     </w:p>
     <w:p>
@@ -831,7 +889,6 @@
         <w:rPr>
           <w:noProof/>
         </w:rPr>
-        <w:lastRenderedPageBreak/>
         <w:drawing>
           <wp:inline distT="0" distB="0" distL="114300" distR="114300" wp14:anchorId="5081F415" wp14:editId="247D97A2">
             <wp:extent cx="5270500" cy="1254125"/>
@@ -970,10 +1027,188 @@
       </w:r>
     </w:p>
     <w:p/>
+    <w:p>
+      <w:r>
+        <w:t xml:space="preserve">See the files in our current </w:t>
+      </w:r>
+      <w:proofErr w:type="spellStart"/>
+      <w:r>
+        <w:t>iMedbot</w:t>
+      </w:r>
+      <w:proofErr w:type="spellEnd"/>
+      <w:r>
+        <w:t xml:space="preserve">-dev folder: audio.py and chatbot.py were from previous attempt for voice bot, but not used currently. Other files such as trySpeak.py, </w:t>
+      </w:r>
+      <w:proofErr w:type="spellStart"/>
+      <w:r>
+        <w:t>tryShap</w:t>
+      </w:r>
+      <w:proofErr w:type="spellEnd"/>
+      <w:r>
+        <w:t xml:space="preserve"> and </w:t>
+      </w:r>
+      <w:proofErr w:type="spellStart"/>
+      <w:r>
+        <w:t>etc</w:t>
+      </w:r>
+      <w:proofErr w:type="spellEnd"/>
+      <w:r>
+        <w:t xml:space="preserve"> were created for testing purpose, and they are used in the main code. Trello_wrapper.py is used and will be moved to the utility folder. Application.py is really the only application codes (backend). We have two folders concerns the front end: static and templates (HTML). In </w:t>
+      </w:r>
+      <w:proofErr w:type="spellStart"/>
+      <w:r>
+        <w:t>js</w:t>
+      </w:r>
+      <w:proofErr w:type="spellEnd"/>
+      <w:r>
+        <w:t xml:space="preserve"> folder </w:t>
+      </w:r>
+      <w:r>
+        <w:t xml:space="preserve">(under static folder), we have a file called iMedbot.js, which communicates with a user and collect information from a user via the “conversation”. Could search for “post” or “get”, those two </w:t>
+      </w:r>
+      <w:r>
+        <w:lastRenderedPageBreak/>
+        <w:t>commands are designed for communication between the front and back end. “Post” is used to submit the information to the server, and “get” is used to retrieve information from the server.</w:t>
+      </w:r>
+    </w:p>
+    <w:p>
+      <w:r>
+        <w:t>For example, when a user submit a survey from the website, the imedbot.js will be called.</w:t>
+      </w:r>
+    </w:p>
+    <w:p>
+      <w:pPr>
+        <w:rPr>
+          <w:b/>
+          <w:bCs/>
+          <w:sz w:val="24"/>
+        </w:rPr>
+      </w:pPr>
+      <w:r>
+        <w:rPr>
+          <w:b/>
+          <w:bCs/>
+          <w:sz w:val="24"/>
+        </w:rPr>
+        <w:drawing>
+          <wp:inline distT="0" distB="0" distL="0" distR="0" wp14:anchorId="21B2F290" wp14:editId="691032FC">
+            <wp:extent cx="3416300" cy="4483100"/>
+            <wp:effectExtent l="0" t="0" r="0" b="0"/>
+            <wp:docPr id="21" name="Picture 21"/>
+            <wp:cNvGraphicFramePr>
+              <a:graphicFrameLocks xmlns:a="http://schemas.openxmlformats.org/drawingml/2006/main" noChangeAspect="1"/>
+            </wp:cNvGraphicFramePr>
+            <a:graphic xmlns:a="http://schemas.openxmlformats.org/drawingml/2006/main">
+              <a:graphicData uri="http://schemas.openxmlformats.org/drawingml/2006/picture">
+                <pic:pic xmlns:pic="http://schemas.openxmlformats.org/drawingml/2006/picture">
+                  <pic:nvPicPr>
+                    <pic:cNvPr id="1" name=""/>
+                    <pic:cNvPicPr/>
+                  </pic:nvPicPr>
+                  <pic:blipFill>
+                    <a:blip r:embed="rId25"/>
+                    <a:stretch>
+                      <a:fillRect/>
+                    </a:stretch>
+                  </pic:blipFill>
+                  <pic:spPr>
+                    <a:xfrm>
+                      <a:off x="0" y="0"/>
+                      <a:ext cx="3416300" cy="4483100"/>
+                    </a:xfrm>
+                    <a:prstGeom prst="rect">
+                      <a:avLst/>
+                    </a:prstGeom>
+                  </pic:spPr>
+                </pic:pic>
+              </a:graphicData>
+            </a:graphic>
+          </wp:inline>
+        </w:drawing>
+      </w:r>
+    </w:p>
+    <w:p>
+      <w:pPr>
+        <w:rPr>
+          <w:b/>
+          <w:bCs/>
+          <w:sz w:val="24"/>
+        </w:rPr>
+      </w:pPr>
+    </w:p>
+    <w:p>
+      <w:pPr>
+        <w:rPr>
+          <w:b/>
+          <w:bCs/>
+          <w:sz w:val="24"/>
+        </w:rPr>
+      </w:pPr>
+    </w:p>
+    <w:p>
+      <w:pPr>
+        <w:rPr>
+          <w:b/>
+          <w:bCs/>
+          <w:sz w:val="24"/>
+        </w:rPr>
+      </w:pPr>
+      <w:r>
+        <w:rPr>
+          <w:b/>
+          <w:bCs/>
+          <w:sz w:val="24"/>
+        </w:rPr>
+        <w:t>Migrating Database from a personal account to project account</w:t>
+      </w:r>
+    </w:p>
     <w:p/>
     <w:p>
-      <w:r>
-        <w:t>My user name and password JiangLab (organization) of MongoDB</w:t>
+      <w:hyperlink r:id="rId26" w:history="1">
+        <w:r>
+          <w:rPr>
+            <w:rStyle w:val="Hyperlink"/>
+          </w:rPr>
+          <w:t>https://account.mongodb.com/account/login</w:t>
+        </w:r>
+      </w:hyperlink>
+    </w:p>
+    <w:p>
+      <w:r>
+        <w:t>User login:</w:t>
+      </w:r>
+    </w:p>
+    <w:p>
+      <w:hyperlink r:id="rId27" w:history="1">
+        <w:r>
+          <w:rPr>
+            <w:rStyle w:val="Hyperlink"/>
+          </w:rPr>
+          <w:t>xij6@pitt.edu</w:t>
+        </w:r>
+      </w:hyperlink>
+    </w:p>
+    <w:p>
+      <w:proofErr w:type="spellStart"/>
+      <w:r>
+        <w:t>ps</w:t>
+      </w:r>
+      <w:proofErr w:type="spellEnd"/>
+      <w:r>
+        <w:t>: 12345aBc</w:t>
+      </w:r>
+    </w:p>
+    <w:p>
+      <w:r>
+        <w:t xml:space="preserve">My user name and password </w:t>
+      </w:r>
+      <w:proofErr w:type="spellStart"/>
+      <w:r>
+        <w:t>JiangLab</w:t>
+      </w:r>
+      <w:proofErr w:type="spellEnd"/>
+      <w:r>
+        <w:t xml:space="preserve"> (organization) of MongoDB</w:t>
       </w:r>
     </w:p>
     <w:p>
@@ -998,7 +1233,7 @@
                     <pic:cNvPicPr/>
                   </pic:nvPicPr>
                   <pic:blipFill>
-                    <a:blip r:embed="rId25"/>
+                    <a:blip r:embed="rId28"/>
                     <a:stretch>
                       <a:fillRect/>
                     </a:stretch>
@@ -1021,13 +1256,55 @@
     </w:p>
     <w:p>
       <w:r>
-        <w:t>Password: 12345aBc</w:t>
-      </w:r>
-    </w:p>
-    <w:p/>
+        <w:t>Password</w:t>
+      </w:r>
+      <w:r>
+        <w:t xml:space="preserve"> for database connection (in your codes)</w:t>
+      </w:r>
+      <w:r>
+        <w:t>: 12345aBc</w:t>
+      </w:r>
+    </w:p>
+    <w:p>
+      <w:r>
+        <w:t>Once log in, go to cluster 0, one user can only create one free cluster, but a user cancer create multiple databases in one cluster.</w:t>
+      </w:r>
+      <w:r>
+        <w:t xml:space="preserve"> We currently have one database and three collections (forms) in this database.</w:t>
+      </w:r>
+    </w:p>
+    <w:p>
+      <w:r>
+        <w:t>Click on collections to see the current database</w:t>
+      </w:r>
+      <w:r>
+        <w:t>(</w:t>
+      </w:r>
+      <w:r>
+        <w:t>s</w:t>
+      </w:r>
+      <w:r>
+        <w:t>)</w:t>
+      </w:r>
+      <w:r>
+        <w:t xml:space="preserve">. We currently have one </w:t>
+      </w:r>
+      <w:r>
+        <w:t>collection</w:t>
+      </w:r>
+      <w:r>
+        <w:t xml:space="preserve"> for the user survey, one for the user registration</w:t>
+      </w:r>
+      <w:r>
+        <w:t>, and one for verification.</w:t>
+      </w:r>
+    </w:p>
     <w:p>
       <w:r>
         <w:t>5.database migration</w:t>
+      </w:r>
+      <w:r>
+        <w:t xml:space="preserve"> (done)</w:t>
       </w:r>
     </w:p>
     <w:p>
@@ -1070,7 +1347,7 @@
                     <pic:cNvPicPr/>
                   </pic:nvPicPr>
                   <pic:blipFill>
-                    <a:blip r:embed="rId26"/>
+                    <a:blip r:embed="rId29"/>
                     <a:stretch>
                       <a:fillRect/>
                     </a:stretch>
@@ -1130,7 +1407,6 @@
         <w:rPr>
           <w:noProof/>
         </w:rPr>
-        <w:lastRenderedPageBreak/>
         <w:drawing>
           <wp:inline distT="0" distB="0" distL="0" distR="0" wp14:anchorId="598AD57D" wp14:editId="69057D20">
             <wp:extent cx="5274310" cy="2966720"/>
@@ -1147,7 +1423,7 @@
                     <pic:cNvPicPr/>
                   </pic:nvPicPr>
                   <pic:blipFill>
-                    <a:blip r:embed="rId27"/>
+                    <a:blip r:embed="rId30"/>
                     <a:stretch>
                       <a:fillRect/>
                     </a:stretch>
@@ -1198,7 +1474,7 @@
 </file>
 
 <file path=word/endnotes.xml><?xml version="1.0" encoding="utf-8"?>
-<w:endnotes xmlns:wpc="http://schemas.microsoft.com/office/word/2010/wordprocessingCanvas" xmlns:cx="http://schemas.microsoft.com/office/drawing/2014/chartex" xmlns:cx1="http://schemas.microsoft.com/office/drawing/2015/9/8/chartex" xmlns:cx2="http://schemas.microsoft.com/office/drawing/2015/10/21/chartex" xmlns:cx3="http://schemas.microsoft.com/office/drawing/2016/5/9/chartex" xmlns:cx4="http://schemas.microsoft.com/office/drawing/2016/5/10/chartex" xmlns:cx5="http://schemas.microsoft.com/office/drawing/2016/5/11/chartex" xmlns:cx6="http://schemas.microsoft.com/office/drawing/2016/5/12/chartex" xmlns:cx7="http://schemas.microsoft.com/office/drawing/2016/5/13/chartex" xmlns:cx8="http://schemas.microsoft.com/office/drawing/2016/5/14/chartex" xmlns:mc="http://schemas.openxmlformats.org/markup-compatibility/2006" xmlns:aink="http://schemas.microsoft.com/office/drawing/2016/ink" xmlns:am3d="http://schemas.microsoft.com/office/drawing/2017/model3d" xmlns:o="urn:schemas-microsoft-com:office:office" xmlns:oel="http://schemas.microsoft.com/office/2019/extlst" xmlns:r="http://schemas.openxmlformats.org/officeDocument/2006/relationships" xmlns:m="http://schemas.openxmlformats.org/officeDocument/2006/math" xmlns:v="urn:schemas-microsoft-com:vml" xmlns:wp14="http://schemas.microsoft.com/office/word/2010/wordprocessingDrawing" xmlns:wp="http://schemas.openxmlformats.org/drawingml/2006/wordprocessingDrawing" xmlns:w10="urn:schemas-microsoft-com:office:word" xmlns:w="http://schemas.openxmlformats.org/wordprocessingml/2006/main" xmlns:w14="http://schemas.microsoft.com/office/word/2010/wordml" xmlns:w15="http://schemas.microsoft.com/office/word/2012/wordml" xmlns:w16cex="http://schemas.microsoft.com/office/word/2018/wordml/cex" xmlns:w16cid="http://schemas.microsoft.com/office/word/2016/wordml/cid" xmlns:w16="http://schemas.microsoft.com/office/word/2018/wordml" xmlns:w16sdtdh="http://schemas.microsoft.com/office/word/2020/wordml/sdtdatahash" xmlns:w16se="http://schemas.microsoft.com/office/word/2015/wordml/symex" xmlns:wpg="http://schemas.microsoft.com/office/word/2010/wordprocessingGroup" xmlns:wpi="http://schemas.microsoft.com/office/word/2010/wordprocessingInk" xmlns:wne="http://schemas.microsoft.com/office/word/2006/wordml" xmlns:wps="http://schemas.microsoft.com/office/word/2010/wordprocessingShape" mc:Ignorable="w14 w15 w16se w16cid w16 w16cex w16sdtdh wp14">
+<w:endnotes xmlns:wpc="http://schemas.microsoft.com/office/word/2010/wordprocessingCanvas" xmlns:cx="http://schemas.microsoft.com/office/drawing/2014/chartex" xmlns:cx1="http://schemas.microsoft.com/office/drawing/2015/9/8/chartex" xmlns:cx2="http://schemas.microsoft.com/office/drawing/2015/10/21/chartex" xmlns:cx3="http://schemas.microsoft.com/office/drawing/2016/5/9/chartex" xmlns:cx4="http://schemas.microsoft.com/office/drawing/2016/5/10/chartex" xmlns:cx5="http://schemas.microsoft.com/office/drawing/2016/5/11/chartex" xmlns:cx6="http://schemas.microsoft.com/office/drawing/2016/5/12/chartex" xmlns:cx7="http://schemas.microsoft.com/office/drawing/2016/5/13/chartex" xmlns:cx8="http://schemas.microsoft.com/office/drawing/2016/5/14/chartex" xmlns:mc="http://schemas.openxmlformats.org/markup-compatibility/2006" xmlns:aink="http://schemas.microsoft.com/office/drawing/2016/ink" xmlns:am3d="http://schemas.microsoft.com/office/drawing/2017/model3d" xmlns:o="urn:schemas-microsoft-com:office:office" xmlns:oel="http://schemas.microsoft.com/office/2019/extlst" xmlns:r="http://schemas.openxmlformats.org/officeDocument/2006/relationships" xmlns:m="http://schemas.openxmlformats.org/officeDocument/2006/math" xmlns:v="urn:schemas-microsoft-com:vml" xmlns:wp14="http://schemas.microsoft.com/office/word/2010/wordprocessingDrawing" xmlns:wp="http://schemas.openxmlformats.org/drawingml/2006/wordprocessingDrawing" xmlns:w10="urn:schemas-microsoft-com:office:word" xmlns:w="http://schemas.openxmlformats.org/wordprocessingml/2006/main" xmlns:w14="http://schemas.microsoft.com/office/word/2010/wordml" xmlns:w15="http://schemas.microsoft.com/office/word/2012/wordml" xmlns:w16cex="http://schemas.microsoft.com/office/word/2018/wordml/cex" xmlns:w16cid="http://schemas.microsoft.com/office/word/2016/wordml/cid" xmlns:w16="http://schemas.microsoft.com/office/word/2018/wordml" xmlns:w16du="http://schemas.microsoft.com/office/word/2023/wordml/word16du" xmlns:w16sdtdh="http://schemas.microsoft.com/office/word/2020/wordml/sdtdatahash" xmlns:w16se="http://schemas.microsoft.com/office/word/2015/wordml/symex" xmlns:wpg="http://schemas.microsoft.com/office/word/2010/wordprocessingGroup" xmlns:wpi="http://schemas.microsoft.com/office/word/2010/wordprocessingInk" xmlns:wne="http://schemas.microsoft.com/office/word/2006/wordml" xmlns:wps="http://schemas.microsoft.com/office/word/2010/wordprocessingShape" mc:Ignorable="w14 w15 w16se w16cid w16 w16cex w16sdtdh wp14">
   <w:endnote w:type="separator" w:id="-1">
     <w:p>
       <w:r>
@@ -1217,7 +1493,7 @@
 </file>
 
 <file path=word/footnotes.xml><?xml version="1.0" encoding="utf-8"?>
-<w:footnotes xmlns:wpc="http://schemas.microsoft.com/office/word/2010/wordprocessingCanvas" xmlns:cx="http://schemas.microsoft.com/office/drawing/2014/chartex" xmlns:cx1="http://schemas.microsoft.com/office/drawing/2015/9/8/chartex" xmlns:cx2="http://schemas.microsoft.com/office/drawing/2015/10/21/chartex" xmlns:cx3="http://schemas.microsoft.com/office/drawing/2016/5/9/chartex" xmlns:cx4="http://schemas.microsoft.com/office/drawing/2016/5/10/chartex" xmlns:cx5="http://schemas.microsoft.com/office/drawing/2016/5/11/chartex" xmlns:cx6="http://schemas.microsoft.com/office/drawing/2016/5/12/chartex" xmlns:cx7="http://schemas.microsoft.com/office/drawing/2016/5/13/chartex" xmlns:cx8="http://schemas.microsoft.com/office/drawing/2016/5/14/chartex" xmlns:mc="http://schemas.openxmlformats.org/markup-compatibility/2006" xmlns:aink="http://schemas.microsoft.com/office/drawing/2016/ink" xmlns:am3d="http://schemas.microsoft.com/office/drawing/2017/model3d" xmlns:o="urn:schemas-microsoft-com:office:office" xmlns:oel="http://schemas.microsoft.com/office/2019/extlst" xmlns:r="http://schemas.openxmlformats.org/officeDocument/2006/relationships" xmlns:m="http://schemas.openxmlformats.org/officeDocument/2006/math" xmlns:v="urn:schemas-microsoft-com:vml" xmlns:wp14="http://schemas.microsoft.com/office/word/2010/wordprocessingDrawing" xmlns:wp="http://schemas.openxmlformats.org/drawingml/2006/wordprocessingDrawing" xmlns:w10="urn:schemas-microsoft-com:office:word" xmlns:w="http://schemas.openxmlformats.org/wordprocessingml/2006/main" xmlns:w14="http://schemas.microsoft.com/office/word/2010/wordml" xmlns:w15="http://schemas.microsoft.com/office/word/2012/wordml" xmlns:w16cex="http://schemas.microsoft.com/office/word/2018/wordml/cex" xmlns:w16cid="http://schemas.microsoft.com/office/word/2016/wordml/cid" xmlns:w16="http://schemas.microsoft.com/office/word/2018/wordml" xmlns:w16sdtdh="http://schemas.microsoft.com/office/word/2020/wordml/sdtdatahash" xmlns:w16se="http://schemas.microsoft.com/office/word/2015/wordml/symex" xmlns:wpg="http://schemas.microsoft.com/office/word/2010/wordprocessingGroup" xmlns:wpi="http://schemas.microsoft.com/office/word/2010/wordprocessingInk" xmlns:wne="http://schemas.microsoft.com/office/word/2006/wordml" xmlns:wps="http://schemas.microsoft.com/office/word/2010/wordprocessingShape" mc:Ignorable="w14 w15 w16se w16cid w16 w16cex w16sdtdh wp14">
+<w:footnotes xmlns:wpc="http://schemas.microsoft.com/office/word/2010/wordprocessingCanvas" xmlns:cx="http://schemas.microsoft.com/office/drawing/2014/chartex" xmlns:cx1="http://schemas.microsoft.com/office/drawing/2015/9/8/chartex" xmlns:cx2="http://schemas.microsoft.com/office/drawing/2015/10/21/chartex" xmlns:cx3="http://schemas.microsoft.com/office/drawing/2016/5/9/chartex" xmlns:cx4="http://schemas.microsoft.com/office/drawing/2016/5/10/chartex" xmlns:cx5="http://schemas.microsoft.com/office/drawing/2016/5/11/chartex" xmlns:cx6="http://schemas.microsoft.com/office/drawing/2016/5/12/chartex" xmlns:cx7="http://schemas.microsoft.com/office/drawing/2016/5/13/chartex" xmlns:cx8="http://schemas.microsoft.com/office/drawing/2016/5/14/chartex" xmlns:mc="http://schemas.openxmlformats.org/markup-compatibility/2006" xmlns:aink="http://schemas.microsoft.com/office/drawing/2016/ink" xmlns:am3d="http://schemas.microsoft.com/office/drawing/2017/model3d" xmlns:o="urn:schemas-microsoft-com:office:office" xmlns:oel="http://schemas.microsoft.com/office/2019/extlst" xmlns:r="http://schemas.openxmlformats.org/officeDocument/2006/relationships" xmlns:m="http://schemas.openxmlformats.org/officeDocument/2006/math" xmlns:v="urn:schemas-microsoft-com:vml" xmlns:wp14="http://schemas.microsoft.com/office/word/2010/wordprocessingDrawing" xmlns:wp="http://schemas.openxmlformats.org/drawingml/2006/wordprocessingDrawing" xmlns:w10="urn:schemas-microsoft-com:office:word" xmlns:w="http://schemas.openxmlformats.org/wordprocessingml/2006/main" xmlns:w14="http://schemas.microsoft.com/office/word/2010/wordml" xmlns:w15="http://schemas.microsoft.com/office/word/2012/wordml" xmlns:w16cex="http://schemas.microsoft.com/office/word/2018/wordml/cex" xmlns:w16cid="http://schemas.microsoft.com/office/word/2016/wordml/cid" xmlns:w16="http://schemas.microsoft.com/office/word/2018/wordml" xmlns:w16du="http://schemas.microsoft.com/office/word/2023/wordml/word16du" xmlns:w16sdtdh="http://schemas.microsoft.com/office/word/2020/wordml/sdtdatahash" xmlns:w16se="http://schemas.microsoft.com/office/word/2015/wordml/symex" xmlns:wpg="http://schemas.microsoft.com/office/word/2010/wordprocessingGroup" xmlns:wpi="http://schemas.microsoft.com/office/word/2010/wordprocessingInk" xmlns:wne="http://schemas.microsoft.com/office/word/2006/wordml" xmlns:wps="http://schemas.microsoft.com/office/word/2010/wordprocessingShape" mc:Ignorable="w14 w15 w16se w16cid w16 w16cex w16sdtdh wp14">
   <w:footnote w:type="separator" w:id="-1">
     <w:p>
       <w:r>
@@ -1236,7 +1512,7 @@
 </file>
 
 <file path=word/numbering.xml><?xml version="1.0" encoding="utf-8"?>
-<w:numbering xmlns:wpc="http://schemas.microsoft.com/office/word/2010/wordprocessingCanvas" xmlns:cx="http://schemas.microsoft.com/office/drawing/2014/chartex" xmlns:cx1="http://schemas.microsoft.com/office/drawing/2015/9/8/chartex" xmlns:cx2="http://schemas.microsoft.com/office/drawing/2015/10/21/chartex" xmlns:cx3="http://schemas.microsoft.com/office/drawing/2016/5/9/chartex" xmlns:cx4="http://schemas.microsoft.com/office/drawing/2016/5/10/chartex" xmlns:cx5="http://schemas.microsoft.com/office/drawing/2016/5/11/chartex" xmlns:cx6="http://schemas.microsoft.com/office/drawing/2016/5/12/chartex" xmlns:cx7="http://schemas.microsoft.com/office/drawing/2016/5/13/chartex" xmlns:cx8="http://schemas.microsoft.com/office/drawing/2016/5/14/chartex" xmlns:mc="http://schemas.openxmlformats.org/markup-compatibility/2006" xmlns:aink="http://schemas.microsoft.com/office/drawing/2016/ink" xmlns:am3d="http://schemas.microsoft.com/office/drawing/2017/model3d" xmlns:o="urn:schemas-microsoft-com:office:office" xmlns:oel="http://schemas.microsoft.com/office/2019/extlst" xmlns:r="http://schemas.openxmlformats.org/officeDocument/2006/relationships" xmlns:m="http://schemas.openxmlformats.org/officeDocument/2006/math" xmlns:v="urn:schemas-microsoft-com:vml" xmlns:wp14="http://schemas.microsoft.com/office/word/2010/wordprocessingDrawing" xmlns:wp="http://schemas.openxmlformats.org/drawingml/2006/wordprocessingDrawing" xmlns:w10="urn:schemas-microsoft-com:office:word" xmlns:w="http://schemas.openxmlformats.org/wordprocessingml/2006/main" xmlns:w14="http://schemas.microsoft.com/office/word/2010/wordml" xmlns:w15="http://schemas.microsoft.com/office/word/2012/wordml" xmlns:w16cex="http://schemas.microsoft.com/office/word/2018/wordml/cex" xmlns:w16cid="http://schemas.microsoft.com/office/word/2016/wordml/cid" xmlns:w16="http://schemas.microsoft.com/office/word/2018/wordml" xmlns:w16sdtdh="http://schemas.microsoft.com/office/word/2020/wordml/sdtdatahash" xmlns:w16se="http://schemas.microsoft.com/office/word/2015/wordml/symex" xmlns:wpg="http://schemas.microsoft.com/office/word/2010/wordprocessingGroup" xmlns:wpi="http://schemas.microsoft.com/office/word/2010/wordprocessingInk" xmlns:wne="http://schemas.microsoft.com/office/word/2006/wordml" xmlns:wps="http://schemas.microsoft.com/office/word/2010/wordprocessingShape" mc:Ignorable="w14 w15 w16se w16cid w16 w16cex w16sdtdh wp14">
+<w:numbering xmlns:wpc="http://schemas.microsoft.com/office/word/2010/wordprocessingCanvas" xmlns:cx="http://schemas.microsoft.com/office/drawing/2014/chartex" xmlns:cx1="http://schemas.microsoft.com/office/drawing/2015/9/8/chartex" xmlns:cx2="http://schemas.microsoft.com/office/drawing/2015/10/21/chartex" xmlns:cx3="http://schemas.microsoft.com/office/drawing/2016/5/9/chartex" xmlns:cx4="http://schemas.microsoft.com/office/drawing/2016/5/10/chartex" xmlns:cx5="http://schemas.microsoft.com/office/drawing/2016/5/11/chartex" xmlns:cx6="http://schemas.microsoft.com/office/drawing/2016/5/12/chartex" xmlns:cx7="http://schemas.microsoft.com/office/drawing/2016/5/13/chartex" xmlns:cx8="http://schemas.microsoft.com/office/drawing/2016/5/14/chartex" xmlns:mc="http://schemas.openxmlformats.org/markup-compatibility/2006" xmlns:aink="http://schemas.microsoft.com/office/drawing/2016/ink" xmlns:am3d="http://schemas.microsoft.com/office/drawing/2017/model3d" xmlns:o="urn:schemas-microsoft-com:office:office" xmlns:oel="http://schemas.microsoft.com/office/2019/extlst" xmlns:r="http://schemas.openxmlformats.org/officeDocument/2006/relationships" xmlns:m="http://schemas.openxmlformats.org/officeDocument/2006/math" xmlns:v="urn:schemas-microsoft-com:vml" xmlns:wp14="http://schemas.microsoft.com/office/word/2010/wordprocessingDrawing" xmlns:wp="http://schemas.openxmlformats.org/drawingml/2006/wordprocessingDrawing" xmlns:w10="urn:schemas-microsoft-com:office:word" xmlns:w="http://schemas.openxmlformats.org/wordprocessingml/2006/main" xmlns:w14="http://schemas.microsoft.com/office/word/2010/wordml" xmlns:w15="http://schemas.microsoft.com/office/word/2012/wordml" xmlns:w16cex="http://schemas.microsoft.com/office/word/2018/wordml/cex" xmlns:w16cid="http://schemas.microsoft.com/office/word/2016/wordml/cid" xmlns:w16="http://schemas.microsoft.com/office/word/2018/wordml" xmlns:w16du="http://schemas.microsoft.com/office/word/2023/wordml/word16du" xmlns:w16sdtdh="http://schemas.microsoft.com/office/word/2020/wordml/sdtdatahash" xmlns:w16se="http://schemas.microsoft.com/office/word/2015/wordml/symex" xmlns:wpg="http://schemas.microsoft.com/office/word/2010/wordprocessingGroup" xmlns:wpi="http://schemas.microsoft.com/office/word/2010/wordprocessingInk" xmlns:wne="http://schemas.microsoft.com/office/word/2006/wordml" xmlns:wps="http://schemas.microsoft.com/office/word/2010/wordprocessingShape" mc:Ignorable="w14 w15 w16se w16cid w16 w16cex w16sdtdh wp14">
   <w:abstractNum w:abstractNumId="0" w15:restartNumberingAfterBreak="0">
     <w:nsid w:val="63B2682E"/>
     <w:multiLevelType w:val="singleLevel"/>
@@ -1668,6 +1944,27 @@
       <w:contextualSpacing/>
     </w:pPr>
   </w:style>
+  <w:style w:type="character" w:styleId="Hyperlink">
+    <w:name w:val="Hyperlink"/>
+    <w:basedOn w:val="DefaultParagraphFont"/>
+    <w:rsid w:val="00231091"/>
+    <w:rPr>
+      <w:color w:val="0563C1" w:themeColor="hyperlink"/>
+      <w:u w:val="single"/>
+    </w:rPr>
+  </w:style>
+  <w:style w:type="character" w:styleId="UnresolvedMention">
+    <w:name w:val="Unresolved Mention"/>
+    <w:basedOn w:val="DefaultParagraphFont"/>
+    <w:uiPriority w:val="99"/>
+    <w:semiHidden/>
+    <w:unhideWhenUsed/>
+    <w:rsid w:val="00231091"/>
+    <w:rPr>
+      <w:color w:val="605E5C"/>
+      <w:shd w:val="clear" w:color="auto" w:fill="E1DFDD"/>
+    </w:rPr>
+  </w:style>
 </w:styles>
 </file>
 

</xml_diff>

<commit_message>
add explanation of get/post and add workflow about transmitting data from user input to database in WorkWithDatabase.docx
</commit_message>
<xml_diff>
--- a/docs/TechNodes/WorkWithDatabase.docx
+++ b/docs/TechNodes/WorkWithDatabase.docx
@@ -1,6 +1,6 @@
 
 <file path=word/document.xml><?xml version="1.0" encoding="utf-8"?>
-<w:document xmlns:wpc="http://schemas.microsoft.com/office/word/2010/wordprocessingCanvas" xmlns:cx="http://schemas.microsoft.com/office/drawing/2014/chartex" xmlns:cx1="http://schemas.microsoft.com/office/drawing/2015/9/8/chartex" xmlns:cx2="http://schemas.microsoft.com/office/drawing/2015/10/21/chartex" xmlns:cx3="http://schemas.microsoft.com/office/drawing/2016/5/9/chartex" xmlns:cx4="http://schemas.microsoft.com/office/drawing/2016/5/10/chartex" xmlns:cx5="http://schemas.microsoft.com/office/drawing/2016/5/11/chartex" xmlns:cx6="http://schemas.microsoft.com/office/drawing/2016/5/12/chartex" xmlns:cx7="http://schemas.microsoft.com/office/drawing/2016/5/13/chartex" xmlns:cx8="http://schemas.microsoft.com/office/drawing/2016/5/14/chartex" xmlns:mc="http://schemas.openxmlformats.org/markup-compatibility/2006" xmlns:aink="http://schemas.microsoft.com/office/drawing/2016/ink" xmlns:am3d="http://schemas.microsoft.com/office/drawing/2017/model3d" xmlns:o="urn:schemas-microsoft-com:office:office" xmlns:oel="http://schemas.microsoft.com/office/2019/extlst" xmlns:r="http://schemas.openxmlformats.org/officeDocument/2006/relationships" xmlns:m="http://schemas.openxmlformats.org/officeDocument/2006/math" xmlns:v="urn:schemas-microsoft-com:vml" xmlns:wp14="http://schemas.microsoft.com/office/word/2010/wordprocessingDrawing" xmlns:wp="http://schemas.openxmlformats.org/drawingml/2006/wordprocessingDrawing" xmlns:w10="urn:schemas-microsoft-com:office:word" xmlns:w="http://schemas.openxmlformats.org/wordprocessingml/2006/main" xmlns:w14="http://schemas.microsoft.com/office/word/2010/wordml" xmlns:w15="http://schemas.microsoft.com/office/word/2012/wordml" xmlns:w16cex="http://schemas.microsoft.com/office/word/2018/wordml/cex" xmlns:w16cid="http://schemas.microsoft.com/office/word/2016/wordml/cid" xmlns:w16="http://schemas.microsoft.com/office/word/2018/wordml" xmlns:w16du="http://schemas.microsoft.com/office/word/2023/wordml/word16du" xmlns:w16sdtdh="http://schemas.microsoft.com/office/word/2020/wordml/sdtdatahash" xmlns:w16se="http://schemas.microsoft.com/office/word/2015/wordml/symex" xmlns:wpg="http://schemas.microsoft.com/office/word/2010/wordprocessingGroup" xmlns:wpi="http://schemas.microsoft.com/office/word/2010/wordprocessingInk" xmlns:wne="http://schemas.microsoft.com/office/word/2006/wordml" xmlns:wps="http://schemas.microsoft.com/office/word/2010/wordprocessingShape" mc:Ignorable="w14 w15 w16se w16cid w16 w16cex w16sdtdh wp14">
+<w:document xmlns:wpc="http://schemas.microsoft.com/office/word/2010/wordprocessingCanvas" xmlns:mc="http://schemas.openxmlformats.org/markup-compatibility/2006" xmlns:o="urn:schemas-microsoft-com:office:office" xmlns:r="http://schemas.openxmlformats.org/officeDocument/2006/relationships" xmlns:m="http://schemas.openxmlformats.org/officeDocument/2006/math" xmlns:v="urn:schemas-microsoft-com:vml" xmlns:wp14="http://schemas.microsoft.com/office/word/2010/wordprocessingDrawing" xmlns:wp="http://schemas.openxmlformats.org/drawingml/2006/wordprocessingDrawing" xmlns:w="http://schemas.openxmlformats.org/wordprocessingml/2006/main" xmlns:w14="http://schemas.microsoft.com/office/word/2010/wordml" xmlns:w10="urn:schemas-microsoft-com:office:word" xmlns:w15="http://schemas.microsoft.com/office/word/2012/wordml" xmlns:wpg="http://schemas.microsoft.com/office/word/2010/wordprocessingGroup" xmlns:wpi="http://schemas.microsoft.com/office/word/2010/wordprocessingInk" xmlns:wne="http://schemas.microsoft.com/office/word/2006/wordml" xmlns:wps="http://schemas.microsoft.com/office/word/2010/wordprocessingShape" xmlns:wpsCustomData="http://www.wps.cn/officeDocument/2013/wpsCustomData" mc:Ignorable="w14 w15 wp14">
   <w:body>
     <w:p>
       <w:pPr>
@@ -40,15 +40,7 @@
         <w:jc w:val="left"/>
       </w:pPr>
       <w:r>
-        <w:t xml:space="preserve">b. The project data does not have complex relations. It is easier to use the MongoDB because it is like the operation of </w:t>
-      </w:r>
-      <w:proofErr w:type="spellStart"/>
-      <w:r>
-        <w:t>json</w:t>
-      </w:r>
-      <w:proofErr w:type="spellEnd"/>
-      <w:r>
-        <w:t xml:space="preserve"> file</w:t>
+        <w:t>b. The project data does not have complex relations. It is easier to use the MongoDB because it is like the operation of json file</w:t>
       </w:r>
     </w:p>
     <w:p>
@@ -100,32 +92,18 @@
         </w:numPr>
       </w:pPr>
       <w:r>
-        <w:t>Click create to create a cluster</w:t>
-      </w:r>
-      <w:r>
-        <w:t xml:space="preserve">. If you are invited to join an organization, you can leave that organization and so you can create your own. </w:t>
-      </w:r>
-    </w:p>
-    <w:p>
-      <w:r>
-        <w:t xml:space="preserve">Select MongoDB </w:t>
-      </w:r>
-      <w:proofErr w:type="spellStart"/>
-      <w:r>
-        <w:t>Atlass</w:t>
-      </w:r>
-      <w:proofErr w:type="spellEnd"/>
-      <w:r>
-        <w:t xml:space="preserve"> because it contains more services, and click on next</w:t>
-      </w:r>
-    </w:p>
-    <w:p>
-      <w:r>
-        <w:rPr>
-          <w:noProof/>
-        </w:rPr>
+        <w:t xml:space="preserve">Click create to create a cluster. If you are invited to join an organization, you can leave that organization and so you can create your own. </w:t>
+      </w:r>
+    </w:p>
+    <w:p>
+      <w:r>
+        <w:t>Select MongoDB Atlass because it contains more services, and click on next</w:t>
+      </w:r>
+    </w:p>
+    <w:p>
+      <w:r>
         <w:drawing>
-          <wp:inline distT="0" distB="0" distL="0" distR="0" wp14:anchorId="4401DA87" wp14:editId="03753617">
+          <wp:inline distT="0" distB="0" distL="0" distR="0">
             <wp:extent cx="5274310" cy="5242560"/>
             <wp:effectExtent l="0" t="0" r="0" b="2540"/>
             <wp:docPr id="13" name="Picture 13" descr="Graphical user interface, text, application&#10;&#10;Description automatically generated"/>
@@ -137,10 +115,12 @@
                 <pic:pic xmlns:pic="http://schemas.openxmlformats.org/drawingml/2006/picture">
                   <pic:nvPicPr>
                     <pic:cNvPr id="13" name="Picture 13" descr="Graphical user interface, text, application&#10;&#10;Description automatically generated"/>
-                    <pic:cNvPicPr/>
+                    <pic:cNvPicPr>
+                      <a:picLocks noChangeAspect="1"/>
+                    </pic:cNvPicPr>
                   </pic:nvPicPr>
                   <pic:blipFill>
-                    <a:blip r:embed="rId8"/>
+                    <a:blip r:embed="rId4"/>
                     <a:stretch>
                       <a:fillRect/>
                     </a:stretch>
@@ -161,7 +141,6 @@
         </w:drawing>
       </w:r>
       <w:r>
-        <w:lastRenderedPageBreak/>
         <w:t xml:space="preserve">Then create organization as the owner, and you can add users later. </w:t>
       </w:r>
     </w:p>
@@ -186,11 +165,8 @@
         <w:t xml:space="preserve"> </w:t>
       </w:r>
       <w:r>
-        <w:rPr>
-          <w:noProof/>
-        </w:rPr>
         <w:drawing>
-          <wp:inline distT="0" distB="0" distL="0" distR="0" wp14:anchorId="3ED23C6C" wp14:editId="7ADD4849">
+          <wp:inline distT="0" distB="0" distL="0" distR="0">
             <wp:extent cx="5274310" cy="3340100"/>
             <wp:effectExtent l="0" t="0" r="0" b="0"/>
             <wp:docPr id="14" name="Picture 14" descr="Graphical user interface, text, application, chat or text message&#10;&#10;Description automatically generated"/>
@@ -202,10 +178,12 @@
                 <pic:pic xmlns:pic="http://schemas.openxmlformats.org/drawingml/2006/picture">
                   <pic:nvPicPr>
                     <pic:cNvPr id="14" name="Picture 14" descr="Graphical user interface, text, application, chat or text message&#10;&#10;Description automatically generated"/>
-                    <pic:cNvPicPr/>
+                    <pic:cNvPicPr>
+                      <a:picLocks noChangeAspect="1"/>
+                    </pic:cNvPicPr>
                   </pic:nvPicPr>
                   <pic:blipFill>
-                    <a:blip r:embed="rId9"/>
+                    <a:blip r:embed="rId5"/>
                     <a:stretch>
                       <a:fillRect/>
                     </a:stretch>
@@ -233,11 +211,8 @@
     </w:p>
     <w:p>
       <w:r>
-        <w:rPr>
-          <w:noProof/>
-        </w:rPr>
         <w:drawing>
-          <wp:inline distT="0" distB="0" distL="0" distR="0" wp14:anchorId="7C99271D" wp14:editId="1B53AC16">
+          <wp:inline distT="0" distB="0" distL="0" distR="0">
             <wp:extent cx="5274310" cy="3954145"/>
             <wp:effectExtent l="0" t="0" r="0" b="0"/>
             <wp:docPr id="15" name="Picture 15" descr="Graphical user interface, text, application, email&#10;&#10;Description automatically generated"/>
@@ -249,10 +224,12 @@
                 <pic:pic xmlns:pic="http://schemas.openxmlformats.org/drawingml/2006/picture">
                   <pic:nvPicPr>
                     <pic:cNvPr id="15" name="Picture 15" descr="Graphical user interface, text, application, email&#10;&#10;Description automatically generated"/>
-                    <pic:cNvPicPr/>
+                    <pic:cNvPicPr>
+                      <a:picLocks noChangeAspect="1"/>
+                    </pic:cNvPicPr>
                   </pic:nvPicPr>
                   <pic:blipFill>
-                    <a:blip r:embed="rId10"/>
+                    <a:blip r:embed="rId6"/>
                     <a:stretch>
                       <a:fillRect/>
                     </a:stretch>
@@ -275,12 +252,8 @@
     </w:p>
     <w:p>
       <w:r>
-        <w:rPr>
-          <w:noProof/>
-        </w:rPr>
-        <w:lastRenderedPageBreak/>
         <w:drawing>
-          <wp:inline distT="0" distB="0" distL="0" distR="0" wp14:anchorId="3ECEF442" wp14:editId="03396598">
+          <wp:inline distT="0" distB="0" distL="0" distR="0">
             <wp:extent cx="5274310" cy="3714750"/>
             <wp:effectExtent l="0" t="0" r="0" b="6350"/>
             <wp:docPr id="16" name="Picture 16" descr="Graphical user interface, text, application&#10;&#10;Description automatically generated"/>
@@ -292,10 +265,12 @@
                 <pic:pic xmlns:pic="http://schemas.openxmlformats.org/drawingml/2006/picture">
                   <pic:nvPicPr>
                     <pic:cNvPr id="16" name="Picture 16" descr="Graphical user interface, text, application&#10;&#10;Description automatically generated"/>
-                    <pic:cNvPicPr/>
+                    <pic:cNvPicPr>
+                      <a:picLocks noChangeAspect="1"/>
+                    </pic:cNvPicPr>
                   </pic:nvPicPr>
                   <pic:blipFill>
-                    <a:blip r:embed="rId11"/>
+                    <a:blip r:embed="rId7"/>
                     <a:stretch>
                       <a:fillRect/>
                     </a:stretch>
@@ -318,11 +293,8 @@
     </w:p>
     <w:p>
       <w:r>
-        <w:rPr>
-          <w:noProof/>
-        </w:rPr>
         <w:drawing>
-          <wp:inline distT="0" distB="0" distL="0" distR="0" wp14:anchorId="0CFAC875" wp14:editId="4D90D1FD">
+          <wp:inline distT="0" distB="0" distL="0" distR="0">
             <wp:extent cx="5274310" cy="3265805"/>
             <wp:effectExtent l="0" t="0" r="0" b="0"/>
             <wp:docPr id="17" name="Picture 17" descr="Graphical user interface, text, application&#10;&#10;Description automatically generated"/>
@@ -334,10 +306,12 @@
                 <pic:pic xmlns:pic="http://schemas.openxmlformats.org/drawingml/2006/picture">
                   <pic:nvPicPr>
                     <pic:cNvPr id="17" name="Picture 17" descr="Graphical user interface, text, application&#10;&#10;Description automatically generated"/>
-                    <pic:cNvPicPr/>
+                    <pic:cNvPicPr>
+                      <a:picLocks noChangeAspect="1"/>
+                    </pic:cNvPicPr>
                   </pic:nvPicPr>
                   <pic:blipFill>
-                    <a:blip r:embed="rId12"/>
+                    <a:blip r:embed="rId8"/>
                     <a:stretch>
                       <a:fillRect/>
                     </a:stretch>
@@ -359,23 +333,14 @@
       </w:r>
     </w:p>
     <w:p>
-      <w:proofErr w:type="spellStart"/>
-      <w:r>
-        <w:t>Useed</w:t>
-      </w:r>
-      <w:proofErr w:type="spellEnd"/>
-      <w:r>
-        <w:t xml:space="preserve"> a temp IP to move on to create a database. </w:t>
-      </w:r>
-    </w:p>
-    <w:p>
-      <w:r>
-        <w:rPr>
-          <w:noProof/>
-        </w:rPr>
-        <w:lastRenderedPageBreak/>
+      <w:r>
+        <w:t xml:space="preserve">Useed a temp IP to move on to create a database. </w:t>
+      </w:r>
+    </w:p>
+    <w:p>
+      <w:r>
         <w:drawing>
-          <wp:inline distT="0" distB="0" distL="114300" distR="114300" wp14:anchorId="32ABDB3A" wp14:editId="060603A9">
+          <wp:inline distT="0" distB="0" distL="114300" distR="114300">
             <wp:extent cx="5270500" cy="2553335"/>
             <wp:effectExtent l="0" t="0" r="12700" b="12065"/>
             <wp:docPr id="10" name="Picture 10" descr="Screenshot 2023-01-09 at 9.44.05 AM"/>
@@ -392,7 +357,7 @@
                     </pic:cNvPicPr>
                   </pic:nvPicPr>
                   <pic:blipFill>
-                    <a:blip r:embed="rId13"/>
+                    <a:blip r:embed="rId9"/>
                     <a:stretch>
                       <a:fillRect/>
                     </a:stretch>
@@ -421,11 +386,8 @@
     </w:p>
     <w:p>
       <w:r>
-        <w:rPr>
-          <w:noProof/>
-        </w:rPr>
         <w:drawing>
-          <wp:inline distT="0" distB="0" distL="114300" distR="114300" wp14:anchorId="2FC717BA" wp14:editId="03E6104B">
+          <wp:inline distT="0" distB="0" distL="114300" distR="114300">
             <wp:extent cx="5262245" cy="2964815"/>
             <wp:effectExtent l="0" t="0" r="20955" b="6985"/>
             <wp:docPr id="9" name="Picture 9" descr="Screenshot 2023-01-09 at 9.44.32 AM"/>
@@ -442,7 +404,7 @@
                     </pic:cNvPicPr>
                   </pic:nvPicPr>
                   <pic:blipFill>
-                    <a:blip r:embed="rId14"/>
+                    <a:blip r:embed="rId10"/>
                     <a:stretch>
                       <a:fillRect/>
                     </a:stretch>
@@ -476,12 +438,8 @@
     <w:p/>
     <w:p>
       <w:r>
-        <w:rPr>
-          <w:noProof/>
-        </w:rPr>
-        <w:lastRenderedPageBreak/>
         <w:drawing>
-          <wp:inline distT="0" distB="0" distL="114300" distR="114300" wp14:anchorId="2C0BB8EE" wp14:editId="58C25854">
+          <wp:inline distT="0" distB="0" distL="114300" distR="114300">
             <wp:extent cx="5264150" cy="2497455"/>
             <wp:effectExtent l="0" t="0" r="19050" b="17145"/>
             <wp:docPr id="11" name="Picture 11" descr="Screenshot 2023-01-09 at 9.54.26 AM"/>
@@ -498,7 +456,7 @@
                     </pic:cNvPicPr>
                   </pic:nvPicPr>
                   <pic:blipFill>
-                    <a:blip r:embed="rId15"/>
+                    <a:blip r:embed="rId11"/>
                     <a:stretch>
                       <a:fillRect/>
                     </a:stretch>
@@ -519,11 +477,8 @@
         </w:drawing>
       </w:r>
       <w:r>
-        <w:rPr>
-          <w:noProof/>
-        </w:rPr>
         <w:drawing>
-          <wp:inline distT="0" distB="0" distL="114300" distR="114300" wp14:anchorId="32C36E80" wp14:editId="0E72F221">
+          <wp:inline distT="0" distB="0" distL="114300" distR="114300">
             <wp:extent cx="5273675" cy="2639695"/>
             <wp:effectExtent l="0" t="0" r="9525" b="1905"/>
             <wp:docPr id="8" name="Picture 8" descr="Screenshot 2023-01-09 at 9.45.24 AM"/>
@@ -540,7 +495,7 @@
                     </pic:cNvPicPr>
                   </pic:nvPicPr>
                   <pic:blipFill>
-                    <a:blip r:embed="rId16"/>
+                    <a:blip r:embed="rId12"/>
                     <a:stretch>
                       <a:fillRect/>
                     </a:stretch>
@@ -568,12 +523,8 @@
     </w:p>
     <w:p>
       <w:r>
-        <w:rPr>
-          <w:noProof/>
-        </w:rPr>
-        <w:lastRenderedPageBreak/>
         <w:drawing>
-          <wp:inline distT="0" distB="0" distL="114300" distR="114300" wp14:anchorId="6ABF965B" wp14:editId="52F80E01">
+          <wp:inline distT="0" distB="0" distL="114300" distR="114300">
             <wp:extent cx="3822700" cy="4013200"/>
             <wp:effectExtent l="0" t="0" r="12700" b="0"/>
             <wp:docPr id="12" name="Picture 12" descr="Screenshot 2023-01-09 at 9.55.45 AM"/>
@@ -590,7 +541,7 @@
                     </pic:cNvPicPr>
                   </pic:nvPicPr>
                   <pic:blipFill>
-                    <a:blip r:embed="rId17"/>
+                    <a:blip r:embed="rId13"/>
                     <a:stretch>
                       <a:fillRect/>
                     </a:stretch>
@@ -630,31 +581,15 @@
         <w:shd w:val="clear" w:color="auto" w:fill="FFFFFF"/>
         <w:jc w:val="left"/>
       </w:pPr>
-      <w:proofErr w:type="spellStart"/>
-      <w:r>
-        <w:t>a.I</w:t>
-      </w:r>
-      <w:proofErr w:type="spellEnd"/>
-      <w:r>
-        <w:t xml:space="preserve"> create the database called </w:t>
-      </w:r>
-      <w:proofErr w:type="spellStart"/>
-      <w:r>
-        <w:t>imedbot</w:t>
-      </w:r>
-      <w:proofErr w:type="spellEnd"/>
-      <w:r>
-        <w:t>. Multiple collections can be created in MongoDB database. “A collection is a grouping of MongoDB documents. Documents within a collection can have different fields. A collection is the equivalent of a table in a relational database system.”</w:t>
+      <w:r>
+        <w:t>a.I create the database called imedbot. Multiple collections can be created in MongoDB database. “A collection is a grouping of MongoDB documents. Documents within a collection can have different fields. A collection is the equivalent of a table in a relational database system.”</w:t>
       </w:r>
     </w:p>
     <w:p/>
     <w:p>
       <w:r>
-        <w:rPr>
-          <w:noProof/>
-        </w:rPr>
         <w:drawing>
-          <wp:inline distT="0" distB="0" distL="114300" distR="114300" wp14:anchorId="113E1A40" wp14:editId="1681D395">
+          <wp:inline distT="0" distB="0" distL="114300" distR="114300">
             <wp:extent cx="5269865" cy="1632585"/>
             <wp:effectExtent l="0" t="0" r="13335" b="18415"/>
             <wp:docPr id="1" name="Picture 1" descr="Screenshot 2023-01-01 at 11.59.37 PM"/>
@@ -671,7 +606,7 @@
                     </pic:cNvPicPr>
                   </pic:nvPicPr>
                   <pic:blipFill>
-                    <a:blip r:embed="rId18"/>
+                    <a:blip r:embed="rId14"/>
                     <a:stretch>
                       <a:fillRect/>
                     </a:stretch>
@@ -704,12 +639,8 @@
     </w:p>
     <w:p>
       <w:r>
-        <w:rPr>
-          <w:noProof/>
-        </w:rPr>
-        <w:lastRenderedPageBreak/>
         <w:drawing>
-          <wp:inline distT="0" distB="0" distL="114300" distR="114300" wp14:anchorId="0D9EB5CD" wp14:editId="1CB13591">
+          <wp:inline distT="0" distB="0" distL="114300" distR="114300">
             <wp:extent cx="3599815" cy="2364105"/>
             <wp:effectExtent l="0" t="0" r="6985" b="23495"/>
             <wp:docPr id="2" name="Picture 2" descr="Screenshot 2023-01-02 at 12.05.10 AM"/>
@@ -726,7 +657,7 @@
                     </pic:cNvPicPr>
                   </pic:nvPicPr>
                   <pic:blipFill>
-                    <a:blip r:embed="rId19"/>
+                    <a:blip r:embed="rId15"/>
                     <a:stretch>
                       <a:fillRect/>
                     </a:stretch>
@@ -749,11 +680,8 @@
     </w:p>
     <w:p>
       <w:r>
-        <w:rPr>
-          <w:noProof/>
-        </w:rPr>
         <w:drawing>
-          <wp:inline distT="0" distB="0" distL="114300" distR="114300" wp14:anchorId="5560C913" wp14:editId="7D0ED017">
+          <wp:inline distT="0" distB="0" distL="114300" distR="114300">
             <wp:extent cx="3599815" cy="2533650"/>
             <wp:effectExtent l="0" t="0" r="6985" b="6350"/>
             <wp:docPr id="3" name="Picture 3" descr="Screenshot 2023-01-02 at 12.05.30 AM"/>
@@ -770,7 +698,7 @@
                     </pic:cNvPicPr>
                   </pic:nvPicPr>
                   <pic:blipFill>
-                    <a:blip r:embed="rId20"/>
+                    <a:blip r:embed="rId16"/>
                     <a:stretch>
                       <a:fillRect/>
                     </a:stretch>
@@ -810,11 +738,8 @@
     </w:p>
     <w:p>
       <w:r>
-        <w:rPr>
-          <w:noProof/>
-        </w:rPr>
         <w:drawing>
-          <wp:inline distT="0" distB="0" distL="114300" distR="114300" wp14:anchorId="3C51FBAA" wp14:editId="30308598">
+          <wp:inline distT="0" distB="0" distL="114300" distR="114300">
             <wp:extent cx="2879725" cy="2378710"/>
             <wp:effectExtent l="0" t="0" r="15875" b="8890"/>
             <wp:docPr id="4" name="Picture 4" descr="Screenshot 2023-01-02 at 12.09.28 AM"/>
@@ -831,7 +756,7 @@
                     </pic:cNvPicPr>
                   </pic:nvPicPr>
                   <pic:blipFill>
-                    <a:blip r:embed="rId21"/>
+                    <a:blip r:embed="rId17"/>
                     <a:stretch>
                       <a:fillRect/>
                     </a:stretch>
@@ -859,38 +784,18 @@
     <w:p/>
     <w:p>
       <w:r>
-        <w:lastRenderedPageBreak/>
-        <w:t xml:space="preserve">An entry of a MongoDB database is collected from the frontend of the </w:t>
-      </w:r>
-      <w:proofErr w:type="spellStart"/>
-      <w:r>
-        <w:t>iMedbot</w:t>
-      </w:r>
-      <w:proofErr w:type="spellEnd"/>
-      <w:r>
-        <w:t xml:space="preserve">, and then it will be sent to the backend (application.py), which will place it into the database. The screenshot below is about how the application.py communicate with both the MongoDB and the AWS. </w:t>
-      </w:r>
-    </w:p>
-    <w:p>
-      <w:r>
-        <w:t>“</w:t>
-      </w:r>
-      <w:proofErr w:type="spellStart"/>
-      <w:r>
-        <w:t>imedbot</w:t>
-      </w:r>
-      <w:proofErr w:type="spellEnd"/>
-      <w:r>
-        <w:t>” is the name of our current database, which contains three collections: “survey”, “user”, and “verification”</w:t>
-      </w:r>
-    </w:p>
-    <w:p>
-      <w:r>
-        <w:rPr>
-          <w:noProof/>
-        </w:rPr>
+        <w:t xml:space="preserve">An entry of a MongoDB database is collected from the frontend of the iMedbot, and then it will be sent to the backend (application.py), which will place it into the database. The screenshot below is about how the application.py communicate with both the MongoDB and the AWS. </w:t>
+      </w:r>
+    </w:p>
+    <w:p>
+      <w:r>
+        <w:t>“imedbot” is the name of our current database, which contains three collections: “survey”, “user”, and “verification”</w:t>
+      </w:r>
+    </w:p>
+    <w:p>
+      <w:r>
         <w:drawing>
-          <wp:inline distT="0" distB="0" distL="114300" distR="114300" wp14:anchorId="5081F415" wp14:editId="247D97A2">
+          <wp:inline distT="0" distB="0" distL="114300" distR="114300">
             <wp:extent cx="5270500" cy="1254125"/>
             <wp:effectExtent l="0" t="0" r="12700" b="15875"/>
             <wp:docPr id="5" name="Picture 5" descr="Screenshot 2023-01-02 at 12.11.25 AM"/>
@@ -907,7 +812,7 @@
                     </pic:cNvPicPr>
                   </pic:nvPicPr>
                   <pic:blipFill>
-                    <a:blip r:embed="rId22"/>
+                    <a:blip r:embed="rId18"/>
                     <a:stretch>
                       <a:fillRect/>
                     </a:stretch>
@@ -935,11 +840,8 @@
     </w:p>
     <w:p>
       <w:r>
-        <w:rPr>
-          <w:noProof/>
-        </w:rPr>
         <w:drawing>
-          <wp:inline distT="0" distB="0" distL="114300" distR="114300" wp14:anchorId="012ED8B4" wp14:editId="7D3C235D">
+          <wp:inline distT="0" distB="0" distL="114300" distR="114300">
             <wp:extent cx="5273675" cy="2340610"/>
             <wp:effectExtent l="0" t="0" r="9525" b="21590"/>
             <wp:docPr id="6" name="Picture 6" descr="Screenshot 2023-01-02 at 12.12.16 AM"/>
@@ -956,7 +858,7 @@
                     </pic:cNvPicPr>
                   </pic:nvPicPr>
                   <pic:blipFill>
-                    <a:blip r:embed="rId23"/>
+                    <a:blip r:embed="rId19"/>
                     <a:stretch>
                       <a:fillRect/>
                     </a:stretch>
@@ -984,11 +886,8 @@
     </w:p>
     <w:p>
       <w:r>
-        <w:rPr>
-          <w:noProof/>
-        </w:rPr>
         <w:drawing>
-          <wp:inline distT="0" distB="0" distL="114300" distR="114300" wp14:anchorId="0725ACE9" wp14:editId="4B672AE7">
+          <wp:inline distT="0" distB="0" distL="114300" distR="114300">
             <wp:extent cx="5272405" cy="1784350"/>
             <wp:effectExtent l="0" t="0" r="10795" b="19050"/>
             <wp:docPr id="7" name="Picture 7" descr="Screenshot 2023-01-02 at 12.12.59 AM"/>
@@ -1005,7 +904,7 @@
                     </pic:cNvPicPr>
                   </pic:nvPicPr>
                   <pic:blipFill>
-                    <a:blip r:embed="rId24"/>
+                    <a:blip r:embed="rId20"/>
                     <a:stretch>
                       <a:fillRect/>
                     </a:stretch>
@@ -1029,46 +928,302 @@
     <w:p/>
     <w:p>
       <w:r>
-        <w:t xml:space="preserve">See the files in our current </w:t>
-      </w:r>
-      <w:proofErr w:type="spellStart"/>
-      <w:r>
-        <w:t>iMedbot</w:t>
-      </w:r>
-      <w:proofErr w:type="spellEnd"/>
-      <w:r>
-        <w:t xml:space="preserve">-dev folder: audio.py and chatbot.py were from previous attempt for voice bot, but not used currently. Other files such as trySpeak.py, </w:t>
-      </w:r>
-      <w:proofErr w:type="spellStart"/>
-      <w:r>
-        <w:t>tryShap</w:t>
-      </w:r>
-      <w:proofErr w:type="spellEnd"/>
-      <w:r>
-        <w:t xml:space="preserve"> and </w:t>
-      </w:r>
-      <w:proofErr w:type="spellStart"/>
-      <w:r>
-        <w:t>etc</w:t>
-      </w:r>
-      <w:proofErr w:type="spellEnd"/>
-      <w:r>
-        <w:t xml:space="preserve"> were created for testing purpose, and they are used in the main code. Trello_wrapper.py is used and will be moved to the utility folder. Application.py is really the only application codes (backend). We have two folders concerns the front end: static and templates (HTML). In </w:t>
-      </w:r>
-      <w:proofErr w:type="spellStart"/>
-      <w:r>
-        <w:t>js</w:t>
-      </w:r>
-      <w:proofErr w:type="spellEnd"/>
-      <w:r>
-        <w:t xml:space="preserve"> folder </w:t>
-      </w:r>
-      <w:r>
-        <w:t xml:space="preserve">(under static folder), we have a file called iMedbot.js, which communicates with a user and collect information from a user via the “conversation”. Could search for “post” or “get”, those two </w:t>
-      </w:r>
-      <w:r>
-        <w:lastRenderedPageBreak/>
-        <w:t>commands are designed for communication between the front and back end. “Post” is used to submit the information to the server, and “get” is used to retrieve information from the server.</w:t>
+        <w:t>See the files in our current iMedbot-dev folder: audio.py and chatbot.py were from previous attempt for voice bot, but not used currently. Other files such as trySpeak.py, tryShap and etc were created for testing purpose, and they are used in the main code. Trello_wrapper.py is used and will be moved to the utility folder. Application.py is really the only application codes (backend). We have two folders concerns the front end: static and templates (HTML). In js folder (under static folder), we have a file called iMedbot.js, which communicates with a user and collect information from a user via the “conversation”. Could search for “post” or “get”, those two commands are designed for communication between the front and back end. “Post” is used to submit the information to the server, and “get” is used to retrieve information from the server.</w:t>
+      </w:r>
+    </w:p>
+    <w:p>
+      <w:pPr>
+        <w:rPr>
+          <w:color w:val="FF0000"/>
+          <w:sz w:val="21"/>
+          <w:szCs w:val="21"/>
+        </w:rPr>
+      </w:pPr>
+      <w:r>
+        <w:rPr>
+          <w:color w:val="FF0000"/>
+          <w:sz w:val="21"/>
+          <w:szCs w:val="21"/>
+        </w:rPr>
+        <w:t>More accurate definition of get and post:</w:t>
+      </w:r>
+    </w:p>
+    <w:p>
+      <w:pPr>
+        <w:rPr>
+          <w:rFonts w:hint="default"/>
+          <w:color w:val="FF0000"/>
+          <w:sz w:val="21"/>
+          <w:szCs w:val="21"/>
+        </w:rPr>
+      </w:pPr>
+      <w:r>
+        <w:rPr>
+          <w:rFonts w:hint="default"/>
+          <w:color w:val="FF0000"/>
+          <w:sz w:val="21"/>
+          <w:szCs w:val="21"/>
+        </w:rPr>
+        <w:t>In the context of web development and HTTP (Hypertext Transfer Protocol), GET and POST are two commonly used methods for requesting and submitting data between a client (such as a web browser) and a server. These methods determine how data is transmitted, processed, and retrieved.</w:t>
+      </w:r>
+    </w:p>
+    <w:p>
+      <w:pPr>
+        <w:rPr>
+          <w:rFonts w:hint="default"/>
+          <w:color w:val="FF0000"/>
+          <w:sz w:val="21"/>
+          <w:szCs w:val="21"/>
+        </w:rPr>
+      </w:pPr>
+    </w:p>
+    <w:p>
+      <w:pPr>
+        <w:rPr>
+          <w:rFonts w:hint="default"/>
+          <w:color w:val="FF0000"/>
+          <w:sz w:val="21"/>
+          <w:szCs w:val="21"/>
+        </w:rPr>
+      </w:pPr>
+      <w:r>
+        <w:rPr>
+          <w:rFonts w:hint="default"/>
+          <w:color w:val="FF0000"/>
+          <w:sz w:val="21"/>
+          <w:szCs w:val="21"/>
+        </w:rPr>
+        <w:t>GET Method:</w:t>
+      </w:r>
+    </w:p>
+    <w:p>
+      <w:pPr>
+        <w:rPr>
+          <w:rFonts w:hint="default"/>
+          <w:color w:val="FF0000"/>
+          <w:sz w:val="21"/>
+          <w:szCs w:val="21"/>
+        </w:rPr>
+      </w:pPr>
+      <w:r>
+        <w:rPr>
+          <w:rFonts w:hint="default"/>
+          <w:color w:val="FF0000"/>
+          <w:sz w:val="21"/>
+          <w:szCs w:val="21"/>
+        </w:rPr>
+        <w:t>The GET method is used to request data from a specified resource. It is a read-only method, meaning that it doesn't modify the server's state. GET requests are typically used to access or fetch data from a server, such as a webpage or an API. The request parameters are appended to the URL, and they are visible in the address bar. Since the data is exposed in the URL, GET should not be used for sensitive data transmission. The main characteristics of the GET method are:</w:t>
+      </w:r>
+    </w:p>
+    <w:p>
+      <w:pPr>
+        <w:rPr>
+          <w:rFonts w:hint="default"/>
+          <w:color w:val="FF0000"/>
+          <w:sz w:val="21"/>
+          <w:szCs w:val="21"/>
+        </w:rPr>
+      </w:pPr>
+    </w:p>
+    <w:p>
+      <w:pPr>
+        <w:rPr>
+          <w:rFonts w:hint="default"/>
+          <w:color w:val="FF0000"/>
+          <w:sz w:val="21"/>
+          <w:szCs w:val="21"/>
+        </w:rPr>
+      </w:pPr>
+      <w:r>
+        <w:rPr>
+          <w:rFonts w:hint="default"/>
+          <w:color w:val="FF0000"/>
+          <w:sz w:val="21"/>
+          <w:szCs w:val="21"/>
+        </w:rPr>
+        <w:t>Read-only and idempotent</w:t>
+      </w:r>
+    </w:p>
+    <w:p>
+      <w:pPr>
+        <w:rPr>
+          <w:rFonts w:hint="default"/>
+          <w:color w:val="FF0000"/>
+          <w:sz w:val="21"/>
+          <w:szCs w:val="21"/>
+        </w:rPr>
+      </w:pPr>
+      <w:r>
+        <w:rPr>
+          <w:rFonts w:hint="default"/>
+          <w:color w:val="FF0000"/>
+          <w:sz w:val="21"/>
+          <w:szCs w:val="21"/>
+        </w:rPr>
+        <w:t>Parameters are visible in the URL</w:t>
+      </w:r>
+    </w:p>
+    <w:p>
+      <w:pPr>
+        <w:rPr>
+          <w:rFonts w:hint="default"/>
+          <w:color w:val="FF0000"/>
+          <w:sz w:val="21"/>
+          <w:szCs w:val="21"/>
+        </w:rPr>
+      </w:pPr>
+      <w:r>
+        <w:rPr>
+          <w:rFonts w:hint="default"/>
+          <w:color w:val="FF0000"/>
+          <w:sz w:val="21"/>
+          <w:szCs w:val="21"/>
+        </w:rPr>
+        <w:t>Limited data size, as URLs have a maximum length</w:t>
+      </w:r>
+    </w:p>
+    <w:p>
+      <w:pPr>
+        <w:rPr>
+          <w:rFonts w:hint="default"/>
+          <w:color w:val="FF0000"/>
+          <w:sz w:val="21"/>
+          <w:szCs w:val="21"/>
+        </w:rPr>
+      </w:pPr>
+      <w:r>
+        <w:rPr>
+          <w:rFonts w:hint="default"/>
+          <w:color w:val="FF0000"/>
+          <w:sz w:val="21"/>
+          <w:szCs w:val="21"/>
+        </w:rPr>
+        <w:t>Can be cached, bookmarked, and easily shared</w:t>
+      </w:r>
+    </w:p>
+    <w:p>
+      <w:pPr>
+        <w:rPr>
+          <w:rFonts w:hint="default"/>
+          <w:color w:val="FF0000"/>
+          <w:sz w:val="21"/>
+          <w:szCs w:val="21"/>
+        </w:rPr>
+      </w:pPr>
+      <w:r>
+        <w:rPr>
+          <w:rFonts w:hint="default"/>
+          <w:color w:val="FF0000"/>
+          <w:sz w:val="21"/>
+          <w:szCs w:val="21"/>
+        </w:rPr>
+        <w:t>POST Method:</w:t>
+      </w:r>
+    </w:p>
+    <w:p>
+      <w:pPr>
+        <w:rPr>
+          <w:rFonts w:hint="default"/>
+          <w:color w:val="FF0000"/>
+          <w:sz w:val="21"/>
+          <w:szCs w:val="21"/>
+        </w:rPr>
+      </w:pPr>
+      <w:r>
+        <w:rPr>
+          <w:rFonts w:hint="default"/>
+          <w:color w:val="FF0000"/>
+          <w:sz w:val="21"/>
+          <w:szCs w:val="21"/>
+        </w:rPr>
+        <w:t>The POST method is used to submit data to a specified resource for processing. It is a write method, which means that it can modify the server's state. POST requests are commonly used to submit form data, upload files, or send data to an API. The request parameters are sent in the body of the HTTP request and are not visible in the address bar. POST is more secure than GET, as the data is not exposed in the URL. The main characteristics of the POST method are:</w:t>
+      </w:r>
+    </w:p>
+    <w:p>
+      <w:pPr>
+        <w:rPr>
+          <w:rFonts w:hint="default"/>
+          <w:color w:val="FF0000"/>
+          <w:sz w:val="21"/>
+          <w:szCs w:val="21"/>
+        </w:rPr>
+      </w:pPr>
+    </w:p>
+    <w:p>
+      <w:pPr>
+        <w:rPr>
+          <w:rFonts w:hint="default"/>
+          <w:color w:val="FF0000"/>
+          <w:sz w:val="21"/>
+          <w:szCs w:val="21"/>
+        </w:rPr>
+      </w:pPr>
+      <w:r>
+        <w:rPr>
+          <w:rFonts w:hint="default"/>
+          <w:color w:val="FF0000"/>
+          <w:sz w:val="21"/>
+          <w:szCs w:val="21"/>
+        </w:rPr>
+        <w:t>Write method, can modify server state</w:t>
+      </w:r>
+      <w:bookmarkStart w:id="0" w:name="_GoBack"/>
+      <w:bookmarkEnd w:id="0"/>
+    </w:p>
+    <w:p>
+      <w:pPr>
+        <w:rPr>
+          <w:rFonts w:hint="default"/>
+          <w:color w:val="FF0000"/>
+          <w:sz w:val="21"/>
+          <w:szCs w:val="21"/>
+        </w:rPr>
+      </w:pPr>
+      <w:r>
+        <w:rPr>
+          <w:rFonts w:hint="default"/>
+          <w:color w:val="FF0000"/>
+          <w:sz w:val="21"/>
+          <w:szCs w:val="21"/>
+        </w:rPr>
+        <w:t>Parameters are sent in the request body</w:t>
+      </w:r>
+    </w:p>
+    <w:p>
+      <w:pPr>
+        <w:rPr>
+          <w:rFonts w:hint="default"/>
+          <w:color w:val="FF0000"/>
+          <w:sz w:val="21"/>
+          <w:szCs w:val="21"/>
+        </w:rPr>
+      </w:pPr>
+      <w:r>
+        <w:rPr>
+          <w:rFonts w:hint="default"/>
+          <w:color w:val="FF0000"/>
+          <w:sz w:val="21"/>
+          <w:szCs w:val="21"/>
+        </w:rPr>
+        <w:t>No size limitation on the data submitted</w:t>
+      </w:r>
+    </w:p>
+    <w:p>
+      <w:pPr>
+        <w:rPr>
+          <w:color w:val="FF0000"/>
+          <w:sz w:val="21"/>
+          <w:szCs w:val="21"/>
+        </w:rPr>
+      </w:pPr>
+      <w:r>
+        <w:rPr>
+          <w:rFonts w:hint="default"/>
+          <w:color w:val="FF0000"/>
+          <w:sz w:val="21"/>
+          <w:szCs w:val="21"/>
+        </w:rPr>
+        <w:t>Cannot be cached, bookmarked, or easily shared</w:t>
       </w:r>
     </w:p>
     <w:p>
@@ -1091,7 +1246,7 @@
           <w:sz w:val="24"/>
         </w:rPr>
         <w:drawing>
-          <wp:inline distT="0" distB="0" distL="0" distR="0" wp14:anchorId="21B2F290" wp14:editId="691032FC">
+          <wp:inline distT="0" distB="0" distL="0" distR="0">
             <wp:extent cx="3416300" cy="4483100"/>
             <wp:effectExtent l="0" t="0" r="0" b="0"/>
             <wp:docPr id="21" name="Picture 21"/>
@@ -1102,11 +1257,13 @@
               <a:graphicData uri="http://schemas.openxmlformats.org/drawingml/2006/picture">
                 <pic:pic xmlns:pic="http://schemas.openxmlformats.org/drawingml/2006/picture">
                   <pic:nvPicPr>
-                    <pic:cNvPr id="1" name=""/>
-                    <pic:cNvPicPr/>
+                    <pic:cNvPr id="21" name="Picture 21"/>
+                    <pic:cNvPicPr>
+                      <a:picLocks noChangeAspect="1"/>
+                    </pic:cNvPicPr>
                   </pic:nvPicPr>
                   <pic:blipFill>
-                    <a:blip r:embed="rId25"/>
+                    <a:blip r:embed="rId21"/>
                     <a:stretch>
                       <a:fillRect/>
                     </a:stretch>
@@ -1130,6 +1287,291 @@
     <w:p>
       <w:pPr>
         <w:rPr>
+          <w:rFonts w:hint="default"/>
+          <w:b/>
+          <w:bCs/>
+          <w:color w:val="FF0000"/>
+          <w:sz w:val="21"/>
+          <w:szCs w:val="21"/>
+        </w:rPr>
+      </w:pPr>
+      <w:r>
+        <w:rPr>
+          <w:rFonts w:hint="default"/>
+          <w:b/>
+          <w:bCs/>
+          <w:color w:val="FF0000"/>
+          <w:sz w:val="21"/>
+          <w:szCs w:val="21"/>
+        </w:rPr>
+        <w:t>When a user submits data through the form on the frontend, the data is sent to the backend and eventually stored in the database. Here's a simple explanation of the process:</w:t>
+      </w:r>
+    </w:p>
+    <w:p>
+      <w:pPr>
+        <w:rPr>
+          <w:rFonts w:hint="default"/>
+          <w:b/>
+          <w:bCs/>
+          <w:color w:val="FF0000"/>
+          <w:sz w:val="21"/>
+          <w:szCs w:val="21"/>
+        </w:rPr>
+      </w:pPr>
+      <w:r>
+        <w:rPr>
+          <w:rFonts w:hint="default"/>
+          <w:b/>
+          <w:bCs/>
+          <w:color w:val="FF0000"/>
+          <w:sz w:val="21"/>
+          <w:szCs w:val="21"/>
+        </w:rPr>
+        <w:t>1.</w:t>
+      </w:r>
+      <w:r>
+        <w:rPr>
+          <w:rFonts w:hint="default"/>
+          <w:b/>
+          <w:bCs/>
+          <w:color w:val="FF0000"/>
+          <w:sz w:val="21"/>
+          <w:szCs w:val="21"/>
+        </w:rPr>
+        <w:t>The user fills out the form and clicks a button to submit their input. The form contains input fields for the rating (radio buttons) and the suggestion text (text area).</w:t>
+      </w:r>
+    </w:p>
+    <w:p>
+      <w:pPr>
+        <w:rPr>
+          <w:rFonts w:hint="default"/>
+          <w:b/>
+          <w:bCs/>
+          <w:color w:val="FF0000"/>
+          <w:sz w:val="21"/>
+          <w:szCs w:val="21"/>
+        </w:rPr>
+      </w:pPr>
+      <w:r>
+        <w:rPr>
+          <w:rFonts w:hint="default"/>
+          <w:b/>
+          <w:bCs/>
+          <w:color w:val="FF0000"/>
+          <w:sz w:val="21"/>
+          <w:szCs w:val="21"/>
+        </w:rPr>
+        <w:t>2.</w:t>
+      </w:r>
+      <w:r>
+        <w:rPr>
+          <w:rFonts w:hint="default"/>
+          <w:b/>
+          <w:bCs/>
+          <w:color w:val="FF0000"/>
+          <w:sz w:val="21"/>
+          <w:szCs w:val="21"/>
+        </w:rPr>
+        <w:t>When the button is clicked, the displayRadioValue() JavaScript function is called. This function gathers the values of the checked radio button (rating) and the text from the text area (suggestion).</w:t>
+      </w:r>
+    </w:p>
+    <w:p>
+      <w:pPr>
+        <w:rPr>
+          <w:rFonts w:hint="default"/>
+          <w:b/>
+          <w:bCs/>
+          <w:color w:val="FF0000"/>
+          <w:sz w:val="21"/>
+          <w:szCs w:val="21"/>
+        </w:rPr>
+      </w:pPr>
+      <w:r>
+        <w:rPr>
+          <w:rFonts w:hint="default"/>
+          <w:b/>
+          <w:bCs/>
+          <w:color w:val="FF0000"/>
+          <w:sz w:val="21"/>
+          <w:szCs w:val="21"/>
+        </w:rPr>
+        <w:t>3.</w:t>
+      </w:r>
+      <w:r>
+        <w:rPr>
+          <w:rFonts w:hint="default"/>
+          <w:b/>
+          <w:bCs/>
+          <w:color w:val="FF0000"/>
+          <w:sz w:val="21"/>
+          <w:szCs w:val="21"/>
+        </w:rPr>
+        <w:t>The function then sends the gathered data to the backend using an AJAX POST request. The URL of the request is "/submitsurvey", and the data sent includes the rating (checked_star) and the suggestion text (text).</w:t>
+      </w:r>
+    </w:p>
+    <w:p>
+      <w:pPr>
+        <w:rPr>
+          <w:rFonts w:hint="default"/>
+          <w:b/>
+          <w:bCs/>
+          <w:color w:val="FF0000"/>
+          <w:sz w:val="21"/>
+          <w:szCs w:val="21"/>
+        </w:rPr>
+      </w:pPr>
+      <w:r>
+        <w:rPr>
+          <w:rFonts w:hint="default"/>
+          <w:b/>
+          <w:bCs/>
+          <w:color w:val="FF0000"/>
+          <w:sz w:val="21"/>
+          <w:szCs w:val="21"/>
+        </w:rPr>
+        <w:t>4.</w:t>
+      </w:r>
+      <w:r>
+        <w:rPr>
+          <w:rFonts w:hint="default"/>
+          <w:b/>
+          <w:bCs/>
+          <w:color w:val="FF0000"/>
+          <w:sz w:val="21"/>
+          <w:szCs w:val="21"/>
+        </w:rPr>
+        <w:t>On the backend, the server receives the data through the get_user_survey() function. This function is associated with the "/submitsurvey" route and handles POST requests.</w:t>
+      </w:r>
+    </w:p>
+    <w:p>
+      <w:pPr>
+        <w:rPr>
+          <w:rFonts w:hint="default"/>
+          <w:b/>
+          <w:bCs/>
+          <w:color w:val="FF0000"/>
+          <w:sz w:val="21"/>
+          <w:szCs w:val="21"/>
+        </w:rPr>
+      </w:pPr>
+      <w:r>
+        <w:rPr>
+          <w:rFonts w:hint="default"/>
+          <w:b/>
+          <w:bCs/>
+          <w:color w:val="FF0000"/>
+          <w:sz w:val="21"/>
+          <w:szCs w:val="21"/>
+        </w:rPr>
+        <w:t>5.</w:t>
+      </w:r>
+      <w:r>
+        <w:rPr>
+          <w:rFonts w:hint="default"/>
+          <w:b/>
+          <w:bCs/>
+          <w:color w:val="FF0000"/>
+          <w:sz w:val="21"/>
+          <w:szCs w:val="21"/>
+        </w:rPr>
+        <w:t>Inside get_user_survey(), the server retrieves the rating and suggestion text from the request by using request.form.get().</w:t>
+      </w:r>
+    </w:p>
+    <w:p>
+      <w:pPr>
+        <w:rPr>
+          <w:rFonts w:hint="default"/>
+          <w:b/>
+          <w:bCs/>
+          <w:color w:val="FF0000"/>
+          <w:sz w:val="21"/>
+          <w:szCs w:val="21"/>
+        </w:rPr>
+      </w:pPr>
+      <w:r>
+        <w:rPr>
+          <w:rFonts w:hint="default"/>
+          <w:b/>
+          <w:bCs/>
+          <w:color w:val="FF0000"/>
+          <w:sz w:val="21"/>
+          <w:szCs w:val="21"/>
+        </w:rPr>
+        <w:t>6.</w:t>
+      </w:r>
+      <w:r>
+        <w:rPr>
+          <w:rFonts w:hint="default"/>
+          <w:b/>
+          <w:bCs/>
+          <w:color w:val="FF0000"/>
+          <w:sz w:val="21"/>
+          <w:szCs w:val="21"/>
+        </w:rPr>
+        <w:t>The server then creates a dictionary called survey_dict, which includes the current time, username, rating, and suggestion text. This dictionary represents the user's survey submission.</w:t>
+      </w:r>
+    </w:p>
+    <w:p>
+      <w:pPr>
+        <w:rPr>
+          <w:rFonts w:hint="default"/>
+          <w:b/>
+          <w:bCs/>
+          <w:color w:val="FF0000"/>
+          <w:sz w:val="21"/>
+          <w:szCs w:val="21"/>
+        </w:rPr>
+      </w:pPr>
+      <w:r>
+        <w:rPr>
+          <w:rFonts w:hint="default"/>
+          <w:b/>
+          <w:bCs/>
+          <w:color w:val="FF0000"/>
+          <w:sz w:val="21"/>
+          <w:szCs w:val="21"/>
+        </w:rPr>
+        <w:t>Finally, the server stores the survey_dict in the database by calling survey.insert_one(survey_dict).</w:t>
+      </w:r>
+    </w:p>
+    <w:p>
+      <w:pPr>
+        <w:rPr>
+          <w:rFonts w:hint="default"/>
+          <w:b/>
+          <w:bCs/>
+          <w:color w:val="FF0000"/>
+          <w:sz w:val="21"/>
+          <w:szCs w:val="21"/>
+        </w:rPr>
+      </w:pPr>
+    </w:p>
+    <w:p>
+      <w:pPr>
+        <w:rPr>
+          <w:rFonts w:hint="default"/>
+          <w:b/>
+          <w:bCs/>
+          <w:color w:val="FF0000"/>
+          <w:sz w:val="21"/>
+          <w:szCs w:val="21"/>
+        </w:rPr>
+      </w:pPr>
+      <w:r>
+        <w:rPr>
+          <w:rFonts w:hint="default"/>
+          <w:b/>
+          <w:bCs/>
+          <w:color w:val="FF0000"/>
+          <w:sz w:val="21"/>
+          <w:szCs w:val="21"/>
+        </w:rPr>
+        <w:t>(above is the example of how survey results is transmitted from user to database. It is the same for other modules in our system)</w:t>
+      </w:r>
+    </w:p>
+    <w:p>
+      <w:pPr>
+        <w:rPr>
           <w:b/>
           <w:bCs/>
           <w:sz w:val="24"/>
@@ -1164,14 +1606,27 @@
     </w:p>
     <w:p/>
     <w:p>
-      <w:hyperlink r:id="rId26" w:history="1">
-        <w:r>
-          <w:rPr>
-            <w:rStyle w:val="Hyperlink"/>
-          </w:rPr>
-          <w:t>https://account.mongodb.com/account/login</w:t>
-        </w:r>
-      </w:hyperlink>
+      <w:r>
+        <w:fldChar w:fldCharType="begin"/>
+      </w:r>
+      <w:r>
+        <w:instrText xml:space="preserve"> HYPERLINK "https://account.mongodb.com/account/login" </w:instrText>
+      </w:r>
+      <w:r>
+        <w:fldChar w:fldCharType="separate"/>
+      </w:r>
+      <w:r>
+        <w:rPr>
+          <w:rStyle w:val="7"/>
+        </w:rPr>
+        <w:t>https://account.mongodb.com/account/login</w:t>
+      </w:r>
+      <w:r>
+        <w:rPr>
+          <w:rStyle w:val="7"/>
+        </w:rPr>
+        <w:fldChar w:fldCharType="end"/>
+      </w:r>
     </w:p>
     <w:p>
       <w:r>
@@ -1179,46 +1634,42 @@
       </w:r>
     </w:p>
     <w:p>
-      <w:hyperlink r:id="rId27" w:history="1">
-        <w:r>
-          <w:rPr>
-            <w:rStyle w:val="Hyperlink"/>
-          </w:rPr>
-          <w:t>xij6@pitt.edu</w:t>
-        </w:r>
-      </w:hyperlink>
-    </w:p>
-    <w:p>
-      <w:proofErr w:type="spellStart"/>
-      <w:r>
-        <w:t>ps</w:t>
-      </w:r>
-      <w:proofErr w:type="spellEnd"/>
-      <w:r>
-        <w:t>: 12345aBc</w:t>
-      </w:r>
-    </w:p>
-    <w:p>
-      <w:r>
-        <w:t xml:space="preserve">My user name and password </w:t>
-      </w:r>
-      <w:proofErr w:type="spellStart"/>
-      <w:r>
-        <w:t>JiangLab</w:t>
-      </w:r>
-      <w:proofErr w:type="spellEnd"/>
-      <w:r>
-        <w:t xml:space="preserve"> (organization) of MongoDB</w:t>
-      </w:r>
-    </w:p>
-    <w:p>
-      <w:r>
-        <w:rPr>
-          <w:noProof/>
-        </w:rPr>
-        <w:lastRenderedPageBreak/>
+      <w:r>
+        <w:fldChar w:fldCharType="begin"/>
+      </w:r>
+      <w:r>
+        <w:instrText xml:space="preserve"> HYPERLINK "mailto:xij6@pitt.edu" </w:instrText>
+      </w:r>
+      <w:r>
+        <w:fldChar w:fldCharType="separate"/>
+      </w:r>
+      <w:r>
+        <w:rPr>
+          <w:rStyle w:val="7"/>
+        </w:rPr>
+        <w:t>xij6@pitt.edu</w:t>
+      </w:r>
+      <w:r>
+        <w:rPr>
+          <w:rStyle w:val="7"/>
+        </w:rPr>
+        <w:fldChar w:fldCharType="end"/>
+      </w:r>
+    </w:p>
+    <w:p>
+      <w:r>
+        <w:t>ps: 12345aBc</w:t>
+      </w:r>
+    </w:p>
+    <w:p>
+      <w:r>
+        <w:t>My user name and password JiangLab (organization) of MongoDB</w:t>
+      </w:r>
+    </w:p>
+    <w:p>
+      <w:r>
         <w:drawing>
-          <wp:inline distT="0" distB="0" distL="0" distR="0" wp14:anchorId="296A89EC" wp14:editId="06755B82">
+          <wp:inline distT="0" distB="0" distL="0" distR="0">
             <wp:extent cx="5274310" cy="3317240"/>
             <wp:effectExtent l="0" t="0" r="0" b="0"/>
             <wp:docPr id="18" name="Picture 18" descr="Graphical user interface&#10;&#10;Description automatically generated"/>
@@ -1230,10 +1681,12 @@
                 <pic:pic xmlns:pic="http://schemas.openxmlformats.org/drawingml/2006/picture">
                   <pic:nvPicPr>
                     <pic:cNvPr id="18" name="Picture 18" descr="Graphical user interface&#10;&#10;Description automatically generated"/>
-                    <pic:cNvPicPr/>
+                    <pic:cNvPicPr>
+                      <a:picLocks noChangeAspect="1"/>
+                    </pic:cNvPicPr>
                   </pic:nvPicPr>
                   <pic:blipFill>
-                    <a:blip r:embed="rId28"/>
+                    <a:blip r:embed="rId22"/>
                     <a:stretch>
                       <a:fillRect/>
                     </a:stretch>
@@ -1256,60 +1709,27 @@
     </w:p>
     <w:p>
       <w:r>
-        <w:t>Password</w:t>
-      </w:r>
-      <w:r>
-        <w:t xml:space="preserve"> for database connection (in your codes)</w:t>
-      </w:r>
-      <w:r>
-        <w:t>: 12345aBc</w:t>
-      </w:r>
-    </w:p>
-    <w:p>
-      <w:r>
-        <w:t>Once log in, go to cluster 0, one user can only create one free cluster, but a user cancer create multiple databases in one cluster.</w:t>
-      </w:r>
-      <w:r>
-        <w:t xml:space="preserve"> We currently have one database and three collections (forms) in this database.</w:t>
-      </w:r>
-    </w:p>
-    <w:p>
-      <w:r>
-        <w:t>Click on collections to see the current database</w:t>
-      </w:r>
-      <w:r>
-        <w:t>(</w:t>
-      </w:r>
-      <w:r>
-        <w:t>s</w:t>
-      </w:r>
-      <w:r>
-        <w:t>)</w:t>
-      </w:r>
-      <w:r>
-        <w:t xml:space="preserve">. We currently have one </w:t>
-      </w:r>
-      <w:r>
-        <w:t>collection</w:t>
-      </w:r>
-      <w:r>
-        <w:t xml:space="preserve"> for the user survey, one for the user registration</w:t>
-      </w:r>
-      <w:r>
-        <w:t>, and one for verification.</w:t>
-      </w:r>
-    </w:p>
-    <w:p>
-      <w:r>
-        <w:t>5.database migration</w:t>
-      </w:r>
-      <w:r>
-        <w:t xml:space="preserve"> (done)</w:t>
-      </w:r>
-    </w:p>
-    <w:p>
-      <w:pPr>
-        <w:pStyle w:val="ListParagraph"/>
+        <w:t>Password for database connection (in your codes): 12345aBc</w:t>
+      </w:r>
+    </w:p>
+    <w:p>
+      <w:r>
+        <w:t>Once log in, go to cluster 0, one user can only create one free cluster, but a user cancer create multiple databases in one cluster. We currently have one database and three collections (forms) in this database.</w:t>
+      </w:r>
+    </w:p>
+    <w:p>
+      <w:r>
+        <w:t>Click on collections to see the current database(s). We currently have one collection for the user survey, one for the user registration, and one for verification.</w:t>
+      </w:r>
+    </w:p>
+    <w:p>
+      <w:r>
+        <w:t>5.database migration (done)</w:t>
+      </w:r>
+    </w:p>
+    <w:p>
+      <w:pPr>
+        <w:pStyle w:val="11"/>
       </w:pPr>
       <w:r>
         <w:t>To install the database tools, follow the website:</w:t>
@@ -1317,7 +1737,7 @@
     </w:p>
     <w:p>
       <w:pPr>
-        <w:pStyle w:val="ListParagraph"/>
+        <w:pStyle w:val="11"/>
       </w:pPr>
       <w:r>
         <w:t>https://www.mongodb.com/docs/database-tools/installation/installation/</w:t>
@@ -1325,14 +1745,11 @@
     </w:p>
     <w:p>
       <w:pPr>
-        <w:pStyle w:val="ListParagraph"/>
-      </w:pPr>
-      <w:r>
-        <w:rPr>
-          <w:noProof/>
-        </w:rPr>
+        <w:pStyle w:val="11"/>
+      </w:pPr>
+      <w:r>
         <w:drawing>
-          <wp:inline distT="0" distB="0" distL="0" distR="0" wp14:anchorId="5343DB02" wp14:editId="6D35AC92">
+          <wp:inline distT="0" distB="0" distL="0" distR="0">
             <wp:extent cx="5274310" cy="2966720"/>
             <wp:effectExtent l="0" t="0" r="2540" b="5080"/>
             <wp:docPr id="20" name="Picture 20" descr="Graphical user interface, text, application, email&#10;&#10;Description automatically generated"/>
@@ -1344,10 +1761,12 @@
                 <pic:pic xmlns:pic="http://schemas.openxmlformats.org/drawingml/2006/picture">
                   <pic:nvPicPr>
                     <pic:cNvPr id="20" name="Picture 20" descr="Graphical user interface, text, application, email&#10;&#10;Description automatically generated"/>
-                    <pic:cNvPicPr/>
+                    <pic:cNvPicPr>
+                      <a:picLocks noChangeAspect="1"/>
+                    </pic:cNvPicPr>
                   </pic:nvPicPr>
                   <pic:blipFill>
-                    <a:blip r:embed="rId29"/>
+                    <a:blip r:embed="rId23"/>
                     <a:stretch>
                       <a:fillRect/>
                     </a:stretch>
@@ -1370,22 +1789,22 @@
     </w:p>
     <w:p>
       <w:pPr>
-        <w:pStyle w:val="ListParagraph"/>
-      </w:pPr>
-    </w:p>
-    <w:p>
-      <w:pPr>
-        <w:pStyle w:val="ListParagraph"/>
-      </w:pPr>
-    </w:p>
-    <w:p>
-      <w:pPr>
-        <w:pStyle w:val="ListParagraph"/>
-      </w:pPr>
-    </w:p>
-    <w:p>
-      <w:pPr>
-        <w:pStyle w:val="ListParagraph"/>
+        <w:pStyle w:val="11"/>
+      </w:pPr>
+    </w:p>
+    <w:p>
+      <w:pPr>
+        <w:pStyle w:val="11"/>
+      </w:pPr>
+    </w:p>
+    <w:p>
+      <w:pPr>
+        <w:pStyle w:val="11"/>
+      </w:pPr>
+    </w:p>
+    <w:p>
+      <w:pPr>
+        <w:pStyle w:val="11"/>
       </w:pPr>
       <w:r>
         <w:t>Official guide from website:</w:t>
@@ -1393,7 +1812,7 @@
     </w:p>
     <w:p>
       <w:pPr>
-        <w:pStyle w:val="ListParagraph"/>
+        <w:pStyle w:val="11"/>
       </w:pPr>
       <w:r>
         <w:t>You can download and upload the data using command line.</w:t>
@@ -1401,14 +1820,11 @@
     </w:p>
     <w:p>
       <w:pPr>
-        <w:pStyle w:val="ListParagraph"/>
-      </w:pPr>
-      <w:r>
-        <w:rPr>
-          <w:noProof/>
-        </w:rPr>
+        <w:pStyle w:val="11"/>
+      </w:pPr>
+      <w:r>
         <w:drawing>
-          <wp:inline distT="0" distB="0" distL="0" distR="0" wp14:anchorId="598AD57D" wp14:editId="69057D20">
+          <wp:inline distT="0" distB="0" distL="0" distR="0">
             <wp:extent cx="5274310" cy="2966720"/>
             <wp:effectExtent l="0" t="0" r="2540" b="5080"/>
             <wp:docPr id="19" name="Picture 19" descr="Graphical user interface, text, application, email&#10;&#10;Description automatically generated"/>
@@ -1420,10 +1836,12 @@
                 <pic:pic xmlns:pic="http://schemas.openxmlformats.org/drawingml/2006/picture">
                   <pic:nvPicPr>
                     <pic:cNvPr id="19" name="Picture 19" descr="Graphical user interface, text, application, email&#10;&#10;Description automatically generated"/>
-                    <pic:cNvPicPr/>
+                    <pic:cNvPicPr>
+                      <a:picLocks noChangeAspect="1"/>
+                    </pic:cNvPicPr>
                   </pic:nvPicPr>
                   <pic:blipFill>
-                    <a:blip r:embed="rId30"/>
+                    <a:blip r:embed="rId24"/>
                     <a:stretch>
                       <a:fillRect/>
                     </a:stretch>
@@ -1446,18 +1864,15 @@
     </w:p>
     <w:p>
       <w:pPr>
-        <w:pStyle w:val="ListParagraph"/>
-      </w:pPr>
-      <w:r>
-        <w:t xml:space="preserve">Here the password is the one that is used for </w:t>
-      </w:r>
-      <w:r>
-        <w:t>database access not that for website account.</w:t>
-      </w:r>
-    </w:p>
-    <w:p>
-      <w:pPr>
-        <w:pStyle w:val="ListParagraph"/>
+        <w:pStyle w:val="11"/>
+      </w:pPr>
+      <w:r>
+        <w:t>Here the password is the one that is used for database access not that for website account.</w:t>
+      </w:r>
+    </w:p>
+    <w:p>
+      <w:pPr>
+        <w:pStyle w:val="11"/>
       </w:pPr>
       <w:r>
         <w:t>The password used for connecting database is: 12345aBc</w:t>
@@ -1466,58 +1881,20 @@
     <w:sectPr>
       <w:pgSz w:w="11906" w:h="16838"/>
       <w:pgMar w:top="1440" w:right="1800" w:bottom="1440" w:left="1800" w:header="851" w:footer="992" w:gutter="0"/>
-      <w:cols w:space="425"/>
-      <w:docGrid w:type="lines" w:linePitch="312"/>
+      <w:cols w:space="425" w:num="1"/>
+      <w:docGrid w:type="lines" w:linePitch="312" w:charSpace="0"/>
     </w:sectPr>
   </w:body>
 </w:document>
 </file>
 
-<file path=word/endnotes.xml><?xml version="1.0" encoding="utf-8"?>
-<w:endnotes xmlns:wpc="http://schemas.microsoft.com/office/word/2010/wordprocessingCanvas" xmlns:cx="http://schemas.microsoft.com/office/drawing/2014/chartex" xmlns:cx1="http://schemas.microsoft.com/office/drawing/2015/9/8/chartex" xmlns:cx2="http://schemas.microsoft.com/office/drawing/2015/10/21/chartex" xmlns:cx3="http://schemas.microsoft.com/office/drawing/2016/5/9/chartex" xmlns:cx4="http://schemas.microsoft.com/office/drawing/2016/5/10/chartex" xmlns:cx5="http://schemas.microsoft.com/office/drawing/2016/5/11/chartex" xmlns:cx6="http://schemas.microsoft.com/office/drawing/2016/5/12/chartex" xmlns:cx7="http://schemas.microsoft.com/office/drawing/2016/5/13/chartex" xmlns:cx8="http://schemas.microsoft.com/office/drawing/2016/5/14/chartex" xmlns:mc="http://schemas.openxmlformats.org/markup-compatibility/2006" xmlns:aink="http://schemas.microsoft.com/office/drawing/2016/ink" xmlns:am3d="http://schemas.microsoft.com/office/drawing/2017/model3d" xmlns:o="urn:schemas-microsoft-com:office:office" xmlns:oel="http://schemas.microsoft.com/office/2019/extlst" xmlns:r="http://schemas.openxmlformats.org/officeDocument/2006/relationships" xmlns:m="http://schemas.openxmlformats.org/officeDocument/2006/math" xmlns:v="urn:schemas-microsoft-com:vml" xmlns:wp14="http://schemas.microsoft.com/office/word/2010/wordprocessingDrawing" xmlns:wp="http://schemas.openxmlformats.org/drawingml/2006/wordprocessingDrawing" xmlns:w10="urn:schemas-microsoft-com:office:word" xmlns:w="http://schemas.openxmlformats.org/wordprocessingml/2006/main" xmlns:w14="http://schemas.microsoft.com/office/word/2010/wordml" xmlns:w15="http://schemas.microsoft.com/office/word/2012/wordml" xmlns:w16cex="http://schemas.microsoft.com/office/word/2018/wordml/cex" xmlns:w16cid="http://schemas.microsoft.com/office/word/2016/wordml/cid" xmlns:w16="http://schemas.microsoft.com/office/word/2018/wordml" xmlns:w16du="http://schemas.microsoft.com/office/word/2023/wordml/word16du" xmlns:w16sdtdh="http://schemas.microsoft.com/office/word/2020/wordml/sdtdatahash" xmlns:w16se="http://schemas.microsoft.com/office/word/2015/wordml/symex" xmlns:wpg="http://schemas.microsoft.com/office/word/2010/wordprocessingGroup" xmlns:wpi="http://schemas.microsoft.com/office/word/2010/wordprocessingInk" xmlns:wne="http://schemas.microsoft.com/office/word/2006/wordml" xmlns:wps="http://schemas.microsoft.com/office/word/2010/wordprocessingShape" mc:Ignorable="w14 w15 w16se w16cid w16 w16cex w16sdtdh wp14">
-  <w:endnote w:type="separator" w:id="-1">
-    <w:p>
-      <w:r>
-        <w:separator/>
-      </w:r>
-    </w:p>
-  </w:endnote>
-  <w:endnote w:type="continuationSeparator" w:id="0">
-    <w:p>
-      <w:r>
-        <w:continuationSeparator/>
-      </w:r>
-    </w:p>
-  </w:endnote>
-</w:endnotes>
-</file>
-
-<file path=word/footnotes.xml><?xml version="1.0" encoding="utf-8"?>
-<w:footnotes xmlns:wpc="http://schemas.microsoft.com/office/word/2010/wordprocessingCanvas" xmlns:cx="http://schemas.microsoft.com/office/drawing/2014/chartex" xmlns:cx1="http://schemas.microsoft.com/office/drawing/2015/9/8/chartex" xmlns:cx2="http://schemas.microsoft.com/office/drawing/2015/10/21/chartex" xmlns:cx3="http://schemas.microsoft.com/office/drawing/2016/5/9/chartex" xmlns:cx4="http://schemas.microsoft.com/office/drawing/2016/5/10/chartex" xmlns:cx5="http://schemas.microsoft.com/office/drawing/2016/5/11/chartex" xmlns:cx6="http://schemas.microsoft.com/office/drawing/2016/5/12/chartex" xmlns:cx7="http://schemas.microsoft.com/office/drawing/2016/5/13/chartex" xmlns:cx8="http://schemas.microsoft.com/office/drawing/2016/5/14/chartex" xmlns:mc="http://schemas.openxmlformats.org/markup-compatibility/2006" xmlns:aink="http://schemas.microsoft.com/office/drawing/2016/ink" xmlns:am3d="http://schemas.microsoft.com/office/drawing/2017/model3d" xmlns:o="urn:schemas-microsoft-com:office:office" xmlns:oel="http://schemas.microsoft.com/office/2019/extlst" xmlns:r="http://schemas.openxmlformats.org/officeDocument/2006/relationships" xmlns:m="http://schemas.openxmlformats.org/officeDocument/2006/math" xmlns:v="urn:schemas-microsoft-com:vml" xmlns:wp14="http://schemas.microsoft.com/office/word/2010/wordprocessingDrawing" xmlns:wp="http://schemas.openxmlformats.org/drawingml/2006/wordprocessingDrawing" xmlns:w10="urn:schemas-microsoft-com:office:word" xmlns:w="http://schemas.openxmlformats.org/wordprocessingml/2006/main" xmlns:w14="http://schemas.microsoft.com/office/word/2010/wordml" xmlns:w15="http://schemas.microsoft.com/office/word/2012/wordml" xmlns:w16cex="http://schemas.microsoft.com/office/word/2018/wordml/cex" xmlns:w16cid="http://schemas.microsoft.com/office/word/2016/wordml/cid" xmlns:w16="http://schemas.microsoft.com/office/word/2018/wordml" xmlns:w16du="http://schemas.microsoft.com/office/word/2023/wordml/word16du" xmlns:w16sdtdh="http://schemas.microsoft.com/office/word/2020/wordml/sdtdatahash" xmlns:w16se="http://schemas.microsoft.com/office/word/2015/wordml/symex" xmlns:wpg="http://schemas.microsoft.com/office/word/2010/wordprocessingGroup" xmlns:wpi="http://schemas.microsoft.com/office/word/2010/wordprocessingInk" xmlns:wne="http://schemas.microsoft.com/office/word/2006/wordml" xmlns:wps="http://schemas.microsoft.com/office/word/2010/wordprocessingShape" mc:Ignorable="w14 w15 w16se w16cid w16 w16cex w16sdtdh wp14">
-  <w:footnote w:type="separator" w:id="-1">
-    <w:p>
-      <w:r>
-        <w:separator/>
-      </w:r>
-    </w:p>
-  </w:footnote>
-  <w:footnote w:type="continuationSeparator" w:id="0">
-    <w:p>
-      <w:r>
-        <w:continuationSeparator/>
-      </w:r>
-    </w:p>
-  </w:footnote>
-</w:footnotes>
-</file>
-
 <file path=word/numbering.xml><?xml version="1.0" encoding="utf-8"?>
-<w:numbering xmlns:wpc="http://schemas.microsoft.com/office/word/2010/wordprocessingCanvas" xmlns:cx="http://schemas.microsoft.com/office/drawing/2014/chartex" xmlns:cx1="http://schemas.microsoft.com/office/drawing/2015/9/8/chartex" xmlns:cx2="http://schemas.microsoft.com/office/drawing/2015/10/21/chartex" xmlns:cx3="http://schemas.microsoft.com/office/drawing/2016/5/9/chartex" xmlns:cx4="http://schemas.microsoft.com/office/drawing/2016/5/10/chartex" xmlns:cx5="http://schemas.microsoft.com/office/drawing/2016/5/11/chartex" xmlns:cx6="http://schemas.microsoft.com/office/drawing/2016/5/12/chartex" xmlns:cx7="http://schemas.microsoft.com/office/drawing/2016/5/13/chartex" xmlns:cx8="http://schemas.microsoft.com/office/drawing/2016/5/14/chartex" xmlns:mc="http://schemas.openxmlformats.org/markup-compatibility/2006" xmlns:aink="http://schemas.microsoft.com/office/drawing/2016/ink" xmlns:am3d="http://schemas.microsoft.com/office/drawing/2017/model3d" xmlns:o="urn:schemas-microsoft-com:office:office" xmlns:oel="http://schemas.microsoft.com/office/2019/extlst" xmlns:r="http://schemas.openxmlformats.org/officeDocument/2006/relationships" xmlns:m="http://schemas.openxmlformats.org/officeDocument/2006/math" xmlns:v="urn:schemas-microsoft-com:vml" xmlns:wp14="http://schemas.microsoft.com/office/word/2010/wordprocessingDrawing" xmlns:wp="http://schemas.openxmlformats.org/drawingml/2006/wordprocessingDrawing" xmlns:w10="urn:schemas-microsoft-com:office:word" xmlns:w="http://schemas.openxmlformats.org/wordprocessingml/2006/main" xmlns:w14="http://schemas.microsoft.com/office/word/2010/wordml" xmlns:w15="http://schemas.microsoft.com/office/word/2012/wordml" xmlns:w16cex="http://schemas.microsoft.com/office/word/2018/wordml/cex" xmlns:w16cid="http://schemas.microsoft.com/office/word/2016/wordml/cid" xmlns:w16="http://schemas.microsoft.com/office/word/2018/wordml" xmlns:w16du="http://schemas.microsoft.com/office/word/2023/wordml/word16du" xmlns:w16sdtdh="http://schemas.microsoft.com/office/word/2020/wordml/sdtdatahash" xmlns:w16se="http://schemas.microsoft.com/office/word/2015/wordml/symex" xmlns:wpg="http://schemas.microsoft.com/office/word/2010/wordprocessingGroup" xmlns:wpi="http://schemas.microsoft.com/office/word/2010/wordprocessingInk" xmlns:wne="http://schemas.microsoft.com/office/word/2006/wordml" xmlns:wps="http://schemas.microsoft.com/office/word/2010/wordprocessingShape" mc:Ignorable="w14 w15 w16se w16cid w16 w16cex w16sdtdh wp14">
-  <w:abstractNum w:abstractNumId="0" w15:restartNumberingAfterBreak="0">
+<w:numbering xmlns:wpc="http://schemas.microsoft.com/office/word/2010/wordprocessingCanvas" xmlns:mc="http://schemas.openxmlformats.org/markup-compatibility/2006" xmlns:o="urn:schemas-microsoft-com:office:office" xmlns:r="http://schemas.openxmlformats.org/officeDocument/2006/relationships" xmlns:m="http://schemas.openxmlformats.org/officeDocument/2006/math" xmlns:v="urn:schemas-microsoft-com:vml" xmlns:wp14="http://schemas.microsoft.com/office/word/2010/wordprocessingDrawing" xmlns:wp="http://schemas.openxmlformats.org/drawingml/2006/wordprocessingDrawing" xmlns:w10="urn:schemas-microsoft-com:office:word" xmlns:w="http://schemas.openxmlformats.org/wordprocessingml/2006/main" xmlns:w14="http://schemas.microsoft.com/office/word/2010/wordml" xmlns:wpg="http://schemas.microsoft.com/office/word/2010/wordprocessingGroup" xmlns:wpi="http://schemas.microsoft.com/office/word/2010/wordprocessingInk" xmlns:wne="http://schemas.microsoft.com/office/word/2006/wordml" xmlns:wps="http://schemas.microsoft.com/office/word/2010/wordprocessingShape" mc:Ignorable="w14 wp14">
+  <w:abstractNum w:abstractNumId="0">
     <w:nsid w:val="63B2682E"/>
     <w:multiLevelType w:val="singleLevel"/>
     <w:tmpl w:val="63B2682E"/>
-    <w:lvl w:ilvl="0">
+    <w:lvl w:ilvl="0" w:tentative="0">
       <w:start w:val="1"/>
       <w:numFmt w:val="decimal"/>
       <w:suff w:val="nothing"/>
@@ -1525,11 +1902,11 @@
       <w:lvlJc w:val="left"/>
     </w:lvl>
   </w:abstractNum>
-  <w:abstractNum w:abstractNumId="1" w15:restartNumberingAfterBreak="0">
+  <w:abstractNum w:abstractNumId="1">
     <w:nsid w:val="63BC2D37"/>
     <w:multiLevelType w:val="singleLevel"/>
     <w:tmpl w:val="63BC2D37"/>
-    <w:lvl w:ilvl="0">
+    <w:lvl w:ilvl="0" w:tentative="0">
       <w:start w:val="1"/>
       <w:numFmt w:val="lowerLetter"/>
       <w:suff w:val="space"/>
@@ -1537,341 +1914,302 @@
       <w:lvlJc w:val="left"/>
     </w:lvl>
   </w:abstractNum>
-  <w:num w:numId="1" w16cid:durableId="1081367898">
+  <w:num w:numId="1">
     <w:abstractNumId w:val="0"/>
   </w:num>
-  <w:num w:numId="2" w16cid:durableId="1775709998">
+  <w:num w:numId="2">
     <w:abstractNumId w:val="1"/>
   </w:num>
 </w:numbering>
 </file>
 
 <file path=word/styles.xml><?xml version="1.0" encoding="utf-8"?>
-<w:styles xmlns:mc="http://schemas.openxmlformats.org/markup-compatibility/2006" xmlns:r="http://schemas.openxmlformats.org/officeDocument/2006/relationships" xmlns:w="http://schemas.openxmlformats.org/wordprocessingml/2006/main" xmlns:w14="http://schemas.microsoft.com/office/word/2010/wordml" xmlns:w15="http://schemas.microsoft.com/office/word/2012/wordml" xmlns:w16cex="http://schemas.microsoft.com/office/word/2018/wordml/cex" xmlns:w16cid="http://schemas.microsoft.com/office/word/2016/wordml/cid" xmlns:w16="http://schemas.microsoft.com/office/word/2018/wordml" xmlns:w16sdtdh="http://schemas.microsoft.com/office/word/2020/wordml/sdtdatahash" xmlns:w16se="http://schemas.microsoft.com/office/word/2015/wordml/symex" mc:Ignorable="w14 w15 w16se w16cid w16 w16cex w16sdtdh">
+<w:styles xmlns:mc="http://schemas.openxmlformats.org/markup-compatibility/2006" xmlns:o="urn:schemas-microsoft-com:office:office" xmlns:r="http://schemas.openxmlformats.org/officeDocument/2006/relationships" xmlns:m="http://schemas.openxmlformats.org/officeDocument/2006/math" xmlns:v="urn:schemas-microsoft-com:vml" xmlns:w="http://schemas.openxmlformats.org/wordprocessingml/2006/main" xmlns:w14="http://schemas.microsoft.com/office/word/2010/wordml" xmlns:w10="urn:schemas-microsoft-com:office:word" xmlns:sl="http://schemas.openxmlformats.org/schemaLibrary/2006/main" mc:Ignorable="w14">
   <w:docDefaults>
     <w:rPrDefault>
       <w:rPr>
-        <w:rFonts w:ascii="Times New Roman" w:eastAsia="SimSun" w:hAnsi="Times New Roman" w:cs="Times New Roman"/>
-        <w:lang w:val="en-US" w:eastAsia="zh-CN" w:bidi="ar-SA"/>
+        <w:rFonts w:ascii="Times New Roman" w:hAnsi="Times New Roman" w:eastAsia="SimSun" w:cs="Times New Roman"/>
       </w:rPr>
     </w:rPrDefault>
-    <w:pPrDefault/>
   </w:docDefaults>
-  <w:latentStyles w:defLockedState="0" w:defUIPriority="0" w:defSemiHidden="0" w:defUnhideWhenUsed="0" w:defQFormat="0" w:count="376">
-    <w:lsdException w:name="Normal" w:qFormat="1"/>
-    <w:lsdException w:name="heading 1" w:qFormat="1"/>
-    <w:lsdException w:name="heading 2" w:semiHidden="1" w:unhideWhenUsed="1" w:qFormat="1"/>
-    <w:lsdException w:name="heading 3" w:semiHidden="1" w:unhideWhenUsed="1" w:qFormat="1"/>
-    <w:lsdException w:name="heading 4" w:semiHidden="1" w:unhideWhenUsed="1" w:qFormat="1"/>
-    <w:lsdException w:name="heading 5" w:semiHidden="1" w:unhideWhenUsed="1" w:qFormat="1"/>
-    <w:lsdException w:name="heading 6" w:semiHidden="1" w:unhideWhenUsed="1" w:qFormat="1"/>
-    <w:lsdException w:name="heading 7" w:semiHidden="1" w:unhideWhenUsed="1" w:qFormat="1"/>
-    <w:lsdException w:name="heading 8" w:semiHidden="1" w:unhideWhenUsed="1" w:qFormat="1"/>
-    <w:lsdException w:name="heading 9" w:semiHidden="1" w:unhideWhenUsed="1" w:qFormat="1"/>
-    <w:lsdException w:name="caption" w:semiHidden="1" w:unhideWhenUsed="1" w:qFormat="1"/>
-    <w:lsdException w:name="Title" w:qFormat="1"/>
-    <w:lsdException w:name="Default Paragraph Font" w:semiHidden="1" w:qFormat="1"/>
-    <w:lsdException w:name="Subtitle" w:qFormat="1"/>
-    <w:lsdException w:name="Strong" w:qFormat="1"/>
-    <w:lsdException w:name="Emphasis" w:qFormat="1"/>
-    <w:lsdException w:name="HTML Top of Form" w:semiHidden="1" w:uiPriority="99" w:unhideWhenUsed="1"/>
-    <w:lsdException w:name="HTML Bottom of Form" w:semiHidden="1" w:uiPriority="99" w:unhideWhenUsed="1"/>
-    <w:lsdException w:name="Normal Table" w:semiHidden="1" w:unhideWhenUsed="1" w:qFormat="1"/>
-    <w:lsdException w:name="No List" w:semiHidden="1" w:uiPriority="99" w:unhideWhenUsed="1"/>
-    <w:lsdException w:name="Outline List 1" w:semiHidden="1" w:uiPriority="99" w:unhideWhenUsed="1"/>
-    <w:lsdException w:name="Outline List 2" w:semiHidden="1" w:uiPriority="99" w:unhideWhenUsed="1"/>
-    <w:lsdException w:name="Outline List 3" w:semiHidden="1" w:uiPriority="99" w:unhideWhenUsed="1"/>
-    <w:lsdException w:name="Table Simple 1" w:semiHidden="1" w:unhideWhenUsed="1"/>
-    <w:lsdException w:name="Table Simple 2" w:semiHidden="1" w:unhideWhenUsed="1"/>
-    <w:lsdException w:name="Table Simple 3" w:semiHidden="1" w:unhideWhenUsed="1"/>
-    <w:lsdException w:name="Table Classic 1" w:semiHidden="1" w:unhideWhenUsed="1"/>
-    <w:lsdException w:name="Table Classic 2" w:semiHidden="1" w:unhideWhenUsed="1"/>
-    <w:lsdException w:name="Table Classic 3" w:semiHidden="1" w:unhideWhenUsed="1"/>
-    <w:lsdException w:name="Table Classic 4" w:semiHidden="1" w:unhideWhenUsed="1"/>
-    <w:lsdException w:name="Table Colorful 1" w:semiHidden="1" w:unhideWhenUsed="1"/>
-    <w:lsdException w:name="Table Colorful 2" w:semiHidden="1" w:unhideWhenUsed="1"/>
-    <w:lsdException w:name="Table Colorful 3" w:semiHidden="1" w:unhideWhenUsed="1"/>
-    <w:lsdException w:name="Table Columns 1" w:semiHidden="1" w:unhideWhenUsed="1"/>
-    <w:lsdException w:name="Table Columns 2" w:semiHidden="1" w:unhideWhenUsed="1"/>
-    <w:lsdException w:name="Table Columns 3" w:semiHidden="1" w:unhideWhenUsed="1"/>
-    <w:lsdException w:name="Table Columns 4" w:semiHidden="1" w:unhideWhenUsed="1"/>
-    <w:lsdException w:name="Table Columns 5" w:semiHidden="1" w:unhideWhenUsed="1"/>
-    <w:lsdException w:name="Table Grid 1" w:semiHidden="1" w:unhideWhenUsed="1"/>
-    <w:lsdException w:name="Table Grid 2" w:semiHidden="1" w:unhideWhenUsed="1"/>
-    <w:lsdException w:name="Table Grid 3" w:semiHidden="1" w:unhideWhenUsed="1"/>
-    <w:lsdException w:name="Table Grid 4" w:semiHidden="1" w:unhideWhenUsed="1"/>
-    <w:lsdException w:name="Table Grid 5" w:semiHidden="1" w:unhideWhenUsed="1"/>
-    <w:lsdException w:name="Table Grid 6" w:semiHidden="1" w:unhideWhenUsed="1"/>
-    <w:lsdException w:name="Table Grid 7" w:semiHidden="1" w:unhideWhenUsed="1"/>
-    <w:lsdException w:name="Table Grid 8" w:semiHidden="1" w:unhideWhenUsed="1"/>
-    <w:lsdException w:name="Table List 1" w:semiHidden="1" w:unhideWhenUsed="1"/>
-    <w:lsdException w:name="Table List 2" w:semiHidden="1" w:unhideWhenUsed="1"/>
-    <w:lsdException w:name="Table List 3" w:semiHidden="1" w:unhideWhenUsed="1"/>
-    <w:lsdException w:name="Table List 4" w:semiHidden="1" w:unhideWhenUsed="1"/>
-    <w:lsdException w:name="Table List 5" w:semiHidden="1" w:unhideWhenUsed="1"/>
-    <w:lsdException w:name="Table List 6" w:semiHidden="1" w:unhideWhenUsed="1"/>
-    <w:lsdException w:name="Table List 7" w:semiHidden="1" w:unhideWhenUsed="1"/>
-    <w:lsdException w:name="Table List 8" w:semiHidden="1" w:unhideWhenUsed="1"/>
-    <w:lsdException w:name="Table 3D effects 1" w:semiHidden="1" w:unhideWhenUsed="1"/>
-    <w:lsdException w:name="Table 3D effects 2" w:semiHidden="1" w:unhideWhenUsed="1"/>
-    <w:lsdException w:name="Table 3D effects 3" w:semiHidden="1" w:unhideWhenUsed="1"/>
-    <w:lsdException w:name="Table Contemporary" w:semiHidden="1" w:unhideWhenUsed="1"/>
-    <w:lsdException w:name="Table Elegant" w:semiHidden="1" w:unhideWhenUsed="1"/>
-    <w:lsdException w:name="Table Professional" w:semiHidden="1" w:unhideWhenUsed="1"/>
-    <w:lsdException w:name="Table Subtle 1" w:semiHidden="1" w:unhideWhenUsed="1"/>
-    <w:lsdException w:name="Table Subtle 2" w:semiHidden="1" w:unhideWhenUsed="1"/>
-    <w:lsdException w:name="Table Web 1" w:semiHidden="1" w:unhideWhenUsed="1"/>
-    <w:lsdException w:name="Table Web 2" w:semiHidden="1" w:unhideWhenUsed="1"/>
-    <w:lsdException w:name="Table Web 3" w:semiHidden="1" w:unhideWhenUsed="1"/>
-    <w:lsdException w:name="Table Theme" w:semiHidden="1" w:unhideWhenUsed="1"/>
-    <w:lsdException w:name="Placeholder Text" w:semiHidden="1" w:uiPriority="99"/>
-    <w:lsdException w:name="No Spacing" w:uiPriority="99"/>
-    <w:lsdException w:name="Light Shading" w:uiPriority="60"/>
-    <w:lsdException w:name="Light List" w:uiPriority="61"/>
-    <w:lsdException w:name="Light Grid" w:uiPriority="62"/>
-    <w:lsdException w:name="Medium Shading 1" w:uiPriority="63"/>
-    <w:lsdException w:name="Medium Shading 2" w:uiPriority="64"/>
-    <w:lsdException w:name="Medium List 1" w:uiPriority="65"/>
-    <w:lsdException w:name="Medium List 2" w:uiPriority="66"/>
-    <w:lsdException w:name="Medium Grid 1" w:uiPriority="67"/>
-    <w:lsdException w:name="Medium Grid 2" w:uiPriority="68"/>
-    <w:lsdException w:name="Medium Grid 3" w:uiPriority="69"/>
-    <w:lsdException w:name="Dark List" w:uiPriority="70"/>
-    <w:lsdException w:name="Colorful Shading" w:uiPriority="71"/>
-    <w:lsdException w:name="Colorful List" w:uiPriority="72"/>
-    <w:lsdException w:name="Colorful Grid" w:uiPriority="73"/>
-    <w:lsdException w:name="Light Shading Accent 1" w:uiPriority="60"/>
-    <w:lsdException w:name="Light List Accent 1" w:uiPriority="61"/>
-    <w:lsdException w:name="Light Grid Accent 1" w:uiPriority="62"/>
-    <w:lsdException w:name="Medium Shading 1 Accent 1" w:uiPriority="63"/>
-    <w:lsdException w:name="Medium Shading 2 Accent 1" w:uiPriority="64"/>
-    <w:lsdException w:name="Medium List 1 Accent 1" w:uiPriority="65"/>
-    <w:lsdException w:name="Revision" w:semiHidden="1" w:uiPriority="99"/>
-    <w:lsdException w:name="List Paragraph" w:uiPriority="99"/>
-    <w:lsdException w:name="Quote" w:uiPriority="99"/>
-    <w:lsdException w:name="Intense Quote" w:uiPriority="99"/>
-    <w:lsdException w:name="Medium List 2 Accent 1" w:uiPriority="66"/>
-    <w:lsdException w:name="Medium Grid 1 Accent 1" w:uiPriority="67"/>
-    <w:lsdException w:name="Medium Grid 2 Accent 1" w:uiPriority="68"/>
-    <w:lsdException w:name="Medium Grid 3 Accent 1" w:uiPriority="69"/>
-    <w:lsdException w:name="Dark List Accent 1" w:uiPriority="70"/>
-    <w:lsdException w:name="Colorful Shading Accent 1" w:uiPriority="71"/>
-    <w:lsdException w:name="Colorful List Accent 1" w:uiPriority="72"/>
-    <w:lsdException w:name="Colorful Grid Accent 1" w:uiPriority="73"/>
-    <w:lsdException w:name="Light Shading Accent 2" w:uiPriority="60"/>
-    <w:lsdException w:name="Light List Accent 2" w:uiPriority="61"/>
-    <w:lsdException w:name="Light Grid Accent 2" w:uiPriority="62"/>
-    <w:lsdException w:name="Medium Shading 1 Accent 2" w:uiPriority="63"/>
-    <w:lsdException w:name="Medium Shading 2 Accent 2" w:uiPriority="64"/>
-    <w:lsdException w:name="Medium List 1 Accent 2" w:uiPriority="65"/>
-    <w:lsdException w:name="Medium List 2 Accent 2" w:uiPriority="66"/>
-    <w:lsdException w:name="Medium Grid 1 Accent 2" w:uiPriority="67"/>
-    <w:lsdException w:name="Medium Grid 2 Accent 2" w:uiPriority="68"/>
-    <w:lsdException w:name="Medium Grid 3 Accent 2" w:uiPriority="69"/>
-    <w:lsdException w:name="Dark List Accent 2" w:uiPriority="70"/>
-    <w:lsdException w:name="Colorful Shading Accent 2" w:uiPriority="71"/>
-    <w:lsdException w:name="Colorful List Accent 2" w:uiPriority="72"/>
-    <w:lsdException w:name="Colorful Grid Accent 2" w:uiPriority="73"/>
-    <w:lsdException w:name="Light Shading Accent 3" w:uiPriority="60"/>
-    <w:lsdException w:name="Light List Accent 3" w:uiPriority="61"/>
-    <w:lsdException w:name="Light Grid Accent 3" w:uiPriority="62"/>
-    <w:lsdException w:name="Medium Shading 1 Accent 3" w:uiPriority="63"/>
-    <w:lsdException w:name="Medium Shading 2 Accent 3" w:uiPriority="64"/>
-    <w:lsdException w:name="Medium List 1 Accent 3" w:uiPriority="65"/>
-    <w:lsdException w:name="Medium List 2 Accent 3" w:uiPriority="66"/>
-    <w:lsdException w:name="Medium Grid 1 Accent 3" w:uiPriority="67"/>
-    <w:lsdException w:name="Medium Grid 2 Accent 3" w:uiPriority="68"/>
-    <w:lsdException w:name="Medium Grid 3 Accent 3" w:uiPriority="69"/>
-    <w:lsdException w:name="Dark List Accent 3" w:uiPriority="70"/>
-    <w:lsdException w:name="Colorful Shading Accent 3" w:uiPriority="71"/>
-    <w:lsdException w:name="Colorful List Accent 3" w:uiPriority="72"/>
-    <w:lsdException w:name="Colorful Grid Accent 3" w:uiPriority="73"/>
-    <w:lsdException w:name="Light Shading Accent 4" w:uiPriority="60"/>
-    <w:lsdException w:name="Light List Accent 4" w:uiPriority="61"/>
-    <w:lsdException w:name="Light Grid Accent 4" w:uiPriority="62"/>
-    <w:lsdException w:name="Medium Shading 1 Accent 4" w:uiPriority="63"/>
-    <w:lsdException w:name="Medium Shading 2 Accent 4" w:uiPriority="64"/>
-    <w:lsdException w:name="Medium List 1 Accent 4" w:uiPriority="65"/>
-    <w:lsdException w:name="Medium List 2 Accent 4" w:uiPriority="66"/>
-    <w:lsdException w:name="Medium Grid 1 Accent 4" w:uiPriority="67"/>
-    <w:lsdException w:name="Medium Grid 2 Accent 4" w:uiPriority="68"/>
-    <w:lsdException w:name="Medium Grid 3 Accent 4" w:uiPriority="69"/>
-    <w:lsdException w:name="Dark List Accent 4" w:uiPriority="70"/>
-    <w:lsdException w:name="Colorful Shading Accent 4" w:uiPriority="71"/>
-    <w:lsdException w:name="Colorful List Accent 4" w:uiPriority="72"/>
-    <w:lsdException w:name="Colorful Grid Accent 4" w:uiPriority="73"/>
-    <w:lsdException w:name="Light Shading Accent 5" w:uiPriority="60"/>
-    <w:lsdException w:name="Light List Accent 5" w:uiPriority="61"/>
-    <w:lsdException w:name="Light Grid Accent 5" w:uiPriority="62"/>
-    <w:lsdException w:name="Medium Shading 1 Accent 5" w:uiPriority="63"/>
-    <w:lsdException w:name="Medium Shading 2 Accent 5" w:uiPriority="64"/>
-    <w:lsdException w:name="Medium List 1 Accent 5" w:uiPriority="65"/>
-    <w:lsdException w:name="Medium List 2 Accent 5" w:uiPriority="66"/>
-    <w:lsdException w:name="Medium Grid 1 Accent 5" w:uiPriority="67"/>
-    <w:lsdException w:name="Medium Grid 2 Accent 5" w:uiPriority="68"/>
-    <w:lsdException w:name="Medium Grid 3 Accent 5" w:uiPriority="69"/>
-    <w:lsdException w:name="Dark List Accent 5" w:uiPriority="70"/>
-    <w:lsdException w:name="Colorful Shading Accent 5" w:uiPriority="71"/>
-    <w:lsdException w:name="Colorful List Accent 5" w:uiPriority="72"/>
-    <w:lsdException w:name="Colorful Grid Accent 5" w:uiPriority="73"/>
-    <w:lsdException w:name="Light Shading Accent 6" w:uiPriority="60"/>
-    <w:lsdException w:name="Light List Accent 6" w:uiPriority="61"/>
-    <w:lsdException w:name="Light Grid Accent 6" w:uiPriority="62"/>
-    <w:lsdException w:name="Medium Shading 1 Accent 6" w:uiPriority="63"/>
-    <w:lsdException w:name="Medium Shading 2 Accent 6" w:uiPriority="64"/>
-    <w:lsdException w:name="Medium List 1 Accent 6" w:uiPriority="65"/>
-    <w:lsdException w:name="Medium List 2 Accent 6" w:uiPriority="66"/>
-    <w:lsdException w:name="Medium Grid 1 Accent 6" w:uiPriority="67"/>
-    <w:lsdException w:name="Medium Grid 2 Accent 6" w:uiPriority="68"/>
-    <w:lsdException w:name="Medium Grid 3 Accent 6" w:uiPriority="69"/>
-    <w:lsdException w:name="Dark List Accent 6" w:uiPriority="70"/>
-    <w:lsdException w:name="Colorful Shading Accent 6" w:uiPriority="71"/>
-    <w:lsdException w:name="Colorful List Accent 6" w:uiPriority="72"/>
-    <w:lsdException w:name="Colorful Grid Accent 6" w:uiPriority="73"/>
-    <w:lsdException w:name="Subtle Emphasis" w:uiPriority="19" w:qFormat="1"/>
-    <w:lsdException w:name="Intense Emphasis" w:uiPriority="21" w:qFormat="1"/>
-    <w:lsdException w:name="Subtle Reference" w:uiPriority="31" w:qFormat="1"/>
-    <w:lsdException w:name="Intense Reference" w:uiPriority="32" w:qFormat="1"/>
-    <w:lsdException w:name="Book Title" w:uiPriority="33" w:qFormat="1"/>
-    <w:lsdException w:name="Bibliography" w:semiHidden="1" w:uiPriority="37" w:unhideWhenUsed="1"/>
-    <w:lsdException w:name="TOC Heading" w:semiHidden="1" w:uiPriority="39" w:unhideWhenUsed="1" w:qFormat="1"/>
-    <w:lsdException w:name="Plain Table 1" w:uiPriority="41"/>
-    <w:lsdException w:name="Plain Table 2" w:uiPriority="42"/>
-    <w:lsdException w:name="Plain Table 3" w:uiPriority="43"/>
-    <w:lsdException w:name="Plain Table 4" w:uiPriority="44"/>
-    <w:lsdException w:name="Plain Table 5" w:uiPriority="45"/>
-    <w:lsdException w:name="Grid Table Light" w:uiPriority="40"/>
-    <w:lsdException w:name="Grid Table 1 Light" w:uiPriority="46"/>
-    <w:lsdException w:name="Grid Table 2" w:uiPriority="47"/>
-    <w:lsdException w:name="Grid Table 3" w:uiPriority="48"/>
-    <w:lsdException w:name="Grid Table 4" w:uiPriority="49"/>
-    <w:lsdException w:name="Grid Table 5 Dark" w:uiPriority="50"/>
-    <w:lsdException w:name="Grid Table 6 Colorful" w:uiPriority="51"/>
-    <w:lsdException w:name="Grid Table 7 Colorful" w:uiPriority="52"/>
-    <w:lsdException w:name="Grid Table 1 Light Accent 1" w:uiPriority="46"/>
-    <w:lsdException w:name="Grid Table 2 Accent 1" w:uiPriority="47"/>
-    <w:lsdException w:name="Grid Table 3 Accent 1" w:uiPriority="48"/>
-    <w:lsdException w:name="Grid Table 4 Accent 1" w:uiPriority="49"/>
-    <w:lsdException w:name="Grid Table 5 Dark Accent 1" w:uiPriority="50"/>
-    <w:lsdException w:name="Grid Table 6 Colorful Accent 1" w:uiPriority="51"/>
-    <w:lsdException w:name="Grid Table 7 Colorful Accent 1" w:uiPriority="52"/>
-    <w:lsdException w:name="Grid Table 1 Light Accent 2" w:uiPriority="46"/>
-    <w:lsdException w:name="Grid Table 2 Accent 2" w:uiPriority="47"/>
-    <w:lsdException w:name="Grid Table 3 Accent 2" w:uiPriority="48"/>
-    <w:lsdException w:name="Grid Table 4 Accent 2" w:uiPriority="49"/>
-    <w:lsdException w:name="Grid Table 5 Dark Accent 2" w:uiPriority="50"/>
-    <w:lsdException w:name="Grid Table 6 Colorful Accent 2" w:uiPriority="51"/>
-    <w:lsdException w:name="Grid Table 7 Colorful Accent 2" w:uiPriority="52"/>
-    <w:lsdException w:name="Grid Table 1 Light Accent 3" w:uiPriority="46"/>
-    <w:lsdException w:name="Grid Table 2 Accent 3" w:uiPriority="47"/>
-    <w:lsdException w:name="Grid Table 3 Accent 3" w:uiPriority="48"/>
-    <w:lsdException w:name="Grid Table 4 Accent 3" w:uiPriority="49"/>
-    <w:lsdException w:name="Grid Table 5 Dark Accent 3" w:uiPriority="50"/>
-    <w:lsdException w:name="Grid Table 6 Colorful Accent 3" w:uiPriority="51"/>
-    <w:lsdException w:name="Grid Table 7 Colorful Accent 3" w:uiPriority="52"/>
-    <w:lsdException w:name="Grid Table 1 Light Accent 4" w:uiPriority="46"/>
-    <w:lsdException w:name="Grid Table 2 Accent 4" w:uiPriority="47"/>
-    <w:lsdException w:name="Grid Table 3 Accent 4" w:uiPriority="48"/>
-    <w:lsdException w:name="Grid Table 4 Accent 4" w:uiPriority="49"/>
-    <w:lsdException w:name="Grid Table 5 Dark Accent 4" w:uiPriority="50"/>
-    <w:lsdException w:name="Grid Table 6 Colorful Accent 4" w:uiPriority="51"/>
-    <w:lsdException w:name="Grid Table 7 Colorful Accent 4" w:uiPriority="52"/>
-    <w:lsdException w:name="Grid Table 1 Light Accent 5" w:uiPriority="46"/>
-    <w:lsdException w:name="Grid Table 2 Accent 5" w:uiPriority="47"/>
-    <w:lsdException w:name="Grid Table 3 Accent 5" w:uiPriority="48"/>
-    <w:lsdException w:name="Grid Table 4 Accent 5" w:uiPriority="49"/>
-    <w:lsdException w:name="Grid Table 5 Dark Accent 5" w:uiPriority="50"/>
-    <w:lsdException w:name="Grid Table 6 Colorful Accent 5" w:uiPriority="51"/>
-    <w:lsdException w:name="Grid Table 7 Colorful Accent 5" w:uiPriority="52"/>
-    <w:lsdException w:name="Grid Table 1 Light Accent 6" w:uiPriority="46"/>
-    <w:lsdException w:name="Grid Table 2 Accent 6" w:uiPriority="47"/>
-    <w:lsdException w:name="Grid Table 3 Accent 6" w:uiPriority="48"/>
-    <w:lsdException w:name="Grid Table 4 Accent 6" w:uiPriority="49"/>
-    <w:lsdException w:name="Grid Table 5 Dark Accent 6" w:uiPriority="50"/>
-    <w:lsdException w:name="Grid Table 6 Colorful Accent 6" w:uiPriority="51"/>
-    <w:lsdException w:name="Grid Table 7 Colorful Accent 6" w:uiPriority="52"/>
-    <w:lsdException w:name="List Table 1 Light" w:uiPriority="46"/>
-    <w:lsdException w:name="List Table 2" w:uiPriority="47"/>
-    <w:lsdException w:name="List Table 3" w:uiPriority="48"/>
-    <w:lsdException w:name="List Table 4" w:uiPriority="49"/>
-    <w:lsdException w:name="List Table 5 Dark" w:uiPriority="50"/>
-    <w:lsdException w:name="List Table 6 Colorful" w:uiPriority="51"/>
-    <w:lsdException w:name="List Table 7 Colorful" w:uiPriority="52"/>
-    <w:lsdException w:name="List Table 1 Light Accent 1" w:uiPriority="46"/>
-    <w:lsdException w:name="List Table 2 Accent 1" w:uiPriority="47"/>
-    <w:lsdException w:name="List Table 3 Accent 1" w:uiPriority="48"/>
-    <w:lsdException w:name="List Table 4 Accent 1" w:uiPriority="49"/>
-    <w:lsdException w:name="List Table 5 Dark Accent 1" w:uiPriority="50"/>
-    <w:lsdException w:name="List Table 6 Colorful Accent 1" w:uiPriority="51"/>
-    <w:lsdException w:name="List Table 7 Colorful Accent 1" w:uiPriority="52"/>
-    <w:lsdException w:name="List Table 1 Light Accent 2" w:uiPriority="46"/>
-    <w:lsdException w:name="List Table 2 Accent 2" w:uiPriority="47"/>
-    <w:lsdException w:name="List Table 3 Accent 2" w:uiPriority="48"/>
-    <w:lsdException w:name="List Table 4 Accent 2" w:uiPriority="49"/>
-    <w:lsdException w:name="List Table 5 Dark Accent 2" w:uiPriority="50"/>
-    <w:lsdException w:name="List Table 6 Colorful Accent 2" w:uiPriority="51"/>
-    <w:lsdException w:name="List Table 7 Colorful Accent 2" w:uiPriority="52"/>
-    <w:lsdException w:name="List Table 1 Light Accent 3" w:uiPriority="46"/>
-    <w:lsdException w:name="List Table 2 Accent 3" w:uiPriority="47"/>
-    <w:lsdException w:name="List Table 3 Accent 3" w:uiPriority="48"/>
-    <w:lsdException w:name="List Table 4 Accent 3" w:uiPriority="49"/>
-    <w:lsdException w:name="List Table 5 Dark Accent 3" w:uiPriority="50"/>
-    <w:lsdException w:name="List Table 6 Colorful Accent 3" w:uiPriority="51"/>
-    <w:lsdException w:name="List Table 7 Colorful Accent 3" w:uiPriority="52"/>
-    <w:lsdException w:name="List Table 1 Light Accent 4" w:uiPriority="46"/>
-    <w:lsdException w:name="List Table 2 Accent 4" w:uiPriority="47"/>
-    <w:lsdException w:name="List Table 3 Accent 4" w:uiPriority="48"/>
-    <w:lsdException w:name="List Table 4 Accent 4" w:uiPriority="49"/>
-    <w:lsdException w:name="List Table 5 Dark Accent 4" w:uiPriority="50"/>
-    <w:lsdException w:name="List Table 6 Colorful Accent 4" w:uiPriority="51"/>
-    <w:lsdException w:name="List Table 7 Colorful Accent 4" w:uiPriority="52"/>
-    <w:lsdException w:name="List Table 1 Light Accent 5" w:uiPriority="46"/>
-    <w:lsdException w:name="List Table 2 Accent 5" w:uiPriority="47"/>
-    <w:lsdException w:name="List Table 3 Accent 5" w:uiPriority="48"/>
-    <w:lsdException w:name="List Table 4 Accent 5" w:uiPriority="49"/>
-    <w:lsdException w:name="List Table 5 Dark Accent 5" w:uiPriority="50"/>
-    <w:lsdException w:name="List Table 6 Colorful Accent 5" w:uiPriority="51"/>
-    <w:lsdException w:name="List Table 7 Colorful Accent 5" w:uiPriority="52"/>
-    <w:lsdException w:name="List Table 1 Light Accent 6" w:uiPriority="46"/>
-    <w:lsdException w:name="List Table 2 Accent 6" w:uiPriority="47"/>
-    <w:lsdException w:name="List Table 3 Accent 6" w:uiPriority="48"/>
-    <w:lsdException w:name="List Table 4 Accent 6" w:uiPriority="49"/>
-    <w:lsdException w:name="List Table 5 Dark Accent 6" w:uiPriority="50"/>
-    <w:lsdException w:name="List Table 6 Colorful Accent 6" w:uiPriority="51"/>
-    <w:lsdException w:name="List Table 7 Colorful Accent 6" w:uiPriority="52"/>
-    <w:lsdException w:name="Mention" w:semiHidden="1" w:uiPriority="99" w:unhideWhenUsed="1"/>
-    <w:lsdException w:name="Smart Hyperlink" w:semiHidden="1" w:uiPriority="99" w:unhideWhenUsed="1"/>
-    <w:lsdException w:name="Hashtag" w:semiHidden="1" w:uiPriority="99" w:unhideWhenUsed="1"/>
-    <w:lsdException w:name="Unresolved Mention" w:semiHidden="1" w:uiPriority="99" w:unhideWhenUsed="1"/>
-    <w:lsdException w:name="Smart Link" w:semiHidden="1" w:uiPriority="99" w:unhideWhenUsed="1"/>
+  <w:latentStyles w:count="260" w:defQFormat="0" w:defUnhideWhenUsed="1" w:defSemiHidden="1" w:defUIPriority="99" w:defLockedState="0">
+    <w:lsdException w:qFormat="1" w:unhideWhenUsed="0" w:uiPriority="0" w:semiHidden="0" w:name="Normal"/>
+    <w:lsdException w:qFormat="1" w:unhideWhenUsed="0" w:uiPriority="0" w:semiHidden="0" w:name="heading 1"/>
+    <w:lsdException w:qFormat="1" w:uiPriority="0" w:name="heading 2"/>
+    <w:lsdException w:qFormat="1" w:uiPriority="0" w:name="heading 3"/>
+    <w:lsdException w:qFormat="1" w:uiPriority="0" w:name="heading 4"/>
+    <w:lsdException w:qFormat="1" w:uiPriority="0" w:name="heading 5"/>
+    <w:lsdException w:qFormat="1" w:uiPriority="0" w:name="heading 6"/>
+    <w:lsdException w:qFormat="1" w:uiPriority="0" w:name="heading 7"/>
+    <w:lsdException w:qFormat="1" w:uiPriority="0" w:name="heading 8"/>
+    <w:lsdException w:qFormat="1" w:uiPriority="0" w:name="heading 9"/>
+    <w:lsdException w:unhideWhenUsed="0" w:uiPriority="0" w:semiHidden="0" w:name="index 1"/>
+    <w:lsdException w:unhideWhenUsed="0" w:uiPriority="0" w:semiHidden="0" w:name="index 2"/>
+    <w:lsdException w:unhideWhenUsed="0" w:uiPriority="0" w:semiHidden="0" w:name="index 3"/>
+    <w:lsdException w:unhideWhenUsed="0" w:uiPriority="0" w:semiHidden="0" w:name="index 4"/>
+    <w:lsdException w:unhideWhenUsed="0" w:uiPriority="0" w:semiHidden="0" w:name="index 5"/>
+    <w:lsdException w:unhideWhenUsed="0" w:uiPriority="0" w:semiHidden="0" w:name="index 6"/>
+    <w:lsdException w:unhideWhenUsed="0" w:uiPriority="0" w:semiHidden="0" w:name="index 7"/>
+    <w:lsdException w:unhideWhenUsed="0" w:uiPriority="0" w:semiHidden="0" w:name="index 8"/>
+    <w:lsdException w:unhideWhenUsed="0" w:uiPriority="0" w:semiHidden="0" w:name="index 9"/>
+    <w:lsdException w:unhideWhenUsed="0" w:uiPriority="0" w:semiHidden="0" w:name="toc 1"/>
+    <w:lsdException w:unhideWhenUsed="0" w:uiPriority="0" w:semiHidden="0" w:name="toc 2"/>
+    <w:lsdException w:unhideWhenUsed="0" w:uiPriority="0" w:semiHidden="0" w:name="toc 3"/>
+    <w:lsdException w:unhideWhenUsed="0" w:uiPriority="0" w:semiHidden="0" w:name="toc 4"/>
+    <w:lsdException w:unhideWhenUsed="0" w:uiPriority="0" w:semiHidden="0" w:name="toc 5"/>
+    <w:lsdException w:unhideWhenUsed="0" w:uiPriority="0" w:semiHidden="0" w:name="toc 6"/>
+    <w:lsdException w:unhideWhenUsed="0" w:uiPriority="0" w:semiHidden="0" w:name="toc 7"/>
+    <w:lsdException w:unhideWhenUsed="0" w:uiPriority="0" w:semiHidden="0" w:name="toc 8"/>
+    <w:lsdException w:unhideWhenUsed="0" w:uiPriority="0" w:semiHidden="0" w:name="toc 9"/>
+    <w:lsdException w:unhideWhenUsed="0" w:uiPriority="0" w:semiHidden="0" w:name="Normal Indent"/>
+    <w:lsdException w:unhideWhenUsed="0" w:uiPriority="0" w:semiHidden="0" w:name="footnote text"/>
+    <w:lsdException w:unhideWhenUsed="0" w:uiPriority="0" w:semiHidden="0" w:name="annotation text"/>
+    <w:lsdException w:qFormat="1" w:unhideWhenUsed="0" w:uiPriority="0" w:semiHidden="0" w:name="header"/>
+    <w:lsdException w:qFormat="1" w:unhideWhenUsed="0" w:uiPriority="0" w:semiHidden="0" w:name="footer"/>
+    <w:lsdException w:unhideWhenUsed="0" w:uiPriority="0" w:semiHidden="0" w:name="index heading"/>
+    <w:lsdException w:qFormat="1" w:uiPriority="0" w:name="caption"/>
+    <w:lsdException w:unhideWhenUsed="0" w:uiPriority="0" w:semiHidden="0" w:name="table of figures"/>
+    <w:lsdException w:unhideWhenUsed="0" w:uiPriority="0" w:semiHidden="0" w:name="envelope address"/>
+    <w:lsdException w:unhideWhenUsed="0" w:uiPriority="0" w:semiHidden="0" w:name="envelope return"/>
+    <w:lsdException w:unhideWhenUsed="0" w:uiPriority="0" w:semiHidden="0" w:name="footnote reference"/>
+    <w:lsdException w:unhideWhenUsed="0" w:uiPriority="0" w:semiHidden="0" w:name="annotation reference"/>
+    <w:lsdException w:unhideWhenUsed="0" w:uiPriority="0" w:semiHidden="0" w:name="line number"/>
+    <w:lsdException w:unhideWhenUsed="0" w:uiPriority="0" w:semiHidden="0" w:name="page number"/>
+    <w:lsdException w:unhideWhenUsed="0" w:uiPriority="0" w:semiHidden="0" w:name="endnote reference"/>
+    <w:lsdException w:unhideWhenUsed="0" w:uiPriority="0" w:semiHidden="0" w:name="endnote text"/>
+    <w:lsdException w:unhideWhenUsed="0" w:uiPriority="0" w:semiHidden="0" w:name="table of authorities"/>
+    <w:lsdException w:unhideWhenUsed="0" w:uiPriority="0" w:semiHidden="0" w:name="macro"/>
+    <w:lsdException w:unhideWhenUsed="0" w:uiPriority="0" w:semiHidden="0" w:name="toa heading"/>
+    <w:lsdException w:unhideWhenUsed="0" w:uiPriority="0" w:semiHidden="0" w:name="List"/>
+    <w:lsdException w:unhideWhenUsed="0" w:uiPriority="0" w:semiHidden="0" w:name="List Bullet"/>
+    <w:lsdException w:unhideWhenUsed="0" w:uiPriority="0" w:semiHidden="0" w:name="List Number"/>
+    <w:lsdException w:unhideWhenUsed="0" w:uiPriority="0" w:semiHidden="0" w:name="List 2"/>
+    <w:lsdException w:unhideWhenUsed="0" w:uiPriority="0" w:semiHidden="0" w:name="List 3"/>
+    <w:lsdException w:unhideWhenUsed="0" w:uiPriority="0" w:semiHidden="0" w:name="List 4"/>
+    <w:lsdException w:unhideWhenUsed="0" w:uiPriority="0" w:semiHidden="0" w:name="List 5"/>
+    <w:lsdException w:unhideWhenUsed="0" w:uiPriority="0" w:semiHidden="0" w:name="List Bullet 2"/>
+    <w:lsdException w:unhideWhenUsed="0" w:uiPriority="0" w:semiHidden="0" w:name="List Bullet 3"/>
+    <w:lsdException w:unhideWhenUsed="0" w:uiPriority="0" w:semiHidden="0" w:name="List Bullet 4"/>
+    <w:lsdException w:unhideWhenUsed="0" w:uiPriority="0" w:semiHidden="0" w:name="List Bullet 5"/>
+    <w:lsdException w:unhideWhenUsed="0" w:uiPriority="0" w:semiHidden="0" w:name="List Number 2"/>
+    <w:lsdException w:unhideWhenUsed="0" w:uiPriority="0" w:semiHidden="0" w:name="List Number 3"/>
+    <w:lsdException w:unhideWhenUsed="0" w:uiPriority="0" w:semiHidden="0" w:name="List Number 4"/>
+    <w:lsdException w:unhideWhenUsed="0" w:uiPriority="0" w:semiHidden="0" w:name="List Number 5"/>
+    <w:lsdException w:qFormat="1" w:unhideWhenUsed="0" w:uiPriority="0" w:semiHidden="0" w:name="Title"/>
+    <w:lsdException w:unhideWhenUsed="0" w:uiPriority="0" w:semiHidden="0" w:name="Closing"/>
+    <w:lsdException w:unhideWhenUsed="0" w:uiPriority="0" w:semiHidden="0" w:name="Signature"/>
+    <w:lsdException w:qFormat="1" w:uiPriority="1" w:name="Default Paragraph Font"/>
+    <w:lsdException w:unhideWhenUsed="0" w:uiPriority="0" w:semiHidden="0" w:name="Body Text"/>
+    <w:lsdException w:unhideWhenUsed="0" w:uiPriority="0" w:semiHidden="0" w:name="Body Text Indent"/>
+    <w:lsdException w:unhideWhenUsed="0" w:uiPriority="0" w:semiHidden="0" w:name="List Continue"/>
+    <w:lsdException w:unhideWhenUsed="0" w:uiPriority="0" w:semiHidden="0" w:name="List Continue 2"/>
+    <w:lsdException w:unhideWhenUsed="0" w:uiPriority="0" w:semiHidden="0" w:name="List Continue 3"/>
+    <w:lsdException w:unhideWhenUsed="0" w:uiPriority="0" w:semiHidden="0" w:name="List Continue 4"/>
+    <w:lsdException w:unhideWhenUsed="0" w:uiPriority="0" w:semiHidden="0" w:name="List Continue 5"/>
+    <w:lsdException w:unhideWhenUsed="0" w:uiPriority="0" w:semiHidden="0" w:name="Message Header"/>
+    <w:lsdException w:qFormat="1" w:unhideWhenUsed="0" w:uiPriority="0" w:semiHidden="0" w:name="Subtitle"/>
+    <w:lsdException w:unhideWhenUsed="0" w:uiPriority="0" w:semiHidden="0" w:name="Salutation"/>
+    <w:lsdException w:unhideWhenUsed="0" w:uiPriority="0" w:semiHidden="0" w:name="Date"/>
+    <w:lsdException w:unhideWhenUsed="0" w:uiPriority="0" w:semiHidden="0" w:name="Body Text First Indent"/>
+    <w:lsdException w:unhideWhenUsed="0" w:uiPriority="0" w:semiHidden="0" w:name="Body Text First Indent 2"/>
+    <w:lsdException w:unhideWhenUsed="0" w:uiPriority="0" w:semiHidden="0" w:name="Note Heading"/>
+    <w:lsdException w:unhideWhenUsed="0" w:uiPriority="0" w:semiHidden="0" w:name="Body Text 2"/>
+    <w:lsdException w:unhideWhenUsed="0" w:uiPriority="0" w:semiHidden="0" w:name="Body Text 3"/>
+    <w:lsdException w:unhideWhenUsed="0" w:uiPriority="0" w:semiHidden="0" w:name="Body Text Indent 2"/>
+    <w:lsdException w:unhideWhenUsed="0" w:uiPriority="0" w:semiHidden="0" w:name="Body Text Indent 3"/>
+    <w:lsdException w:unhideWhenUsed="0" w:uiPriority="0" w:semiHidden="0" w:name="Block Text"/>
+    <w:lsdException w:qFormat="1" w:unhideWhenUsed="0" w:uiPriority="0" w:semiHidden="0" w:name="Hyperlink"/>
+    <w:lsdException w:unhideWhenUsed="0" w:uiPriority="0" w:semiHidden="0" w:name="FollowedHyperlink"/>
+    <w:lsdException w:qFormat="1" w:unhideWhenUsed="0" w:uiPriority="0" w:semiHidden="0" w:name="Strong"/>
+    <w:lsdException w:qFormat="1" w:unhideWhenUsed="0" w:uiPriority="0" w:semiHidden="0" w:name="Emphasis"/>
+    <w:lsdException w:unhideWhenUsed="0" w:uiPriority="0" w:semiHidden="0" w:name="Document Map"/>
+    <w:lsdException w:unhideWhenUsed="0" w:uiPriority="0" w:semiHidden="0" w:name="Plain Text"/>
+    <w:lsdException w:unhideWhenUsed="0" w:uiPriority="0" w:semiHidden="0" w:name="E-mail Signature"/>
+    <w:lsdException w:unhideWhenUsed="0" w:uiPriority="0" w:semiHidden="0" w:name="Normal (Web)"/>
+    <w:lsdException w:unhideWhenUsed="0" w:uiPriority="0" w:semiHidden="0" w:name="HTML Acronym"/>
+    <w:lsdException w:unhideWhenUsed="0" w:uiPriority="0" w:semiHidden="0" w:name="HTML Address"/>
+    <w:lsdException w:unhideWhenUsed="0" w:uiPriority="0" w:semiHidden="0" w:name="HTML Cite"/>
+    <w:lsdException w:unhideWhenUsed="0" w:uiPriority="0" w:semiHidden="0" w:name="HTML Code"/>
+    <w:lsdException w:unhideWhenUsed="0" w:uiPriority="0" w:semiHidden="0" w:name="HTML Definition"/>
+    <w:lsdException w:unhideWhenUsed="0" w:uiPriority="0" w:semiHidden="0" w:name="HTML Keyboard"/>
+    <w:lsdException w:unhideWhenUsed="0" w:uiPriority="0" w:semiHidden="0" w:name="HTML Preformatted"/>
+    <w:lsdException w:unhideWhenUsed="0" w:uiPriority="0" w:semiHidden="0" w:name="HTML Sample"/>
+    <w:lsdException w:unhideWhenUsed="0" w:uiPriority="0" w:semiHidden="0" w:name="HTML Typewriter"/>
+    <w:lsdException w:unhideWhenUsed="0" w:uiPriority="0" w:semiHidden="0" w:name="HTML Variable"/>
+    <w:lsdException w:qFormat="1" w:uiPriority="99" w:name="Normal Table"/>
+    <w:lsdException w:unhideWhenUsed="0" w:uiPriority="0" w:semiHidden="0" w:name="annotation subject"/>
+    <w:lsdException w:uiPriority="0" w:name="Table Simple 1"/>
+    <w:lsdException w:uiPriority="0" w:name="Table Simple 2"/>
+    <w:lsdException w:uiPriority="0" w:name="Table Simple 3"/>
+    <w:lsdException w:uiPriority="0" w:name="Table Classic 1"/>
+    <w:lsdException w:uiPriority="0" w:name="Table Classic 2"/>
+    <w:lsdException w:uiPriority="0" w:name="Table Classic 3"/>
+    <w:lsdException w:uiPriority="0" w:name="Table Classic 4"/>
+    <w:lsdException w:uiPriority="0" w:name="Table Colorful 1"/>
+    <w:lsdException w:uiPriority="0" w:name="Table Colorful 2"/>
+    <w:lsdException w:uiPriority="0" w:name="Table Colorful 3"/>
+    <w:lsdException w:uiPriority="0" w:name="Table Columns 1"/>
+    <w:lsdException w:uiPriority="0" w:name="Table Columns 2"/>
+    <w:lsdException w:uiPriority="0" w:name="Table Columns 3"/>
+    <w:lsdException w:uiPriority="0" w:name="Table Columns 4"/>
+    <w:lsdException w:uiPriority="0" w:name="Table Columns 5"/>
+    <w:lsdException w:uiPriority="0" w:name="Table Grid 1"/>
+    <w:lsdException w:uiPriority="0" w:name="Table Grid 2"/>
+    <w:lsdException w:uiPriority="0" w:name="Table Grid 3"/>
+    <w:lsdException w:uiPriority="0" w:name="Table Grid 4"/>
+    <w:lsdException w:uiPriority="0" w:name="Table Grid 5"/>
+    <w:lsdException w:uiPriority="0" w:name="Table Grid 6"/>
+    <w:lsdException w:uiPriority="0" w:name="Table Grid 7"/>
+    <w:lsdException w:uiPriority="0" w:name="Table Grid 8"/>
+    <w:lsdException w:uiPriority="0" w:name="Table List 1"/>
+    <w:lsdException w:uiPriority="0" w:name="Table List 2"/>
+    <w:lsdException w:uiPriority="0" w:name="Table List 3"/>
+    <w:lsdException w:uiPriority="0" w:name="Table List 4"/>
+    <w:lsdException w:uiPriority="0" w:name="Table List 5"/>
+    <w:lsdException w:uiPriority="0" w:name="Table List 6"/>
+    <w:lsdException w:uiPriority="0" w:name="Table List 7"/>
+    <w:lsdException w:uiPriority="0" w:name="Table List 8"/>
+    <w:lsdException w:uiPriority="0" w:name="Table 3D effects 1"/>
+    <w:lsdException w:uiPriority="0" w:name="Table 3D effects 2"/>
+    <w:lsdException w:uiPriority="0" w:name="Table 3D effects 3"/>
+    <w:lsdException w:uiPriority="0" w:name="Table Contemporary"/>
+    <w:lsdException w:uiPriority="0" w:name="Table Elegant"/>
+    <w:lsdException w:uiPriority="0" w:name="Table Professional"/>
+    <w:lsdException w:uiPriority="0" w:name="Table Subtle 1"/>
+    <w:lsdException w:uiPriority="0" w:name="Table Subtle 2"/>
+    <w:lsdException w:uiPriority="0" w:name="Table Web 1"/>
+    <w:lsdException w:uiPriority="0" w:name="Table Web 2"/>
+    <w:lsdException w:uiPriority="0" w:name="Table Web 3"/>
+    <w:lsdException w:unhideWhenUsed="0" w:uiPriority="0" w:semiHidden="0" w:name="Balloon Text"/>
+    <w:lsdException w:unhideWhenUsed="0" w:uiPriority="0" w:semiHidden="0" w:name="Table Grid"/>
+    <w:lsdException w:uiPriority="0" w:name="Table Theme"/>
+    <w:lsdException w:unhideWhenUsed="0" w:uiPriority="60" w:semiHidden="0" w:name="Light Shading"/>
+    <w:lsdException w:unhideWhenUsed="0" w:uiPriority="61" w:semiHidden="0" w:name="Light List"/>
+    <w:lsdException w:unhideWhenUsed="0" w:uiPriority="62" w:semiHidden="0" w:name="Light Grid"/>
+    <w:lsdException w:unhideWhenUsed="0" w:uiPriority="63" w:semiHidden="0" w:name="Medium Shading 1"/>
+    <w:lsdException w:unhideWhenUsed="0" w:uiPriority="64" w:semiHidden="0" w:name="Medium Shading 2"/>
+    <w:lsdException w:unhideWhenUsed="0" w:uiPriority="65" w:semiHidden="0" w:name="Medium List 1"/>
+    <w:lsdException w:unhideWhenUsed="0" w:uiPriority="66" w:semiHidden="0" w:name="Medium List 2"/>
+    <w:lsdException w:unhideWhenUsed="0" w:uiPriority="67" w:semiHidden="0" w:name="Medium Grid 1"/>
+    <w:lsdException w:unhideWhenUsed="0" w:uiPriority="68" w:semiHidden="0" w:name="Medium Grid 2"/>
+    <w:lsdException w:unhideWhenUsed="0" w:uiPriority="69" w:semiHidden="0" w:name="Medium Grid 3"/>
+    <w:lsdException w:unhideWhenUsed="0" w:uiPriority="70" w:semiHidden="0" w:name="Dark List"/>
+    <w:lsdException w:unhideWhenUsed="0" w:uiPriority="71" w:semiHidden="0" w:name="Colorful Shading"/>
+    <w:lsdException w:unhideWhenUsed="0" w:uiPriority="72" w:semiHidden="0" w:name="Colorful List"/>
+    <w:lsdException w:unhideWhenUsed="0" w:uiPriority="73" w:semiHidden="0" w:name="Colorful Grid"/>
+    <w:lsdException w:unhideWhenUsed="0" w:uiPriority="60" w:semiHidden="0" w:name="Light Shading Accent 1"/>
+    <w:lsdException w:unhideWhenUsed="0" w:uiPriority="61" w:semiHidden="0" w:name="Light List Accent 1"/>
+    <w:lsdException w:unhideWhenUsed="0" w:uiPriority="62" w:semiHidden="0" w:name="Light Grid Accent 1"/>
+    <w:lsdException w:unhideWhenUsed="0" w:uiPriority="63" w:semiHidden="0" w:name="Medium Shading 1 Accent 1"/>
+    <w:lsdException w:unhideWhenUsed="0" w:uiPriority="64" w:semiHidden="0" w:name="Medium Shading 2 Accent 1"/>
+    <w:lsdException w:unhideWhenUsed="0" w:uiPriority="65" w:semiHidden="0" w:name="Medium List 1 Accent 1"/>
+    <w:lsdException w:unhideWhenUsed="0" w:uiPriority="66" w:semiHidden="0" w:name="Medium List 2 Accent 1"/>
+    <w:lsdException w:unhideWhenUsed="0" w:uiPriority="67" w:semiHidden="0" w:name="Medium Grid 1 Accent 1"/>
+    <w:lsdException w:unhideWhenUsed="0" w:uiPriority="68" w:semiHidden="0" w:name="Medium Grid 2 Accent 1"/>
+    <w:lsdException w:unhideWhenUsed="0" w:uiPriority="69" w:semiHidden="0" w:name="Medium Grid 3 Accent 1"/>
+    <w:lsdException w:unhideWhenUsed="0" w:uiPriority="70" w:semiHidden="0" w:name="Dark List Accent 1"/>
+    <w:lsdException w:unhideWhenUsed="0" w:uiPriority="71" w:semiHidden="0" w:name="Colorful Shading Accent 1"/>
+    <w:lsdException w:unhideWhenUsed="0" w:uiPriority="72" w:semiHidden="0" w:name="Colorful List Accent 1"/>
+    <w:lsdException w:unhideWhenUsed="0" w:uiPriority="73" w:semiHidden="0" w:name="Colorful Grid Accent 1"/>
+    <w:lsdException w:unhideWhenUsed="0" w:uiPriority="60" w:semiHidden="0" w:name="Light Shading Accent 2"/>
+    <w:lsdException w:unhideWhenUsed="0" w:uiPriority="61" w:semiHidden="0" w:name="Light List Accent 2"/>
+    <w:lsdException w:unhideWhenUsed="0" w:uiPriority="62" w:semiHidden="0" w:name="Light Grid Accent 2"/>
+    <w:lsdException w:unhideWhenUsed="0" w:uiPriority="63" w:semiHidden="0" w:name="Medium Shading 1 Accent 2"/>
+    <w:lsdException w:unhideWhenUsed="0" w:uiPriority="64" w:semiHidden="0" w:name="Medium Shading 2 Accent 2"/>
+    <w:lsdException w:unhideWhenUsed="0" w:uiPriority="65" w:semiHidden="0" w:name="Medium List 1 Accent 2"/>
+    <w:lsdException w:unhideWhenUsed="0" w:uiPriority="66" w:semiHidden="0" w:name="Medium List 2 Accent 2"/>
+    <w:lsdException w:unhideWhenUsed="0" w:uiPriority="67" w:semiHidden="0" w:name="Medium Grid 1 Accent 2"/>
+    <w:lsdException w:unhideWhenUsed="0" w:uiPriority="68" w:semiHidden="0" w:name="Medium Grid 2 Accent 2"/>
+    <w:lsdException w:unhideWhenUsed="0" w:uiPriority="69" w:semiHidden="0" w:name="Medium Grid 3 Accent 2"/>
+    <w:lsdException w:unhideWhenUsed="0" w:uiPriority="70" w:semiHidden="0" w:name="Dark List Accent 2"/>
+    <w:lsdException w:unhideWhenUsed="0" w:uiPriority="71" w:semiHidden="0" w:name="Colorful Shading Accent 2"/>
+    <w:lsdException w:unhideWhenUsed="0" w:uiPriority="72" w:semiHidden="0" w:name="Colorful List Accent 2"/>
+    <w:lsdException w:unhideWhenUsed="0" w:uiPriority="73" w:semiHidden="0" w:name="Colorful Grid Accent 2"/>
+    <w:lsdException w:unhideWhenUsed="0" w:uiPriority="60" w:semiHidden="0" w:name="Light Shading Accent 3"/>
+    <w:lsdException w:unhideWhenUsed="0" w:uiPriority="61" w:semiHidden="0" w:name="Light List Accent 3"/>
+    <w:lsdException w:unhideWhenUsed="0" w:uiPriority="62" w:semiHidden="0" w:name="Light Grid Accent 3"/>
+    <w:lsdException w:unhideWhenUsed="0" w:uiPriority="63" w:semiHidden="0" w:name="Medium Shading 1 Accent 3"/>
+    <w:lsdException w:unhideWhenUsed="0" w:uiPriority="64" w:semiHidden="0" w:name="Medium Shading 2 Accent 3"/>
+    <w:lsdException w:unhideWhenUsed="0" w:uiPriority="65" w:semiHidden="0" w:name="Medium List 1 Accent 3"/>
+    <w:lsdException w:unhideWhenUsed="0" w:uiPriority="66" w:semiHidden="0" w:name="Medium List 2 Accent 3"/>
+    <w:lsdException w:unhideWhenUsed="0" w:uiPriority="67" w:semiHidden="0" w:name="Medium Grid 1 Accent 3"/>
+    <w:lsdException w:unhideWhenUsed="0" w:uiPriority="68" w:semiHidden="0" w:name="Medium Grid 2 Accent 3"/>
+    <w:lsdException w:unhideWhenUsed="0" w:uiPriority="69" w:semiHidden="0" w:name="Medium Grid 3 Accent 3"/>
+    <w:lsdException w:unhideWhenUsed="0" w:uiPriority="70" w:semiHidden="0" w:name="Dark List Accent 3"/>
+    <w:lsdException w:unhideWhenUsed="0" w:uiPriority="71" w:semiHidden="0" w:name="Colorful Shading Accent 3"/>
+    <w:lsdException w:unhideWhenUsed="0" w:uiPriority="72" w:semiHidden="0" w:name="Colorful List Accent 3"/>
+    <w:lsdException w:unhideWhenUsed="0" w:uiPriority="73" w:semiHidden="0" w:name="Colorful Grid Accent 3"/>
+    <w:lsdException w:unhideWhenUsed="0" w:uiPriority="60" w:semiHidden="0" w:name="Light Shading Accent 4"/>
+    <w:lsdException w:unhideWhenUsed="0" w:uiPriority="61" w:semiHidden="0" w:name="Light List Accent 4"/>
+    <w:lsdException w:unhideWhenUsed="0" w:uiPriority="62" w:semiHidden="0" w:name="Light Grid Accent 4"/>
+    <w:lsdException w:unhideWhenUsed="0" w:uiPriority="63" w:semiHidden="0" w:name="Medium Shading 1 Accent 4"/>
+    <w:lsdException w:unhideWhenUsed="0" w:uiPriority="64" w:semiHidden="0" w:name="Medium Shading 2 Accent 4"/>
+    <w:lsdException w:unhideWhenUsed="0" w:uiPriority="65" w:semiHidden="0" w:name="Medium List 1 Accent 4"/>
+    <w:lsdException w:unhideWhenUsed="0" w:uiPriority="66" w:semiHidden="0" w:name="Medium List 2 Accent 4"/>
+    <w:lsdException w:unhideWhenUsed="0" w:uiPriority="67" w:semiHidden="0" w:name="Medium Grid 1 Accent 4"/>
+    <w:lsdException w:unhideWhenUsed="0" w:uiPriority="68" w:semiHidden="0" w:name="Medium Grid 2 Accent 4"/>
+    <w:lsdException w:unhideWhenUsed="0" w:uiPriority="69" w:semiHidden="0" w:name="Medium Grid 3 Accent 4"/>
+    <w:lsdException w:unhideWhenUsed="0" w:uiPriority="70" w:semiHidden="0" w:name="Dark List Accent 4"/>
+    <w:lsdException w:unhideWhenUsed="0" w:uiPriority="71" w:semiHidden="0" w:name="Colorful Shading Accent 4"/>
+    <w:lsdException w:unhideWhenUsed="0" w:uiPriority="72" w:semiHidden="0" w:name="Colorful List Accent 4"/>
+    <w:lsdException w:unhideWhenUsed="0" w:uiPriority="73" w:semiHidden="0" w:name="Colorful Grid Accent 4"/>
+    <w:lsdException w:unhideWhenUsed="0" w:uiPriority="60" w:semiHidden="0" w:name="Light Shading Accent 5"/>
+    <w:lsdException w:unhideWhenUsed="0" w:uiPriority="61" w:semiHidden="0" w:name="Light List Accent 5"/>
+    <w:lsdException w:unhideWhenUsed="0" w:uiPriority="62" w:semiHidden="0" w:name="Light Grid Accent 5"/>
+    <w:lsdException w:unhideWhenUsed="0" w:uiPriority="63" w:semiHidden="0" w:name="Medium Shading 1 Accent 5"/>
+    <w:lsdException w:unhideWhenUsed="0" w:uiPriority="64" w:semiHidden="0" w:name="Medium Shading 2 Accent 5"/>
+    <w:lsdException w:unhideWhenUsed="0" w:uiPriority="65" w:semiHidden="0" w:name="Medium List 1 Accent 5"/>
+    <w:lsdException w:unhideWhenUsed="0" w:uiPriority="66" w:semiHidden="0" w:name="Medium List 2 Accent 5"/>
+    <w:lsdException w:unhideWhenUsed="0" w:uiPriority="67" w:semiHidden="0" w:name="Medium Grid 1 Accent 5"/>
+    <w:lsdException w:unhideWhenUsed="0" w:uiPriority="68" w:semiHidden="0" w:name="Medium Grid 2 Accent 5"/>
+    <w:lsdException w:unhideWhenUsed="0" w:uiPriority="69" w:semiHidden="0" w:name="Medium Grid 3 Accent 5"/>
+    <w:lsdException w:unhideWhenUsed="0" w:uiPriority="70" w:semiHidden="0" w:name="Dark List Accent 5"/>
+    <w:lsdException w:unhideWhenUsed="0" w:uiPriority="71" w:semiHidden="0" w:name="Colorful Shading Accent 5"/>
+    <w:lsdException w:unhideWhenUsed="0" w:uiPriority="72" w:semiHidden="0" w:name="Colorful List Accent 5"/>
+    <w:lsdException w:unhideWhenUsed="0" w:uiPriority="73" w:semiHidden="0" w:name="Colorful Grid Accent 5"/>
+    <w:lsdException w:unhideWhenUsed="0" w:uiPriority="60" w:semiHidden="0" w:name="Light Shading Accent 6"/>
+    <w:lsdException w:unhideWhenUsed="0" w:uiPriority="61" w:semiHidden="0" w:name="Light List Accent 6"/>
+    <w:lsdException w:unhideWhenUsed="0" w:uiPriority="62" w:semiHidden="0" w:name="Light Grid Accent 6"/>
+    <w:lsdException w:unhideWhenUsed="0" w:uiPriority="63" w:semiHidden="0" w:name="Medium Shading 1 Accent 6"/>
+    <w:lsdException w:unhideWhenUsed="0" w:uiPriority="64" w:semiHidden="0" w:name="Medium Shading 2 Accent 6"/>
+    <w:lsdException w:unhideWhenUsed="0" w:uiPriority="65" w:semiHidden="0" w:name="Medium List 1 Accent 6"/>
+    <w:lsdException w:unhideWhenUsed="0" w:uiPriority="66" w:semiHidden="0" w:name="Medium List 2 Accent 6"/>
+    <w:lsdException w:unhideWhenUsed="0" w:uiPriority="67" w:semiHidden="0" w:name="Medium Grid 1 Accent 6"/>
+    <w:lsdException w:unhideWhenUsed="0" w:uiPriority="68" w:semiHidden="0" w:name="Medium Grid 2 Accent 6"/>
+    <w:lsdException w:unhideWhenUsed="0" w:uiPriority="69" w:semiHidden="0" w:name="Medium Grid 3 Accent 6"/>
+    <w:lsdException w:unhideWhenUsed="0" w:uiPriority="70" w:semiHidden="0" w:name="Dark List Accent 6"/>
+    <w:lsdException w:unhideWhenUsed="0" w:uiPriority="71" w:semiHidden="0" w:name="Colorful Shading Accent 6"/>
+    <w:lsdException w:unhideWhenUsed="0" w:uiPriority="72" w:semiHidden="0" w:name="Colorful List Accent 6"/>
+    <w:lsdException w:unhideWhenUsed="0" w:uiPriority="73" w:semiHidden="0" w:name="Colorful Grid Accent 6"/>
   </w:latentStyles>
-  <w:style w:type="paragraph" w:default="1" w:styleId="Normal">
+  <w:style w:type="paragraph" w:default="1" w:styleId="1">
     <w:name w:val="Normal"/>
     <w:qFormat/>
+    <w:uiPriority w:val="0"/>
     <w:pPr>
       <w:widowControl w:val="0"/>
       <w:jc w:val="both"/>
     </w:pPr>
     <w:rPr>
-      <w:rFonts w:asciiTheme="minorHAnsi" w:eastAsiaTheme="minorEastAsia" w:hAnsiTheme="minorHAnsi" w:cstheme="minorBidi"/>
+      <w:rFonts w:asciiTheme="minorHAnsi" w:hAnsiTheme="minorHAnsi" w:eastAsiaTheme="minorEastAsia" w:cstheme="minorBidi"/>
       <w:kern w:val="2"/>
       <w:sz w:val="21"/>
       <w:szCs w:val="24"/>
+      <w:lang w:val="en-US" w:eastAsia="zh-CN" w:bidi="ar-SA"/>
     </w:rPr>
   </w:style>
-  <w:style w:type="character" w:default="1" w:styleId="DefaultParagraphFont">
+  <w:style w:type="character" w:default="1" w:styleId="5">
     <w:name w:val="Default Paragraph Font"/>
+    <w:unhideWhenUsed/>
+    <w:qFormat/>
     <w:uiPriority w:val="1"/>
-    <w:semiHidden/>
+  </w:style>
+  <w:style w:type="table" w:default="1" w:styleId="8">
+    <w:name w:val="Normal Table"/>
     <w:unhideWhenUsed/>
-  </w:style>
-  <w:style w:type="table" w:default="1" w:styleId="TableNormal">
-    <w:name w:val="Normal Table"/>
+    <w:qFormat/>
     <w:uiPriority w:val="99"/>
-    <w:semiHidden/>
-    <w:unhideWhenUsed/>
     <w:tblPr>
-      <w:tblInd w:w="0" w:type="dxa"/>
       <w:tblCellMar>
         <w:top w:w="0" w:type="dxa"/>
         <w:left w:w="108" w:type="dxa"/>
@@ -1880,17 +2218,12 @@
       </w:tblCellMar>
     </w:tblPr>
   </w:style>
-  <w:style w:type="numbering" w:default="1" w:styleId="NoList">
-    <w:name w:val="No List"/>
-    <w:uiPriority w:val="99"/>
-    <w:semiHidden/>
-    <w:unhideWhenUsed/>
-  </w:style>
-  <w:style w:type="paragraph" w:styleId="Header">
-    <w:name w:val="header"/>
-    <w:basedOn w:val="Normal"/>
-    <w:link w:val="HeaderChar"/>
-    <w:rsid w:val="002C1B8C"/>
+  <w:style w:type="paragraph" w:styleId="2">
+    <w:name w:val="footer"/>
+    <w:basedOn w:val="1"/>
+    <w:link w:val="10"/>
+    <w:qFormat/>
+    <w:uiPriority w:val="0"/>
     <w:pPr>
       <w:tabs>
         <w:tab w:val="center" w:pos="4680"/>
@@ -1898,23 +2231,12 @@
       </w:tabs>
     </w:pPr>
   </w:style>
-  <w:style w:type="character" w:customStyle="1" w:styleId="HeaderChar">
-    <w:name w:val="Header Char"/>
-    <w:basedOn w:val="DefaultParagraphFont"/>
-    <w:link w:val="Header"/>
-    <w:rsid w:val="002C1B8C"/>
-    <w:rPr>
-      <w:rFonts w:asciiTheme="minorHAnsi" w:eastAsiaTheme="minorEastAsia" w:hAnsiTheme="minorHAnsi" w:cstheme="minorBidi"/>
-      <w:kern w:val="2"/>
-      <w:sz w:val="21"/>
-      <w:szCs w:val="24"/>
-    </w:rPr>
-  </w:style>
-  <w:style w:type="paragraph" w:styleId="Footer">
-    <w:name w:val="footer"/>
-    <w:basedOn w:val="Normal"/>
-    <w:link w:val="FooterChar"/>
-    <w:rsid w:val="002C1B8C"/>
+  <w:style w:type="paragraph" w:styleId="3">
+    <w:name w:val="header"/>
+    <w:basedOn w:val="1"/>
+    <w:link w:val="9"/>
+    <w:qFormat/>
+    <w:uiPriority w:val="0"/>
     <w:pPr>
       <w:tabs>
         <w:tab w:val="center" w:pos="4680"/>
@@ -1922,44 +2244,88 @@
       </w:tabs>
     </w:pPr>
   </w:style>
-  <w:style w:type="character" w:customStyle="1" w:styleId="FooterChar">
-    <w:name w:val="Footer Char"/>
-    <w:basedOn w:val="DefaultParagraphFont"/>
-    <w:link w:val="Footer"/>
-    <w:rsid w:val="002C1B8C"/>
+  <w:style w:type="paragraph" w:styleId="4">
+    <w:name w:val="Normal (Web)"/>
+    <w:uiPriority w:val="0"/>
+    <w:pPr>
+      <w:spacing w:before="0" w:beforeAutospacing="1" w:after="0" w:afterAutospacing="1"/>
+      <w:ind w:left="0" w:right="0"/>
+      <w:jc w:val="left"/>
+    </w:pPr>
     <w:rPr>
-      <w:rFonts w:asciiTheme="minorHAnsi" w:eastAsiaTheme="minorEastAsia" w:hAnsiTheme="minorHAnsi" w:cstheme="minorBidi"/>
+      <w:kern w:val="0"/>
+      <w:sz w:val="24"/>
+      <w:szCs w:val="24"/>
+      <w:lang w:val="en-US" w:eastAsia="zh-CN" w:bidi="ar"/>
+    </w:rPr>
+  </w:style>
+  <w:style w:type="character" w:styleId="6">
+    <w:name w:val="HTML Code"/>
+    <w:basedOn w:val="5"/>
+    <w:uiPriority w:val="0"/>
+    <w:rPr>
+      <w:rFonts w:ascii="Courier New" w:hAnsi="Courier New" w:cs="Courier New"/>
+      <w:sz w:val="20"/>
+      <w:szCs w:val="20"/>
+    </w:rPr>
+  </w:style>
+  <w:style w:type="character" w:styleId="7">
+    <w:name w:val="Hyperlink"/>
+    <w:basedOn w:val="5"/>
+    <w:qFormat/>
+    <w:uiPriority w:val="0"/>
+    <w:rPr>
+      <w:color w:val="0563C1" w:themeColor="hyperlink"/>
+      <w:u w:val="single"/>
+      <w14:textFill>
+        <w14:solidFill>
+          <w14:schemeClr w14:val="hlink"/>
+        </w14:solidFill>
+      </w14:textFill>
+    </w:rPr>
+  </w:style>
+  <w:style w:type="character" w:customStyle="1" w:styleId="9">
+    <w:name w:val="Header Char"/>
+    <w:basedOn w:val="5"/>
+    <w:link w:val="3"/>
+    <w:qFormat/>
+    <w:uiPriority w:val="0"/>
+    <w:rPr>
+      <w:rFonts w:asciiTheme="minorHAnsi" w:hAnsiTheme="minorHAnsi" w:eastAsiaTheme="minorEastAsia" w:cstheme="minorBidi"/>
       <w:kern w:val="2"/>
       <w:sz w:val="21"/>
       <w:szCs w:val="24"/>
     </w:rPr>
   </w:style>
-  <w:style w:type="paragraph" w:styleId="ListParagraph">
+  <w:style w:type="character" w:customStyle="1" w:styleId="10">
+    <w:name w:val="Footer Char"/>
+    <w:basedOn w:val="5"/>
+    <w:link w:val="2"/>
+    <w:qFormat/>
+    <w:uiPriority w:val="0"/>
+    <w:rPr>
+      <w:rFonts w:asciiTheme="minorHAnsi" w:hAnsiTheme="minorHAnsi" w:eastAsiaTheme="minorEastAsia" w:cstheme="minorBidi"/>
+      <w:kern w:val="2"/>
+      <w:sz w:val="21"/>
+      <w:szCs w:val="24"/>
+    </w:rPr>
+  </w:style>
+  <w:style w:type="paragraph" w:customStyle="1" w:styleId="11">
     <w:name w:val="List Paragraph"/>
-    <w:basedOn w:val="Normal"/>
+    <w:basedOn w:val="1"/>
+    <w:qFormat/>
     <w:uiPriority w:val="99"/>
-    <w:rsid w:val="00C83034"/>
     <w:pPr>
       <w:ind w:left="720"/>
       <w:contextualSpacing/>
     </w:pPr>
   </w:style>
-  <w:style w:type="character" w:styleId="Hyperlink">
-    <w:name w:val="Hyperlink"/>
-    <w:basedOn w:val="DefaultParagraphFont"/>
-    <w:rsid w:val="00231091"/>
-    <w:rPr>
-      <w:color w:val="0563C1" w:themeColor="hyperlink"/>
-      <w:u w:val="single"/>
-    </w:rPr>
-  </w:style>
-  <w:style w:type="character" w:styleId="UnresolvedMention">
+  <w:style w:type="character" w:customStyle="1" w:styleId="12">
     <w:name w:val="Unresolved Mention"/>
-    <w:basedOn w:val="DefaultParagraphFont"/>
+    <w:basedOn w:val="5"/>
+    <w:unhideWhenUsed/>
+    <w:qFormat/>
     <w:uiPriority w:val="99"/>
-    <w:semiHidden/>
-    <w:unhideWhenUsed/>
-    <w:rsid w:val="00231091"/>
     <w:rPr>
       <w:color w:val="605E5C"/>
       <w:shd w:val="clear" w:color="auto" w:fill="E1DFDD"/>
@@ -2220,7 +2586,6 @@
     </a:fmtScheme>
   </a:themeElements>
   <a:objectDefaults/>
-  <a:extraClrSchemeLst/>
 </a:theme>
 </file>
 

</xml_diff>